<commit_message>
Added deliverables in new format, moved A&D, WIP lab 6
</commit_message>
<xml_diff>
--- a/Lab06.docx
+++ b/Lab06.docx
@@ -15,7 +15,15 @@
         <w:pStyle w:val="Subtitle"/>
       </w:pPr>
       <w:r>
-        <w:t>PCB Deisgn in KiCad</w:t>
+        <w:t xml:space="preserve">PCB </w:t>
+      </w:r>
+      <w:proofErr w:type="spellStart"/>
+      <w:r>
+        <w:t>Deisgn</w:t>
+      </w:r>
+      <w:proofErr w:type="spellEnd"/>
+      <w:r>
+        <w:t xml:space="preserve"> in KiCad</w:t>
       </w:r>
     </w:p>
     <w:p>
@@ -1131,12 +1139,21 @@
         </w:rPr>
       </w:pPr>
       <w:hyperlink r:id="rId8">
+        <w:proofErr w:type="spellStart"/>
         <w:r>
           <w:rPr>
             <w:rStyle w:val="Hyperlink"/>
             <w:rFonts w:eastAsiaTheme="minorEastAsia"/>
           </w:rPr>
-          <w:t>KiCAD Tutorial</w:t>
+          <w:t>KiCAD</w:t>
+        </w:r>
+        <w:proofErr w:type="spellEnd"/>
+        <w:r>
+          <w:rPr>
+            <w:rStyle w:val="Hyperlink"/>
+            <w:rFonts w:eastAsiaTheme="minorEastAsia"/>
+          </w:rPr>
+          <w:t xml:space="preserve"> Tutorial</w:t>
         </w:r>
       </w:hyperlink>
     </w:p>
@@ -1273,7 +1290,23 @@
           <w:rFonts w:ascii="Calibri" w:eastAsia="Calibri" w:hAnsi="Calibri" w:cs="Calibri"/>
           <w:color w:val="000000" w:themeColor="text1"/>
         </w:rPr>
-        <w:t>Commercial products are not manufactured using solder-less breadboards like the ones we use in ECE 319K and ECE 445L. Implementing the embedded system on a PCB, which includes both the microcontroller and the external circuitry, will improve maintainability, testability, and reliability. It will also reduce the size, weight and cost of the system.</w:t>
+        <w:t xml:space="preserve">Commercial products are not manufactured using solder-less breadboards like the ones we use in ECE 319K and ECE 445L. Implementing the embedded system on a PCB, which includes both the microcontroller and the external circuitry, will improve maintainability, testability, and reliability. It will also reduce the size, </w:t>
+      </w:r>
+      <w:proofErr w:type="gramStart"/>
+      <w:r>
+        <w:rPr>
+          <w:rFonts w:ascii="Calibri" w:eastAsia="Calibri" w:hAnsi="Calibri" w:cs="Calibri"/>
+          <w:color w:val="000000" w:themeColor="text1"/>
+        </w:rPr>
+        <w:t>weight</w:t>
+      </w:r>
+      <w:proofErr w:type="gramEnd"/>
+      <w:r>
+        <w:rPr>
+          <w:rFonts w:ascii="Calibri" w:eastAsia="Calibri" w:hAnsi="Calibri" w:cs="Calibri"/>
+          <w:color w:val="000000" w:themeColor="text1"/>
+        </w:rPr>
+        <w:t xml:space="preserve"> and cost of the system.</w:t>
       </w:r>
     </w:p>
     <w:p>
@@ -1753,7 +1786,23 @@
           <w:rFonts w:ascii="Calibri" w:eastAsia="Calibri" w:hAnsi="Calibri" w:cs="Calibri"/>
           <w:color w:val="000000" w:themeColor="text1"/>
         </w:rPr>
-        <w:t>This system will be powered with a single 3.7V 2600 mAh battery as shown in Figure 6.1. You will need a</w:t>
+        <w:t xml:space="preserve">This system will be powered with a single 3.7V 2600 </w:t>
+      </w:r>
+      <w:proofErr w:type="spellStart"/>
+      <w:r>
+        <w:rPr>
+          <w:rFonts w:ascii="Calibri" w:eastAsia="Calibri" w:hAnsi="Calibri" w:cs="Calibri"/>
+          <w:color w:val="000000" w:themeColor="text1"/>
+        </w:rPr>
+        <w:t>mAh</w:t>
+      </w:r>
+      <w:proofErr w:type="spellEnd"/>
+      <w:r>
+        <w:rPr>
+          <w:rFonts w:ascii="Calibri" w:eastAsia="Calibri" w:hAnsi="Calibri" w:cs="Calibri"/>
+          <w:color w:val="000000" w:themeColor="text1"/>
+        </w:rPr>
+        <w:t xml:space="preserve"> battery as shown in Figure 6.1. You will need a</w:t>
       </w:r>
       <w:r>
         <w:rPr>
@@ -1843,7 +1892,15 @@
         <w:commentReference w:id="13"/>
       </w:r>
       <w:r>
-        <w:t xml:space="preserve"> Tenergy Li-ion 18650 Cylindrical 3.7V 2600mAh Flat Top Rechargeable Battery.  </w:t>
+        <w:t xml:space="preserve"> </w:t>
+      </w:r>
+      <w:proofErr w:type="spellStart"/>
+      <w:r>
+        <w:t>Tenergy</w:t>
+      </w:r>
+      <w:proofErr w:type="spellEnd"/>
+      <w:r>
+        <w:t xml:space="preserve"> Li-ion 18650 Cylindrical 3.7V 2600mAh Flat Top Rechargeable Battery.  </w:t>
       </w:r>
     </w:p>
     <w:p>
@@ -1892,9 +1949,22 @@
       <w:r>
         <w:t xml:space="preserve">Finally, we’ll ask you to deliver two pieces of paper representing the PCB layout design (top and bottom) glued to cardboard like Figures 6.2 and 6.3, which could be mounted in one of three enclosures: the </w:t>
       </w:r>
+      <w:proofErr w:type="spellStart"/>
       <w:r>
         <w:lastRenderedPageBreak/>
-        <w:t xml:space="preserve">Pactec XP, the Hammond 1593Y, or Serpec 151 enclosure, see Figure 6.4. </w:t>
+        <w:t>Pactec</w:t>
+      </w:r>
+      <w:proofErr w:type="spellEnd"/>
+      <w:r>
+        <w:t xml:space="preserve"> XP, the Hammond 1593Y, or </w:t>
+      </w:r>
+      <w:proofErr w:type="spellStart"/>
+      <w:r>
+        <w:t>Serpec</w:t>
+      </w:r>
+      <w:proofErr w:type="spellEnd"/>
+      <w:r>
+        <w:t xml:space="preserve"> 151 enclosure, see Figure 6.4. </w:t>
       </w:r>
       <w:r>
         <w:t>Your design must fit and mount in these enclosures</w:t>
@@ -2052,7 +2122,23 @@
         <w:br/>
       </w:r>
       <w:r>
-        <w:t>Figure 6.4. PacTec XP, Hammond 1593YALBK, and Serpac 151 enclosures</w:t>
+        <w:t xml:space="preserve">Figure 6.4. </w:t>
+      </w:r>
+      <w:proofErr w:type="spellStart"/>
+      <w:r>
+        <w:t>PacTec</w:t>
+      </w:r>
+      <w:proofErr w:type="spellEnd"/>
+      <w:r>
+        <w:t xml:space="preserve"> XP, Hammond 1593YALBK, and </w:t>
+      </w:r>
+      <w:proofErr w:type="spellStart"/>
+      <w:r>
+        <w:t>Serpac</w:t>
+      </w:r>
+      <w:proofErr w:type="spellEnd"/>
+      <w:r>
+        <w:t xml:space="preserve"> 151 enclosures</w:t>
       </w:r>
       <w:r>
         <w:t>.</w:t>
@@ -2284,35 +2370,101 @@
           <w:i w:val="0"/>
           <w:iCs w:val="0"/>
         </w:rPr>
-        <w:t>for your DAC and op amp on Analog Devices, Mouser, or Digikey</w:t>
-      </w:r>
+        <w:t xml:space="preserve">for your DAC and op amp on Analog Devices, Mouser, or </w:t>
+      </w:r>
+      <w:proofErr w:type="spellStart"/>
       <w:r>
         <w:rPr>
           <w:i w:val="0"/>
           <w:iCs w:val="0"/>
         </w:rPr>
-        <w:t>.</w:t>
-      </w:r>
+        <w:t>Digikey</w:t>
+      </w:r>
+      <w:proofErr w:type="spellEnd"/>
       <w:r>
         <w:rPr>
           <w:i w:val="0"/>
           <w:iCs w:val="0"/>
         </w:rPr>
-        <w:t xml:space="preserve"> </w:t>
+        <w:t>.</w:t>
       </w:r>
       <w:r>
         <w:rPr>
           <w:i w:val="0"/>
           <w:iCs w:val="0"/>
         </w:rPr>
-        <w:t>You may use a standard symbol and footprint in KiCAD, or import the design files provided by the manufacturer if any</w:t>
+        <w:t xml:space="preserve"> </w:t>
       </w:r>
       <w:r>
         <w:rPr>
           <w:i w:val="0"/>
           <w:iCs w:val="0"/>
         </w:rPr>
-        <w:t>. You may find these design files on your distributor site or on other sites like SnapEDA and UltraLibrarian, as shown in Figure 6.5</w:t>
+        <w:t xml:space="preserve">You may use a standard symbol and footprint in </w:t>
+      </w:r>
+      <w:proofErr w:type="spellStart"/>
+      <w:proofErr w:type="gramStart"/>
+      <w:r>
+        <w:rPr>
+          <w:i w:val="0"/>
+          <w:iCs w:val="0"/>
+        </w:rPr>
+        <w:t>KiCAD</w:t>
+      </w:r>
+      <w:proofErr w:type="spellEnd"/>
+      <w:r>
+        <w:rPr>
+          <w:i w:val="0"/>
+          <w:iCs w:val="0"/>
+        </w:rPr>
+        <w:t>, or</w:t>
+      </w:r>
+      <w:proofErr w:type="gramEnd"/>
+      <w:r>
+        <w:rPr>
+          <w:i w:val="0"/>
+          <w:iCs w:val="0"/>
+        </w:rPr>
+        <w:t xml:space="preserve"> import the design files provided by the manufacturer if any</w:t>
+      </w:r>
+      <w:r>
+        <w:rPr>
+          <w:i w:val="0"/>
+          <w:iCs w:val="0"/>
+        </w:rPr>
+        <w:t xml:space="preserve">. You may find these design files on your distributor site or on other sites like </w:t>
+      </w:r>
+      <w:proofErr w:type="spellStart"/>
+      <w:r>
+        <w:rPr>
+          <w:i w:val="0"/>
+          <w:iCs w:val="0"/>
+        </w:rPr>
+        <w:t>SnapEDA</w:t>
+      </w:r>
+      <w:proofErr w:type="spellEnd"/>
+      <w:r>
+        <w:rPr>
+          <w:i w:val="0"/>
+          <w:iCs w:val="0"/>
+        </w:rPr>
+        <w:t xml:space="preserve"> and </w:t>
+      </w:r>
+      <w:proofErr w:type="spellStart"/>
+      <w:r>
+        <w:rPr>
+          <w:i w:val="0"/>
+          <w:iCs w:val="0"/>
+        </w:rPr>
+        <w:t>UltraLibrarian</w:t>
+      </w:r>
+      <w:proofErr w:type="spellEnd"/>
+      <w:r>
+        <w:rPr>
+          <w:i w:val="0"/>
+          <w:iCs w:val="0"/>
+        </w:rPr>
+        <w:t>, as shown in Figure 6.5</w:t>
       </w:r>
       <w:r>
         <w:rPr>
@@ -2446,7 +2598,15 @@
         <w:pStyle w:val="FigureCaption"/>
       </w:pPr>
       <w:r>
-        <w:t>Figure 6.6. SnapEDA listing for the same component.</w:t>
+        <w:t xml:space="preserve">Figure 6.6. </w:t>
+      </w:r>
+      <w:proofErr w:type="spellStart"/>
+      <w:r>
+        <w:t>SnapEDA</w:t>
+      </w:r>
+      <w:proofErr w:type="spellEnd"/>
+      <w:r>
+        <w:t xml:space="preserve"> listing for the same component.</w:t>
       </w:r>
     </w:p>
     <w:p>
@@ -2505,7 +2665,15 @@
         </w:numPr>
       </w:pPr>
       <w:r>
-        <w:t xml:space="preserve">Choose a box in which to enclose the system, see Figure 6.4. Please use one of the boxes available in lab, so that you can demonstrate how your PCB fits into the box. To get the price, you can search a parts distributor (like </w:t>
+        <w:t xml:space="preserve">Choose a box in which to enclose the system, see Figure 6.4. Please use one of the boxes available in </w:t>
+      </w:r>
+      <w:proofErr w:type="gramStart"/>
+      <w:r>
+        <w:t>lab</w:t>
+      </w:r>
+      <w:proofErr w:type="gramEnd"/>
+      <w:r>
+        <w:t xml:space="preserve">, so that you can demonstrate how your PCB fits into the box. To get the price, you can search a parts distributor (like </w:t>
       </w:r>
       <w:hyperlink r:id="rId20">
         <w:r>
@@ -2583,7 +2751,15 @@
         <w:t xml:space="preserve"> circuitry</w:t>
       </w:r>
       <w:r>
-        <w:t>, leds,</w:t>
+        <w:t xml:space="preserve">, </w:t>
+      </w:r>
+      <w:proofErr w:type="spellStart"/>
+      <w:r>
+        <w:t>leds</w:t>
+      </w:r>
+      <w:proofErr w:type="spellEnd"/>
+      <w:r>
+        <w:t>,</w:t>
       </w:r>
       <w:r>
         <w:t xml:space="preserve"> power regulation</w:t>
@@ -2616,7 +2792,7 @@
           <w:noProof/>
         </w:rPr>
         <w:drawing>
-          <wp:inline distT="0" distB="0" distL="0" distR="0" wp14:anchorId="13E909DA" wp14:editId="4CD3DBE0">
+          <wp:inline distT="0" distB="0" distL="0" distR="0" wp14:anchorId="13E909DA" wp14:editId="66CED608">
             <wp:extent cx="4572000" cy="3448050"/>
             <wp:effectExtent l="0" t="0" r="0" b="0"/>
             <wp:docPr id="1945759189" name="Picture 1945759189"/>
@@ -3357,7 +3533,7 @@
           <w:noProof/>
         </w:rPr>
         <w:drawing>
-          <wp:inline distT="0" distB="0" distL="0" distR="0" wp14:anchorId="1565BEA6" wp14:editId="186098D5">
+          <wp:inline distT="0" distB="0" distL="0" distR="0" wp14:anchorId="1565BEA6" wp14:editId="179268E5">
             <wp:extent cx="5680824" cy="3562350"/>
             <wp:effectExtent l="0" t="0" r="0" b="0"/>
             <wp:docPr id="2002703762" name="Picture 2002703762"/>
@@ -3422,7 +3598,15 @@
         <w:t xml:space="preserve">wide signals for power, ground and signals carrying large currents. Whenever possible increase the power and ground paths as will fit. </w:t>
       </w:r>
       <w:r>
-        <w:t>A calculator for high current traces can be found in KiCAD.</w:t>
+        <w:t xml:space="preserve">A calculator for high current traces can be found in </w:t>
+      </w:r>
+      <w:proofErr w:type="spellStart"/>
+      <w:r>
+        <w:t>KiCAD</w:t>
+      </w:r>
+      <w:proofErr w:type="spellEnd"/>
+      <w:r>
+        <w:t>.</w:t>
       </w:r>
     </w:p>
     <w:p>
@@ -3508,7 +3692,15 @@
         <w:t xml:space="preserve"> labeling to </w:t>
       </w:r>
       <w:r>
-        <w:t>identify your board, with information like subcircuit location, assembly or debug instructions (</w:t>
+        <w:t xml:space="preserve">identify your board, with information like subcircuit location, </w:t>
+      </w:r>
+      <w:proofErr w:type="gramStart"/>
+      <w:r>
+        <w:t>assembly</w:t>
+      </w:r>
+      <w:proofErr w:type="gramEnd"/>
+      <w:r>
+        <w:t xml:space="preserve"> or debug instructions (</w:t>
       </w:r>
       <w:r>
         <w:t>e.g.,</w:t>
@@ -3830,7 +4022,15 @@
         </w:numPr>
       </w:pPr>
       <w:r>
-        <w:t xml:space="preserve">Clicking on this button will open up a window after building the required output files. These files can be provided to </w:t>
+        <w:t xml:space="preserve">Clicking on this button will </w:t>
+      </w:r>
+      <w:proofErr w:type="gramStart"/>
+      <w:r>
+        <w:t>open up</w:t>
+      </w:r>
+      <w:proofErr w:type="gramEnd"/>
+      <w:r>
+        <w:t xml:space="preserve"> a window after building the required output files. These files can be provided to </w:t>
       </w:r>
       <w:hyperlink r:id="rId38">
         <w:r>
@@ -4118,307 +4318,272 @@
         <w:pStyle w:val="FigureCaption"/>
       </w:pPr>
       <w:r>
-        <w:t>Figure 6.19. Mockup for an LM3S811 system using a PacTec enclosure.</w:t>
-      </w:r>
-    </w:p>
-    <w:p>
-      <w:pPr>
-        <w:pStyle w:val="Heading1"/>
+        <w:t xml:space="preserve">Figure 6.19. Mockup for an LM3S811 system using a </w:t>
+      </w:r>
+      <w:proofErr w:type="spellStart"/>
+      <w:r>
+        <w:t>PacTec</w:t>
+      </w:r>
+      <w:proofErr w:type="spellEnd"/>
+      <w:r>
+        <w:t xml:space="preserve"> enclosure.</w:t>
+      </w:r>
+    </w:p>
+    <w:p>
+      <w:pPr>
+        <w:pStyle w:val="Heading2"/>
+        <w:rPr>
+          <w:rFonts w:ascii="Calibri Light" w:eastAsia="Calibri Light" w:hAnsi="Calibri Light" w:cs="Calibri Light"/>
+          <w:sz w:val="25"/>
+          <w:szCs w:val="25"/>
+        </w:rPr>
       </w:pPr>
       <w:bookmarkStart w:id="19" w:name="_Toc977208272"/>
       <w:bookmarkStart w:id="20" w:name="_Toc238369281"/>
-      <w:r>
-        <w:t xml:space="preserve">Lab </w:t>
-      </w:r>
-      <w:r>
-        <w:t>Checkout</w:t>
+      <w:bookmarkStart w:id="21" w:name="_Toc157964780"/>
+      <w:r>
+        <w:rPr>
+          <w:rFonts w:ascii="Calibri Light" w:eastAsia="Calibri Light" w:hAnsi="Calibri Light" w:cs="Calibri Light"/>
+          <w:sz w:val="25"/>
+          <w:szCs w:val="25"/>
+        </w:rPr>
+        <w:t>Deliverable 1</w:t>
+      </w:r>
+      <w:bookmarkEnd w:id="21"/>
+    </w:p>
+    <w:p>
+      <w:pPr>
+        <w:rPr>
+          <w:rFonts w:eastAsiaTheme="minorEastAsia"/>
+        </w:rPr>
+      </w:pPr>
+      <w:r>
+        <w:rPr>
+          <w:rFonts w:eastAsiaTheme="minorEastAsia"/>
+        </w:rPr>
+        <w:t>Final schematic and layout of the PCB</w:t>
+      </w:r>
+    </w:p>
+    <w:p>
+      <w:pPr>
+        <w:pStyle w:val="Heading2"/>
+        <w:rPr>
+          <w:rFonts w:eastAsiaTheme="minorEastAsia"/>
+        </w:rPr>
+      </w:pPr>
+      <w:r>
+        <w:rPr>
+          <w:rFonts w:ascii="Calibri Light" w:eastAsia="Calibri Light" w:hAnsi="Calibri Light" w:cs="Calibri Light"/>
+          <w:sz w:val="25"/>
+          <w:szCs w:val="25"/>
+        </w:rPr>
+        <w:t xml:space="preserve">Deliverable </w:t>
+      </w:r>
+      <w:r>
+        <w:rPr>
+          <w:rFonts w:ascii="Calibri Light" w:eastAsia="Calibri Light" w:hAnsi="Calibri Light" w:cs="Calibri Light"/>
+          <w:sz w:val="25"/>
+          <w:szCs w:val="25"/>
+        </w:rPr>
+        <w:t>2</w:t>
+      </w:r>
+    </w:p>
+    <w:p>
+      <w:pPr>
+        <w:rPr>
+          <w:rFonts w:eastAsiaTheme="minorEastAsia"/>
+        </w:rPr>
+      </w:pPr>
+      <w:r>
+        <w:rPr>
+          <w:rFonts w:eastAsiaTheme="minorEastAsia"/>
+        </w:rPr>
+        <w:t>Screenshot of order screen on JLCPCB with preview of your design</w:t>
+      </w:r>
+    </w:p>
+    <w:p>
+      <w:pPr>
+        <w:pStyle w:val="Heading2"/>
+        <w:rPr>
+          <w:rFonts w:ascii="Calibri Light" w:eastAsia="Calibri Light" w:hAnsi="Calibri Light" w:cs="Calibri Light"/>
+          <w:sz w:val="25"/>
+          <w:szCs w:val="25"/>
+        </w:rPr>
+      </w:pPr>
+      <w:r>
+        <w:rPr>
+          <w:rFonts w:ascii="Calibri Light" w:eastAsia="Calibri Light" w:hAnsi="Calibri Light" w:cs="Calibri Light"/>
+          <w:sz w:val="25"/>
+          <w:szCs w:val="25"/>
+        </w:rPr>
+        <w:lastRenderedPageBreak/>
+        <w:t xml:space="preserve">Deliverable </w:t>
+      </w:r>
+      <w:r>
+        <w:rPr>
+          <w:rFonts w:ascii="Calibri Light" w:eastAsia="Calibri Light" w:hAnsi="Calibri Light" w:cs="Calibri Light"/>
+          <w:sz w:val="25"/>
+          <w:szCs w:val="25"/>
+        </w:rPr>
+        <w:t>3</w:t>
+      </w:r>
+    </w:p>
+    <w:p>
+      <w:pPr>
+        <w:rPr>
+          <w:rFonts w:eastAsiaTheme="minorEastAsia"/>
+          <w:color w:val="000000" w:themeColor="text1"/>
+        </w:rPr>
+      </w:pPr>
+      <w:r>
+        <w:rPr>
+          <w:rFonts w:eastAsiaTheme="minorEastAsia"/>
+        </w:rPr>
+        <w:t>Cardboard mockup of the PCB layout (with top copper/silk on top and bottom copper/silk on bottom)</w:t>
+      </w:r>
+    </w:p>
+    <w:p/>
+    <w:p>
+      <w:pPr>
+        <w:pStyle w:val="Heading2"/>
+        <w:rPr>
+          <w:rFonts w:ascii="Calibri Light" w:eastAsia="Calibri Light" w:hAnsi="Calibri Light" w:cs="Calibri Light"/>
+          <w:sz w:val="25"/>
+          <w:szCs w:val="25"/>
+        </w:rPr>
+      </w:pPr>
+      <w:r>
+        <w:rPr>
+          <w:rFonts w:ascii="Calibri Light" w:eastAsia="Calibri Light" w:hAnsi="Calibri Light" w:cs="Calibri Light"/>
+          <w:sz w:val="25"/>
+          <w:szCs w:val="25"/>
+        </w:rPr>
+        <w:t xml:space="preserve">Deliverable </w:t>
+      </w:r>
+      <w:r>
+        <w:rPr>
+          <w:rFonts w:ascii="Calibri Light" w:eastAsia="Calibri Light" w:hAnsi="Calibri Light" w:cs="Calibri Light"/>
+          <w:sz w:val="25"/>
+          <w:szCs w:val="25"/>
+        </w:rPr>
+        <w:t>4</w:t>
+      </w:r>
+    </w:p>
+    <w:p>
+      <w:pPr>
+        <w:rPr>
+          <w:rFonts w:eastAsiaTheme="minorEastAsia"/>
+        </w:rPr>
+      </w:pPr>
+      <w:r>
+        <w:rPr>
+          <w:rFonts w:eastAsiaTheme="minorEastAsia"/>
+        </w:rPr>
+        <w:t>Bill of Materials (including cost of PCB)</w:t>
+      </w:r>
+    </w:p>
+    <w:p>
+      <w:pPr>
+        <w:rPr>
+          <w:rFonts w:eastAsiaTheme="minorEastAsia"/>
+        </w:rPr>
+      </w:pPr>
+    </w:p>
+    <w:p>
+      <w:pPr>
+        <w:pStyle w:val="Heading2"/>
+        <w:rPr>
+          <w:rFonts w:ascii="Calibri Light" w:eastAsia="Calibri Light" w:hAnsi="Calibri Light" w:cs="Calibri Light"/>
+          <w:sz w:val="25"/>
+          <w:szCs w:val="25"/>
+        </w:rPr>
+      </w:pPr>
+      <w:r>
+        <w:rPr>
+          <w:rFonts w:ascii="Calibri Light" w:eastAsia="Calibri Light" w:hAnsi="Calibri Light" w:cs="Calibri Light"/>
+          <w:sz w:val="25"/>
+          <w:szCs w:val="25"/>
+        </w:rPr>
+        <w:t xml:space="preserve">Deliverable </w:t>
+      </w:r>
+      <w:r>
+        <w:rPr>
+          <w:rFonts w:ascii="Calibri Light" w:eastAsia="Calibri Light" w:hAnsi="Calibri Light" w:cs="Calibri Light"/>
+          <w:sz w:val="25"/>
+          <w:szCs w:val="25"/>
+        </w:rPr>
+        <w:t>5</w:t>
+      </w:r>
+    </w:p>
+    <w:p>
+      <w:r>
+        <w:rPr>
+          <w:rFonts w:eastAsiaTheme="minorEastAsia"/>
+        </w:rPr>
+        <w:t>Current consumption of system</w:t>
+      </w:r>
+    </w:p>
+    <w:p/>
+    <w:p/>
+    <w:p>
+      <w:pPr>
+        <w:pStyle w:val="Heading1"/>
+      </w:pPr>
+      <w:bookmarkStart w:id="22" w:name="_Toc157964788"/>
+      <w:r>
+        <w:t>Lab Checkout</w:t>
+      </w:r>
+      <w:bookmarkEnd w:id="22"/>
+    </w:p>
+    <w:p>
+      <w:pPr>
+        <w:rPr>
+          <w:color w:val="FF0000"/>
+        </w:rPr>
+      </w:pPr>
+      <w:bookmarkStart w:id="23" w:name="_Hlk157731822"/>
+      <w:r>
+        <w:rPr>
+          <w:color w:val="FF0000"/>
+        </w:rPr>
+        <w:t>The lab checkout is performed during the M/T lab session.</w:t>
+      </w:r>
+    </w:p>
+    <w:p>
+      <w:bookmarkStart w:id="24" w:name="_Toc157964789"/>
+      <w:bookmarkEnd w:id="23"/>
+      <w:r>
+        <w:t xml:space="preserve">For your lab checkout, the TAs will review your design and ask about design decisions that you made, including (1) how you selected/sourced your components, (2) how did you determine current consumption, (3) how you placed and routed components on your layout. Be prepared to discuss alternative approaches and be able to justify your solution. Show the pdf files for your DAC and op amp.  Show that your PCB fits inside your chosen case. </w:t>
+      </w:r>
+    </w:p>
+    <w:p>
+      <w:pPr>
+        <w:pStyle w:val="Heading1"/>
+      </w:pPr>
+      <w:r>
+        <w:t>Lab Report</w:t>
+      </w:r>
+      <w:bookmarkEnd w:id="24"/>
+    </w:p>
+    <w:p>
+      <w:pPr>
+        <w:rPr>
+          <w:color w:val="FF0000"/>
+        </w:rPr>
+      </w:pPr>
+      <w:r>
+        <w:rPr>
+          <w:color w:val="FF0000"/>
+        </w:rPr>
+        <w:t>The lab report shall be submitted by the Friday after the second (W/Th) lab section.</w:t>
+      </w:r>
+    </w:p>
+    <w:p>
+      <w:r>
+        <w:t>You should complete the Lab05Report.docx file with your data and answers then submit the completed file to Canvas.</w:t>
       </w:r>
       <w:bookmarkEnd w:id="19"/>
       <w:bookmarkEnd w:id="20"/>
-    </w:p>
-    <w:p>
-      <w:r>
-        <w:t xml:space="preserve">For your lab checkout, the TAs will review your design and ask about design decisions that you made, including (1) how you selected/sourced your components, (2) how did you determine current consumption, (3) how you placed and routed components on your layout. </w:t>
-      </w:r>
-      <w:r>
-        <w:t>Be prepared to</w:t>
-      </w:r>
-      <w:r>
-        <w:t xml:space="preserve"> discuss </w:t>
-      </w:r>
-      <w:r>
-        <w:lastRenderedPageBreak/>
-        <w:t xml:space="preserve">alternative approaches and be able to justify your solution. Show the pdf files for your DAC and op amp.  Show that your PCB fits inside your chosen case. </w:t>
-      </w:r>
-    </w:p>
-    <w:p>
-      <w:pPr>
-        <w:pStyle w:val="Heading1"/>
-      </w:pPr>
-      <w:bookmarkStart w:id="21" w:name="_Toc780818015"/>
-      <w:bookmarkStart w:id="22" w:name="_Toc1481034977"/>
-      <w:r>
-        <w:t>Lab Report</w:t>
-      </w:r>
-      <w:bookmarkEnd w:id="21"/>
-      <w:bookmarkEnd w:id="22"/>
-    </w:p>
-    <w:p>
-      <w:pPr>
-        <w:pStyle w:val="Heading2"/>
-      </w:pPr>
-      <w:bookmarkStart w:id="23" w:name="_Toc1343729774"/>
-      <w:r>
-        <w:t>Deliverables</w:t>
-      </w:r>
-      <w:bookmarkEnd w:id="23"/>
-    </w:p>
-    <w:p>
-      <w:pPr>
-        <w:pStyle w:val="ListParagraph"/>
-        <w:numPr>
-          <w:ilvl w:val="0"/>
-          <w:numId w:val="2"/>
-        </w:numPr>
-        <w:rPr>
-          <w:rFonts w:eastAsiaTheme="minorEastAsia"/>
-          <w:color w:val="000000" w:themeColor="text1"/>
-        </w:rPr>
-      </w:pPr>
-      <w:r>
-        <w:rPr>
-          <w:rFonts w:eastAsiaTheme="minorEastAsia"/>
-        </w:rPr>
-        <w:t>Objectives (</w:t>
-      </w:r>
-      <w:r>
-        <w:rPr>
-          <w:rFonts w:eastAsiaTheme="minorEastAsia"/>
-        </w:rPr>
-        <w:t>What you learned in the lab)</w:t>
-      </w:r>
-    </w:p>
-    <w:p>
-      <w:pPr>
-        <w:pStyle w:val="ListParagraph"/>
-        <w:numPr>
-          <w:ilvl w:val="0"/>
-          <w:numId w:val="2"/>
-        </w:numPr>
-        <w:rPr>
-          <w:rFonts w:eastAsiaTheme="minorEastAsia"/>
-          <w:color w:val="000000" w:themeColor="text1"/>
-        </w:rPr>
-      </w:pPr>
-      <w:r>
-        <w:rPr>
-          <w:rFonts w:eastAsiaTheme="minorEastAsia"/>
-        </w:rPr>
-        <w:t>Hardware Design</w:t>
-      </w:r>
-    </w:p>
-    <w:p>
-      <w:pPr>
-        <w:pStyle w:val="ListParagraph"/>
-        <w:numPr>
-          <w:ilvl w:val="1"/>
-          <w:numId w:val="2"/>
-        </w:numPr>
-        <w:rPr>
-          <w:rFonts w:eastAsiaTheme="minorEastAsia"/>
-        </w:rPr>
-      </w:pPr>
-      <w:r>
-        <w:rPr>
-          <w:rFonts w:eastAsiaTheme="minorEastAsia"/>
-        </w:rPr>
-        <w:t>Final schematic and layout of the PCB</w:t>
-      </w:r>
-    </w:p>
-    <w:p>
-      <w:pPr>
-        <w:pStyle w:val="ListParagraph"/>
-        <w:numPr>
-          <w:ilvl w:val="1"/>
-          <w:numId w:val="2"/>
-        </w:numPr>
-        <w:rPr>
-          <w:rFonts w:eastAsiaTheme="minorEastAsia"/>
-          <w:color w:val="000000" w:themeColor="text1"/>
-        </w:rPr>
-      </w:pPr>
-      <w:r>
-        <w:rPr>
-          <w:rFonts w:eastAsiaTheme="minorEastAsia"/>
-        </w:rPr>
-        <w:t>Cardboard mockup of the PCB layout (with top copper/silk on top and bottom copper/silk on bottom)</w:t>
-      </w:r>
-    </w:p>
-    <w:p>
-      <w:pPr>
-        <w:pStyle w:val="ListParagraph"/>
-        <w:numPr>
-          <w:ilvl w:val="1"/>
-          <w:numId w:val="2"/>
-        </w:numPr>
-        <w:rPr>
-          <w:rFonts w:eastAsiaTheme="minorEastAsia"/>
-          <w:color w:val="000000" w:themeColor="text1"/>
-        </w:rPr>
-      </w:pPr>
-      <w:r>
-        <w:rPr>
-          <w:rFonts w:eastAsiaTheme="minorEastAsia"/>
-        </w:rPr>
-        <w:t>Screenshot of order screen on JLC</w:t>
-      </w:r>
-      <w:r>
-        <w:rPr>
-          <w:rFonts w:eastAsiaTheme="minorEastAsia"/>
-        </w:rPr>
-        <w:t>PCB</w:t>
-      </w:r>
-      <w:r>
-        <w:rPr>
-          <w:rFonts w:eastAsiaTheme="minorEastAsia"/>
-        </w:rPr>
-        <w:t xml:space="preserve"> with preview of your design</w:t>
-      </w:r>
-    </w:p>
-    <w:p>
-      <w:pPr>
-        <w:pStyle w:val="ListParagraph"/>
-        <w:numPr>
-          <w:ilvl w:val="0"/>
-          <w:numId w:val="2"/>
-        </w:numPr>
-        <w:rPr>
-          <w:rFonts w:eastAsiaTheme="minorEastAsia"/>
-          <w:color w:val="000000" w:themeColor="text1"/>
-        </w:rPr>
-      </w:pPr>
-      <w:r>
-        <w:rPr>
-          <w:rFonts w:eastAsiaTheme="minorEastAsia"/>
-          <w:color w:val="000000" w:themeColor="text1"/>
-        </w:rPr>
-        <w:t>Measurement Data</w:t>
-      </w:r>
-    </w:p>
-    <w:p>
-      <w:pPr>
-        <w:pStyle w:val="ListParagraph"/>
-        <w:numPr>
-          <w:ilvl w:val="1"/>
-          <w:numId w:val="2"/>
-        </w:numPr>
-        <w:rPr>
-          <w:rFonts w:eastAsiaTheme="minorEastAsia"/>
-        </w:rPr>
-      </w:pPr>
-      <w:r>
-        <w:rPr>
-          <w:rFonts w:eastAsiaTheme="minorEastAsia"/>
-        </w:rPr>
-        <w:t>Bill of Materials</w:t>
-      </w:r>
-      <w:r>
-        <w:rPr>
-          <w:rFonts w:eastAsiaTheme="minorEastAsia"/>
-        </w:rPr>
-        <w:t xml:space="preserve"> (including cost of PCB)</w:t>
-      </w:r>
-    </w:p>
-    <w:p>
-      <w:pPr>
-        <w:pStyle w:val="ListParagraph"/>
-        <w:numPr>
-          <w:ilvl w:val="1"/>
-          <w:numId w:val="2"/>
-        </w:numPr>
-        <w:rPr>
-          <w:rFonts w:eastAsiaTheme="minorEastAsia"/>
-        </w:rPr>
-      </w:pPr>
-      <w:r>
-        <w:rPr>
-          <w:rFonts w:eastAsiaTheme="minorEastAsia"/>
-        </w:rPr>
-        <w:t>Current consumption of system</w:t>
-      </w:r>
-    </w:p>
-    <w:p>
-      <w:pPr>
-        <w:pStyle w:val="Heading2"/>
-      </w:pPr>
-      <w:bookmarkStart w:id="24" w:name="_Toc66419567"/>
-      <w:r>
-        <w:t>Analysis and Discussion Questions</w:t>
-      </w:r>
-      <w:bookmarkEnd w:id="24"/>
-    </w:p>
-    <w:p>
-      <w:r>
-        <w:t>Give short 1 or 2 sentence answers to these questions.</w:t>
-      </w:r>
-    </w:p>
-    <w:p>
-      <w:pPr>
-        <w:pStyle w:val="ListParagraph"/>
-        <w:numPr>
-          <w:ilvl w:val="0"/>
-          <w:numId w:val="34"/>
-        </w:numPr>
-      </w:pPr>
-      <w:r>
-        <w:t xml:space="preserve">Estimate how long the system would run on the </w:t>
-      </w:r>
-      <w:bookmarkStart w:id="25" w:name="_Int_BsaavjG9"/>
-      <w:r>
-        <w:t>2600m</w:t>
-      </w:r>
-      <w:bookmarkEnd w:id="25"/>
-      <w:r>
-        <w:t xml:space="preserve">A battery.  </w:t>
-      </w:r>
-    </w:p>
-    <w:p>
-      <w:pPr>
-        <w:pStyle w:val="ListParagraph"/>
-        <w:numPr>
-          <w:ilvl w:val="0"/>
-          <w:numId w:val="34"/>
-        </w:numPr>
-      </w:pPr>
-      <w:r>
-        <w:t>Estimate the power dissipated through the LDO regulator knowing the current draw from downstream components and voltage drop across the regulator.</w:t>
-      </w:r>
-    </w:p>
-    <w:p>
-      <w:pPr>
-        <w:pStyle w:val="ListParagraph"/>
-        <w:numPr>
-          <w:ilvl w:val="0"/>
-          <w:numId w:val="34"/>
-        </w:numPr>
-      </w:pPr>
-      <w:r>
-        <w:t>Estimate the lifetime of the battery, knowing the storage capacity in mA-hours and the current draw.</w:t>
-      </w:r>
-    </w:p>
-    <w:p>
-      <w:pPr>
-        <w:pStyle w:val="ListParagraph"/>
-        <w:numPr>
-          <w:ilvl w:val="0"/>
-          <w:numId w:val="34"/>
-        </w:numPr>
-      </w:pPr>
-      <w:r>
-        <w:t>Discuss the advantages and disadvantages of using an LDO versus a switching regulator.</w:t>
-      </w:r>
-    </w:p>
-    <w:p>
       <w:r>
         <w:br w:type="page"/>
       </w:r>
@@ -4453,7 +4618,15 @@
         </w:numPr>
       </w:pPr>
       <w:r>
-        <w:t>Join the official KiCAD discord (https://discord.gg/tWf2w6brRq) to ask questions to other users!</w:t>
+        <w:t xml:space="preserve">Join the official </w:t>
+      </w:r>
+      <w:proofErr w:type="spellStart"/>
+      <w:r>
+        <w:t>KiCAD</w:t>
+      </w:r>
+      <w:proofErr w:type="spellEnd"/>
+      <w:r>
+        <w:t xml:space="preserve"> discord (https://discord.gg/tWf2w6brRq) to ask questions to other users!</w:t>
       </w:r>
     </w:p>
     <w:p>
@@ -4465,7 +4638,15 @@
         </w:numPr>
       </w:pPr>
       <w:r>
-        <w:t>See the Longhorn Racing Solar Github (https://github.com/lhr-solar) for examples of other PCBs you can emulate.</w:t>
+        <w:t xml:space="preserve">See the Longhorn Racing Solar </w:t>
+      </w:r>
+      <w:proofErr w:type="spellStart"/>
+      <w:r>
+        <w:t>Github</w:t>
+      </w:r>
+      <w:proofErr w:type="spellEnd"/>
+      <w:r>
+        <w:t xml:space="preserve"> (https://github.com/lhr-solar) for examples of other PCBs you can emulate.</w:t>
       </w:r>
     </w:p>
     <w:p>
@@ -4476,9 +4657,19 @@
           <w:numId w:val="1"/>
         </w:numPr>
       </w:pPr>
-      <w:r>
-        <w:t>Youtube has hundreds of videos and dozens of creators who do PCB tutorials. We recommend Phil’s Lab and Robert Feranec</w:t>
-      </w:r>
+      <w:proofErr w:type="spellStart"/>
+      <w:r>
+        <w:t>Youtube</w:t>
+      </w:r>
+      <w:proofErr w:type="spellEnd"/>
+      <w:r>
+        <w:t xml:space="preserve"> has hundreds of videos and dozens of creators who do PCB tutorials. We recommend Phil’s Lab and Robert </w:t>
+      </w:r>
+      <w:proofErr w:type="spellStart"/>
+      <w:r>
+        <w:t>Feranec</w:t>
+      </w:r>
+      <w:proofErr w:type="spellEnd"/>
       <w:r>
         <w:t>.</w:t>
       </w:r>
@@ -4736,11 +4927,7 @@
 
 <file path=word/intelligence2.xml><?xml version="1.0" encoding="utf-8"?>
 <int2:intelligence xmlns:int2="http://schemas.microsoft.com/office/intelligence/2020/intelligence" xmlns:oel="http://schemas.microsoft.com/office/2019/extlst">
-  <int2:observations>
-    <int2:bookmark int2:bookmarkName="_Int_BsaavjG9" int2:invalidationBookmarkName="" int2:hashCode="KxURhEl2TMtDSi" int2:id="6anqLrqw">
-      <int2:state int2:value="Rejected" int2:type="AugLoop_Text_Critique"/>
-    </int2:bookmark>
-  </int2:observations>
+  <int2:observations/>
   <int2:intelligenceSettings/>
   <int2:onDemandWorkflows/>
 </int2:intelligence>
@@ -11048,6 +11235,7 @@
   <w:style w:type="paragraph" w:default="1" w:styleId="Normal">
     <w:name w:val="Normal"/>
     <w:qFormat/>
+    <w:rsid w:val="00A77015"/>
   </w:style>
   <w:style w:type="paragraph" w:styleId="Heading1">
     <w:name w:val="heading 1"/>

</xml_diff>

<commit_message>
Minor updates to prep, deliverables, and report
</commit_message>
<xml_diff>
--- a/Lab06.docx
+++ b/Lab06.docx
@@ -1290,23 +1290,7 @@
           <w:rFonts w:ascii="Calibri" w:eastAsia="Calibri" w:hAnsi="Calibri" w:cs="Calibri"/>
           <w:color w:val="000000" w:themeColor="text1"/>
         </w:rPr>
-        <w:t xml:space="preserve">Commercial products are not manufactured using solder-less breadboards like the ones we use in ECE 319K and ECE 445L. Implementing the embedded system on a PCB, which includes both the microcontroller and the external circuitry, will improve maintainability, testability, and reliability. It will also reduce the size, </w:t>
-      </w:r>
-      <w:proofErr w:type="gramStart"/>
-      <w:r>
-        <w:rPr>
-          <w:rFonts w:ascii="Calibri" w:eastAsia="Calibri" w:hAnsi="Calibri" w:cs="Calibri"/>
-          <w:color w:val="000000" w:themeColor="text1"/>
-        </w:rPr>
-        <w:t>weight</w:t>
-      </w:r>
-      <w:proofErr w:type="gramEnd"/>
-      <w:r>
-        <w:rPr>
-          <w:rFonts w:ascii="Calibri" w:eastAsia="Calibri" w:hAnsi="Calibri" w:cs="Calibri"/>
-          <w:color w:val="000000" w:themeColor="text1"/>
-        </w:rPr>
-        <w:t xml:space="preserve"> and cost of the system.</w:t>
+        <w:t>Commercial products are not manufactured using solder-less breadboards like the ones we use in ECE 319K and ECE 445L. Implementing the embedded system on a PCB, which includes both the microcontroller and the external circuitry, will improve maintainability, testability, and reliability. It will also reduce the size, weight and cost of the system.</w:t>
       </w:r>
     </w:p>
     <w:p>
@@ -2237,21 +2221,21 @@
           <w:i w:val="0"/>
           <w:iCs w:val="0"/>
         </w:rPr>
-        <w:t xml:space="preserve">Find out which DAC and which op amp you are to use from your TA. </w:t>
+        <w:t>Ensure that you have access to the 445L KiCad libraries. If you have not added the 445L symbols and footprints to KiCad before, read the “</w:t>
       </w:r>
       <w:r>
         <w:rPr>
           <w:i w:val="0"/>
           <w:iCs w:val="0"/>
         </w:rPr>
-        <w:t xml:space="preserve">It will </w:t>
+        <w:t>KiCad Adding Libraries</w:t>
       </w:r>
       <w:r>
         <w:rPr>
           <w:i w:val="0"/>
           <w:iCs w:val="0"/>
         </w:rPr>
-        <w:t xml:space="preserve">be one of the above combinations. </w:t>
+        <w:t xml:space="preserve">” file from the resources folder. </w:t>
       </w:r>
     </w:p>
     <w:p>
@@ -2272,70 +2256,21 @@
           <w:i w:val="0"/>
           <w:iCs w:val="0"/>
         </w:rPr>
-        <w:t xml:space="preserve">Find </w:t>
+        <w:t xml:space="preserve">Find out which DAC and which op amp you are to use from your TA. </w:t>
       </w:r>
       <w:r>
         <w:rPr>
           <w:i w:val="0"/>
           <w:iCs w:val="0"/>
         </w:rPr>
-        <w:t>the availability</w:t>
+        <w:t xml:space="preserve">It will </w:t>
       </w:r>
       <w:r>
         <w:rPr>
           <w:i w:val="0"/>
           <w:iCs w:val="0"/>
         </w:rPr>
-        <w:t xml:space="preserve"> and price </w:t>
-      </w:r>
-      <w:r>
-        <w:rPr>
-          <w:i w:val="0"/>
-          <w:iCs w:val="0"/>
-        </w:rPr>
-        <w:t xml:space="preserve">of the component </w:t>
-      </w:r>
-      <w:r>
-        <w:rPr>
-          <w:i w:val="0"/>
-          <w:iCs w:val="0"/>
-        </w:rPr>
-        <w:t xml:space="preserve">on octopart.com, mouser.com, or digikey.com for your DAC and op amp. </w:t>
-      </w:r>
-      <w:r>
-        <w:rPr>
-          <w:i w:val="0"/>
-          <w:iCs w:val="0"/>
-        </w:rPr>
-        <w:t>There may be several variants of the component based on the ordering quantity or packaging (tape vs reel).</w:t>
-      </w:r>
-      <w:r>
-        <w:rPr>
-          <w:i w:val="0"/>
-          <w:iCs w:val="0"/>
-        </w:rPr>
-        <w:t xml:space="preserve"> Be ready to justify your decision if there are multiple versions.</w:t>
-      </w:r>
-      <w:r>
-        <w:rPr>
-          <w:i w:val="0"/>
-          <w:iCs w:val="0"/>
-        </w:rPr>
-        <w:t xml:space="preserve"> </w:t>
-      </w:r>
-      <w:r>
-        <w:rPr>
-          <w:i w:val="0"/>
-          <w:iCs w:val="0"/>
-        </w:rPr>
-        <w:t xml:space="preserve">It does not matter if the parts are not available, because you will not actually build Lab 6. Place the ordering information and price into the </w:t>
-      </w:r>
-      <w:r>
-        <w:rPr>
-          <w:i w:val="0"/>
-          <w:iCs w:val="0"/>
-        </w:rPr>
-        <w:t>spreadsheet.</w:t>
+        <w:t xml:space="preserve">be one of the above combinations. </w:t>
       </w:r>
     </w:p>
     <w:p>
@@ -2356,76 +2291,151 @@
           <w:i w:val="0"/>
           <w:iCs w:val="0"/>
         </w:rPr>
-        <w:t xml:space="preserve">Find the data sheets </w:t>
+        <w:t xml:space="preserve">Find </w:t>
       </w:r>
       <w:r>
         <w:rPr>
           <w:i w:val="0"/>
           <w:iCs w:val="0"/>
         </w:rPr>
-        <w:t xml:space="preserve">and design files </w:t>
+        <w:t>the availability</w:t>
       </w:r>
       <w:r>
         <w:rPr>
           <w:i w:val="0"/>
           <w:iCs w:val="0"/>
         </w:rPr>
-        <w:t xml:space="preserve">for your DAC and op amp on Analog Devices, Mouser, or </w:t>
-      </w:r>
-      <w:proofErr w:type="spellStart"/>
+        <w:t xml:space="preserve"> and price </w:t>
+      </w:r>
       <w:r>
         <w:rPr>
           <w:i w:val="0"/>
           <w:iCs w:val="0"/>
         </w:rPr>
-        <w:t>Digikey</w:t>
-      </w:r>
-      <w:proofErr w:type="spellEnd"/>
+        <w:t xml:space="preserve">of the component </w:t>
+      </w:r>
       <w:r>
         <w:rPr>
           <w:i w:val="0"/>
           <w:iCs w:val="0"/>
         </w:rPr>
-        <w:t>.</w:t>
+        <w:t xml:space="preserve">on octopart.com, mouser.com, or digikey.com for your DAC and op amp. </w:t>
       </w:r>
       <w:r>
         <w:rPr>
           <w:i w:val="0"/>
           <w:iCs w:val="0"/>
         </w:rPr>
-        <w:t xml:space="preserve"> </w:t>
+        <w:t>There may be several variants of the component based on the ordering quantity or packaging (tape vs reel).</w:t>
       </w:r>
       <w:r>
         <w:rPr>
           <w:i w:val="0"/>
           <w:iCs w:val="0"/>
         </w:rPr>
-        <w:t xml:space="preserve">You may use a standard symbol and footprint in </w:t>
-      </w:r>
-      <w:proofErr w:type="spellStart"/>
-      <w:proofErr w:type="gramStart"/>
+        <w:t xml:space="preserve"> Be ready to justify your decision if there are multiple versions.</w:t>
+      </w:r>
       <w:r>
         <w:rPr>
           <w:i w:val="0"/>
           <w:iCs w:val="0"/>
         </w:rPr>
-        <w:t>KiCAD</w:t>
-      </w:r>
-      <w:proofErr w:type="spellEnd"/>
+        <w:t xml:space="preserve"> </w:t>
+      </w:r>
       <w:r>
         <w:rPr>
           <w:i w:val="0"/>
           <w:iCs w:val="0"/>
         </w:rPr>
-        <w:t>, or</w:t>
-      </w:r>
-      <w:proofErr w:type="gramEnd"/>
+        <w:t xml:space="preserve">It does not matter if the parts are not available, because you will not actually build Lab 6. Place the ordering information and price into the </w:t>
+      </w:r>
       <w:r>
         <w:rPr>
           <w:i w:val="0"/>
           <w:iCs w:val="0"/>
         </w:rPr>
-        <w:t xml:space="preserve"> import the design files provided by the manufacturer if any</w:t>
+        <w:t>spreadsheet.</w:t>
+      </w:r>
+    </w:p>
+    <w:p>
+      <w:pPr>
+        <w:pStyle w:val="FigureCaption"/>
+        <w:numPr>
+          <w:ilvl w:val="0"/>
+          <w:numId w:val="24"/>
+        </w:numPr>
+        <w:jc w:val="left"/>
+        <w:rPr>
+          <w:i w:val="0"/>
+          <w:iCs w:val="0"/>
+        </w:rPr>
+      </w:pPr>
+      <w:r>
+        <w:rPr>
+          <w:i w:val="0"/>
+          <w:iCs w:val="0"/>
+        </w:rPr>
+        <w:t xml:space="preserve">Find the data sheets </w:t>
+      </w:r>
+      <w:r>
+        <w:rPr>
+          <w:i w:val="0"/>
+          <w:iCs w:val="0"/>
+        </w:rPr>
+        <w:t xml:space="preserve">and design files </w:t>
+      </w:r>
+      <w:r>
+        <w:rPr>
+          <w:i w:val="0"/>
+          <w:iCs w:val="0"/>
+        </w:rPr>
+        <w:t xml:space="preserve">for your DAC and op amp on Analog Devices, Mouser, or </w:t>
+      </w:r>
+      <w:proofErr w:type="spellStart"/>
+      <w:r>
+        <w:rPr>
+          <w:i w:val="0"/>
+          <w:iCs w:val="0"/>
+        </w:rPr>
+        <w:t>Digikey</w:t>
+      </w:r>
+      <w:proofErr w:type="spellEnd"/>
+      <w:r>
+        <w:rPr>
+          <w:i w:val="0"/>
+          <w:iCs w:val="0"/>
+        </w:rPr>
+        <w:t>.</w:t>
+      </w:r>
+      <w:r>
+        <w:rPr>
+          <w:i w:val="0"/>
+          <w:iCs w:val="0"/>
+        </w:rPr>
+        <w:t xml:space="preserve"> </w:t>
+      </w:r>
+      <w:r>
+        <w:rPr>
+          <w:i w:val="0"/>
+          <w:iCs w:val="0"/>
+        </w:rPr>
+        <w:t xml:space="preserve">You may use a standard symbol and footprint in </w:t>
+      </w:r>
+      <w:proofErr w:type="spellStart"/>
+      <w:r>
+        <w:rPr>
+          <w:i w:val="0"/>
+          <w:iCs w:val="0"/>
+        </w:rPr>
+        <w:t>KiCAD</w:t>
+      </w:r>
+      <w:proofErr w:type="spellEnd"/>
+      <w:r>
+        <w:rPr>
+          <w:i w:val="0"/>
+          <w:iCs w:val="0"/>
+        </w:rPr>
+        <w:t>, or import the design files provided by the manufacturer if any</w:t>
       </w:r>
       <w:r>
         <w:rPr>
@@ -2665,15 +2675,7 @@
         </w:numPr>
       </w:pPr>
       <w:r>
-        <w:t xml:space="preserve">Choose a box in which to enclose the system, see Figure 6.4. Please use one of the boxes available in </w:t>
-      </w:r>
-      <w:proofErr w:type="gramStart"/>
-      <w:r>
-        <w:t>lab</w:t>
-      </w:r>
-      <w:proofErr w:type="gramEnd"/>
-      <w:r>
-        <w:t xml:space="preserve">, so that you can demonstrate how your PCB fits into the box. To get the price, you can search a parts distributor (like </w:t>
+        <w:t xml:space="preserve">Choose a box in which to enclose the system, see Figure 6.4. Please use one of the boxes available in lab, so that you can demonstrate how your PCB fits into the box. To get the price, you can search a parts distributor (like </w:t>
       </w:r>
       <w:hyperlink r:id="rId20">
         <w:r>
@@ -2792,7 +2794,7 @@
           <w:noProof/>
         </w:rPr>
         <w:drawing>
-          <wp:inline distT="0" distB="0" distL="0" distR="0" wp14:anchorId="13E909DA" wp14:editId="66CED608">
+          <wp:inline distT="0" distB="0" distL="0" distR="0" wp14:anchorId="13E909DA" wp14:editId="09B037B3">
             <wp:extent cx="4572000" cy="3448050"/>
             <wp:effectExtent l="0" t="0" r="0" b="0"/>
             <wp:docPr id="1945759189" name="Picture 1945759189"/>
@@ -3533,7 +3535,7 @@
           <w:noProof/>
         </w:rPr>
         <w:drawing>
-          <wp:inline distT="0" distB="0" distL="0" distR="0" wp14:anchorId="1565BEA6" wp14:editId="179268E5">
+          <wp:inline distT="0" distB="0" distL="0" distR="0" wp14:anchorId="1565BEA6" wp14:editId="27051981">
             <wp:extent cx="5680824" cy="3562350"/>
             <wp:effectExtent l="0" t="0" r="0" b="0"/>
             <wp:docPr id="2002703762" name="Picture 2002703762"/>
@@ -3692,15 +3694,7 @@
         <w:t xml:space="preserve"> labeling to </w:t>
       </w:r>
       <w:r>
-        <w:t xml:space="preserve">identify your board, with information like subcircuit location, </w:t>
-      </w:r>
-      <w:proofErr w:type="gramStart"/>
-      <w:r>
-        <w:t>assembly</w:t>
-      </w:r>
-      <w:proofErr w:type="gramEnd"/>
-      <w:r>
-        <w:t xml:space="preserve"> or debug instructions (</w:t>
+        <w:t>identify your board, with information like subcircuit location, assembly or debug instructions (</w:t>
       </w:r>
       <w:r>
         <w:t>e.g.,</w:t>
@@ -4022,15 +4016,7 @@
         </w:numPr>
       </w:pPr>
       <w:r>
-        <w:t xml:space="preserve">Clicking on this button will </w:t>
-      </w:r>
-      <w:proofErr w:type="gramStart"/>
-      <w:r>
-        <w:t>open up</w:t>
-      </w:r>
-      <w:proofErr w:type="gramEnd"/>
-      <w:r>
-        <w:t xml:space="preserve"> a window after building the required output files. These files can be provided to </w:t>
+        <w:t xml:space="preserve">Clicking on this button will open up a window after building the required output files. These files can be provided to </w:t>
       </w:r>
       <w:hyperlink r:id="rId38">
         <w:r>
@@ -4331,6 +4317,21 @@
     </w:p>
     <w:p>
       <w:pPr>
+        <w:pStyle w:val="FigureCaption"/>
+      </w:pPr>
+    </w:p>
+    <w:p>
+      <w:pPr>
+        <w:pStyle w:val="FigureCaption"/>
+      </w:pPr>
+    </w:p>
+    <w:p>
+      <w:pPr>
+        <w:pStyle w:val="FigureCaption"/>
+      </w:pPr>
+    </w:p>
+    <w:p>
+      <w:pPr>
         <w:pStyle w:val="Heading2"/>
         <w:rPr>
           <w:rFonts w:ascii="Calibri Light" w:eastAsia="Calibri Light" w:hAnsi="Calibri Light" w:cs="Calibri Light"/>
@@ -4338,18 +4339,19 @@
           <w:szCs w:val="25"/>
         </w:rPr>
       </w:pPr>
-      <w:bookmarkStart w:id="19" w:name="_Toc977208272"/>
-      <w:bookmarkStart w:id="20" w:name="_Toc238369281"/>
-      <w:bookmarkStart w:id="21" w:name="_Toc157964780"/>
+      <w:bookmarkStart w:id="19" w:name="_Toc157964780"/>
+      <w:bookmarkStart w:id="20" w:name="_Toc977208272"/>
+      <w:bookmarkStart w:id="21" w:name="_Toc238369281"/>
       <w:r>
         <w:rPr>
           <w:rFonts w:ascii="Calibri Light" w:eastAsia="Calibri Light" w:hAnsi="Calibri Light" w:cs="Calibri Light"/>
           <w:sz w:val="25"/>
           <w:szCs w:val="25"/>
         </w:rPr>
+        <w:lastRenderedPageBreak/>
         <w:t>Deliverable 1</w:t>
       </w:r>
-      <w:bookmarkEnd w:id="21"/>
+      <w:bookmarkEnd w:id="19"/>
     </w:p>
     <w:p>
       <w:pPr>
@@ -4361,157 +4363,328 @@
         <w:rPr>
           <w:rFonts w:eastAsiaTheme="minorEastAsia"/>
         </w:rPr>
-        <w:t>Final schematic and layout of the PCB</w:t>
+        <w:t>Include in your report a screenshot of the f</w:t>
+      </w:r>
+      <w:r>
+        <w:rPr>
+          <w:rFonts w:eastAsiaTheme="minorEastAsia"/>
+        </w:rPr>
+        <w:t>inal schematic of the PCB</w:t>
+      </w:r>
+      <w:r>
+        <w:rPr>
+          <w:rFonts w:eastAsiaTheme="minorEastAsia"/>
+        </w:rPr>
+        <w:t xml:space="preserve">. Your screenshot should include a reasonable ERC result. The ERC must either have no errors, </w:t>
+      </w:r>
+      <w:r>
+        <w:rPr>
+          <w:rFonts w:eastAsiaTheme="minorEastAsia"/>
+          <w:b/>
+          <w:bCs/>
+        </w:rPr>
+        <w:t>OR</w:t>
+      </w:r>
+      <w:r>
+        <w:rPr>
+          <w:rFonts w:eastAsiaTheme="minorEastAsia"/>
+        </w:rPr>
+        <w:t xml:space="preserve"> you must be able to explain why the warnings and/or errors can be ignored).</w:t>
       </w:r>
     </w:p>
     <w:p>
       <w:pPr>
         <w:pStyle w:val="Heading2"/>
-        <w:rPr>
-          <w:rFonts w:eastAsiaTheme="minorEastAsia"/>
-        </w:rPr>
-      </w:pPr>
-      <w:r>
         <w:rPr>
           <w:rFonts w:ascii="Calibri Light" w:eastAsia="Calibri Light" w:hAnsi="Calibri Light" w:cs="Calibri Light"/>
           <w:sz w:val="25"/>
           <w:szCs w:val="25"/>
         </w:rPr>
-        <w:t xml:space="preserve">Deliverable </w:t>
-      </w:r>
+      </w:pPr>
       <w:r>
         <w:rPr>
           <w:rFonts w:ascii="Calibri Light" w:eastAsia="Calibri Light" w:hAnsi="Calibri Light" w:cs="Calibri Light"/>
           <w:sz w:val="25"/>
           <w:szCs w:val="25"/>
         </w:rPr>
-        <w:t>2</w:t>
-      </w:r>
-    </w:p>
-    <w:p>
-      <w:pPr>
-        <w:rPr>
-          <w:rFonts w:eastAsiaTheme="minorEastAsia"/>
-        </w:rPr>
-      </w:pPr>
-      <w:r>
-        <w:rPr>
-          <w:rFonts w:eastAsiaTheme="minorEastAsia"/>
-        </w:rPr>
-        <w:t>Screenshot of order screen on JLCPCB with preview of your design</w:t>
-      </w:r>
-    </w:p>
-    <w:p>
-      <w:pPr>
-        <w:pStyle w:val="Heading2"/>
+        <w:t xml:space="preserve">Deliverable </w:t>
+      </w:r>
+      <w:r>
         <w:rPr>
           <w:rFonts w:ascii="Calibri Light" w:eastAsia="Calibri Light" w:hAnsi="Calibri Light" w:cs="Calibri Light"/>
           <w:sz w:val="25"/>
           <w:szCs w:val="25"/>
         </w:rPr>
-      </w:pPr>
-      <w:r>
+        <w:t>2</w:t>
+      </w:r>
+    </w:p>
+    <w:p>
+      <w:pPr>
+        <w:rPr>
+          <w:rFonts w:eastAsiaTheme="minorEastAsia"/>
+        </w:rPr>
+      </w:pPr>
+      <w:r>
+        <w:rPr>
+          <w:rFonts w:eastAsiaTheme="minorEastAsia"/>
+        </w:rPr>
+        <w:t>Include in your report a screenshot of the f</w:t>
+      </w:r>
+      <w:r>
+        <w:rPr>
+          <w:rFonts w:eastAsiaTheme="minorEastAsia"/>
+        </w:rPr>
+        <w:t xml:space="preserve">inal </w:t>
+      </w:r>
+      <w:r>
+        <w:rPr>
+          <w:rFonts w:eastAsiaTheme="minorEastAsia"/>
+        </w:rPr>
+        <w:t>layout</w:t>
+      </w:r>
+      <w:r>
+        <w:rPr>
+          <w:rFonts w:eastAsiaTheme="minorEastAsia"/>
+        </w:rPr>
+        <w:t xml:space="preserve"> of the PCB</w:t>
+      </w:r>
+      <w:r>
+        <w:rPr>
+          <w:rFonts w:eastAsiaTheme="minorEastAsia"/>
+        </w:rPr>
+        <w:t>.</w:t>
+      </w:r>
+      <w:r>
+        <w:rPr>
+          <w:rFonts w:eastAsiaTheme="minorEastAsia"/>
+        </w:rPr>
+        <w:t xml:space="preserve"> Your PCB should meet the following criteria:</w:t>
+      </w:r>
+    </w:p>
+    <w:p>
+      <w:pPr>
+        <w:pStyle w:val="ListParagraph"/>
+        <w:numPr>
+          <w:ilvl w:val="0"/>
+          <w:numId w:val="58"/>
+        </w:numPr>
+        <w:rPr>
+          <w:rFonts w:eastAsiaTheme="minorEastAsia"/>
+        </w:rPr>
+      </w:pPr>
+      <w:r>
+        <w:rPr>
+          <w:rFonts w:eastAsiaTheme="minorEastAsia"/>
+        </w:rPr>
+        <w:t>The PCB must fit within, and have some way of mounting to an enclosure</w:t>
+      </w:r>
+    </w:p>
+    <w:p>
+      <w:pPr>
+        <w:pStyle w:val="ListParagraph"/>
+        <w:numPr>
+          <w:ilvl w:val="0"/>
+          <w:numId w:val="58"/>
+        </w:numPr>
+        <w:rPr>
+          <w:rFonts w:eastAsiaTheme="minorEastAsia"/>
+        </w:rPr>
+      </w:pPr>
+      <w:r>
+        <w:rPr>
+          <w:rFonts w:eastAsiaTheme="minorEastAsia"/>
+        </w:rPr>
+        <w:t xml:space="preserve">The PCB must have a reasonable DRC result </w:t>
+      </w:r>
+    </w:p>
+    <w:p>
+      <w:pPr>
+        <w:pStyle w:val="ListParagraph"/>
+        <w:numPr>
+          <w:ilvl w:val="1"/>
+          <w:numId w:val="58"/>
+        </w:numPr>
+        <w:rPr>
+          <w:rFonts w:eastAsiaTheme="minorEastAsia"/>
+        </w:rPr>
+      </w:pPr>
+      <w:r>
+        <w:rPr>
+          <w:rFonts w:eastAsiaTheme="minorEastAsia"/>
+        </w:rPr>
+        <w:t xml:space="preserve">The DRC must either have no errors, </w:t>
+      </w:r>
+      <w:r>
+        <w:rPr>
+          <w:rFonts w:eastAsiaTheme="minorEastAsia"/>
+          <w:b/>
+          <w:bCs/>
+        </w:rPr>
+        <w:t>OR</w:t>
+      </w:r>
+      <w:r>
+        <w:rPr>
+          <w:rFonts w:eastAsiaTheme="minorEastAsia"/>
+        </w:rPr>
+        <w:t xml:space="preserve"> you must be able to explain why the errors can be ignored</w:t>
+      </w:r>
+    </w:p>
+    <w:p>
+      <w:pPr>
+        <w:pStyle w:val="ListParagraph"/>
+        <w:numPr>
+          <w:ilvl w:val="0"/>
+          <w:numId w:val="58"/>
+        </w:numPr>
+        <w:rPr>
+          <w:rFonts w:eastAsiaTheme="minorEastAsia"/>
+        </w:rPr>
+      </w:pPr>
+      <w:r>
+        <w:rPr>
+          <w:rFonts w:eastAsiaTheme="minorEastAsia"/>
+        </w:rPr>
+        <w:t>The PCB should have no power or ground loops, and the power and signal traces should be adequately sized</w:t>
+      </w:r>
+    </w:p>
+    <w:p>
+      <w:pPr>
+        <w:pStyle w:val="Heading2"/>
         <w:rPr>
           <w:rFonts w:ascii="Calibri Light" w:eastAsia="Calibri Light" w:hAnsi="Calibri Light" w:cs="Calibri Light"/>
           <w:sz w:val="25"/>
           <w:szCs w:val="25"/>
         </w:rPr>
-        <w:lastRenderedPageBreak/>
-        <w:t xml:space="preserve">Deliverable </w:t>
-      </w:r>
+      </w:pPr>
       <w:r>
         <w:rPr>
           <w:rFonts w:ascii="Calibri Light" w:eastAsia="Calibri Light" w:hAnsi="Calibri Light" w:cs="Calibri Light"/>
           <w:sz w:val="25"/>
           <w:szCs w:val="25"/>
         </w:rPr>
-        <w:t>3</w:t>
-      </w:r>
-    </w:p>
-    <w:p>
-      <w:pPr>
-        <w:rPr>
-          <w:rFonts w:eastAsiaTheme="minorEastAsia"/>
-          <w:color w:val="000000" w:themeColor="text1"/>
-        </w:rPr>
-      </w:pPr>
-      <w:r>
-        <w:rPr>
-          <w:rFonts w:eastAsiaTheme="minorEastAsia"/>
-        </w:rPr>
-        <w:t>Cardboard mockup of the PCB layout (with top copper/silk on top and bottom copper/silk on bottom)</w:t>
-      </w:r>
-    </w:p>
-    <w:p/>
-    <w:p>
-      <w:pPr>
-        <w:pStyle w:val="Heading2"/>
+        <w:t xml:space="preserve">Deliverable </w:t>
+      </w:r>
+      <w:r>
         <w:rPr>
           <w:rFonts w:ascii="Calibri Light" w:eastAsia="Calibri Light" w:hAnsi="Calibri Light" w:cs="Calibri Light"/>
           <w:sz w:val="25"/>
           <w:szCs w:val="25"/>
         </w:rPr>
-      </w:pPr>
-      <w:r>
+        <w:t>3</w:t>
+      </w:r>
+    </w:p>
+    <w:p>
+      <w:pPr>
+        <w:rPr>
+          <w:rFonts w:eastAsiaTheme="minorEastAsia"/>
+          <w:color w:val="000000" w:themeColor="text1"/>
+        </w:rPr>
+      </w:pPr>
+      <w:r>
+        <w:rPr>
+          <w:rFonts w:eastAsiaTheme="minorEastAsia"/>
+        </w:rPr>
+        <w:t>Include in your report a picture of a cardboard/paper mockup of the PCB. Specifically, show how you can verify the KiCad footprint using the mockup along with the actual part. T</w:t>
+      </w:r>
+      <w:r>
+        <w:rPr>
+          <w:rFonts w:eastAsiaTheme="minorEastAsia"/>
+        </w:rPr>
+        <w:t xml:space="preserve">he </w:t>
+      </w:r>
+      <w:r>
+        <w:rPr>
+          <w:rFonts w:eastAsiaTheme="minorEastAsia"/>
+        </w:rPr>
+        <w:t xml:space="preserve">cardboard mockup should reflect the </w:t>
+      </w:r>
+      <w:r>
+        <w:rPr>
+          <w:rFonts w:eastAsiaTheme="minorEastAsia"/>
+        </w:rPr>
+        <w:t>PCB layout (with top copper/silk on top and bottom copper/silk on bottom)</w:t>
+      </w:r>
+      <w:r>
+        <w:rPr>
+          <w:rFonts w:eastAsiaTheme="minorEastAsia"/>
+        </w:rPr>
+        <w:t>.</w:t>
+      </w:r>
+    </w:p>
+    <w:p>
+      <w:pPr>
+        <w:pStyle w:val="Heading2"/>
         <w:rPr>
           <w:rFonts w:ascii="Calibri Light" w:eastAsia="Calibri Light" w:hAnsi="Calibri Light" w:cs="Calibri Light"/>
           <w:sz w:val="25"/>
           <w:szCs w:val="25"/>
         </w:rPr>
-        <w:t xml:space="preserve">Deliverable </w:t>
-      </w:r>
+      </w:pPr>
       <w:r>
         <w:rPr>
           <w:rFonts w:ascii="Calibri Light" w:eastAsia="Calibri Light" w:hAnsi="Calibri Light" w:cs="Calibri Light"/>
           <w:sz w:val="25"/>
           <w:szCs w:val="25"/>
         </w:rPr>
-        <w:t>4</w:t>
-      </w:r>
-    </w:p>
-    <w:p>
-      <w:pPr>
-        <w:rPr>
-          <w:rFonts w:eastAsiaTheme="minorEastAsia"/>
-        </w:rPr>
-      </w:pPr>
-      <w:r>
-        <w:rPr>
-          <w:rFonts w:eastAsiaTheme="minorEastAsia"/>
-        </w:rPr>
-        <w:t>Bill of Materials (including cost of PCB)</w:t>
-      </w:r>
-    </w:p>
-    <w:p>
-      <w:pPr>
-        <w:rPr>
-          <w:rFonts w:eastAsiaTheme="minorEastAsia"/>
-        </w:rPr>
-      </w:pPr>
-    </w:p>
-    <w:p>
-      <w:pPr>
-        <w:pStyle w:val="Heading2"/>
+        <w:t xml:space="preserve">Deliverable </w:t>
+      </w:r>
+      <w:r>
         <w:rPr>
           <w:rFonts w:ascii="Calibri Light" w:eastAsia="Calibri Light" w:hAnsi="Calibri Light" w:cs="Calibri Light"/>
           <w:sz w:val="25"/>
           <w:szCs w:val="25"/>
         </w:rPr>
-      </w:pPr>
-      <w:r>
+        <w:t>4</w:t>
+      </w:r>
+    </w:p>
+    <w:p>
+      <w:pPr>
+        <w:rPr>
+          <w:rFonts w:eastAsiaTheme="minorEastAsia"/>
+        </w:rPr>
+      </w:pPr>
+      <w:r>
+        <w:rPr>
+          <w:rFonts w:eastAsiaTheme="minorEastAsia"/>
+        </w:rPr>
+        <w:t xml:space="preserve">Update the </w:t>
+      </w:r>
+      <w:r>
+        <w:rPr>
+          <w:rFonts w:eastAsiaTheme="minorEastAsia"/>
+        </w:rPr>
+        <w:t>Bill of Materials (including cost of PCB)</w:t>
+      </w:r>
+      <w:r>
+        <w:rPr>
+          <w:rFonts w:eastAsiaTheme="minorEastAsia"/>
+        </w:rPr>
+        <w:t>, to reflect the prices of all components used in the design.</w:t>
+      </w:r>
+    </w:p>
+    <w:p>
+      <w:pPr>
+        <w:pStyle w:val="Heading2"/>
         <w:rPr>
           <w:rFonts w:ascii="Calibri Light" w:eastAsia="Calibri Light" w:hAnsi="Calibri Light" w:cs="Calibri Light"/>
           <w:sz w:val="25"/>
           <w:szCs w:val="25"/>
         </w:rPr>
-        <w:t xml:space="preserve">Deliverable </w:t>
-      </w:r>
+      </w:pPr>
       <w:r>
         <w:rPr>
           <w:rFonts w:ascii="Calibri Light" w:eastAsia="Calibri Light" w:hAnsi="Calibri Light" w:cs="Calibri Light"/>
           <w:sz w:val="25"/>
           <w:szCs w:val="25"/>
         </w:rPr>
+        <w:t xml:space="preserve">Deliverable </w:t>
+      </w:r>
+      <w:r>
+        <w:rPr>
+          <w:rFonts w:ascii="Calibri Light" w:eastAsia="Calibri Light" w:hAnsi="Calibri Light" w:cs="Calibri Light"/>
+          <w:sz w:val="25"/>
+          <w:szCs w:val="25"/>
+        </w:rPr>
         <w:t>5</w:t>
       </w:r>
     </w:p>
@@ -4520,17 +4693,178 @@
         <w:rPr>
           <w:rFonts w:eastAsiaTheme="minorEastAsia"/>
         </w:rPr>
-        <w:t>Current consumption of system</w:t>
-      </w:r>
-    </w:p>
-    <w:p/>
-    <w:p/>
+        <w:t>Include in the report the estimated c</w:t>
+      </w:r>
+      <w:r>
+        <w:rPr>
+          <w:rFonts w:eastAsiaTheme="minorEastAsia"/>
+        </w:rPr>
+        <w:t xml:space="preserve">urrent consumption of </w:t>
+      </w:r>
+      <w:r>
+        <w:rPr>
+          <w:rFonts w:eastAsiaTheme="minorEastAsia"/>
+        </w:rPr>
+        <w:t>the system</w:t>
+      </w:r>
+      <w:r>
+        <w:rPr>
+          <w:rFonts w:eastAsiaTheme="minorEastAsia"/>
+        </w:rPr>
+        <w:t>. Calculate this estimate by examining each component, and determining how much current it uses (Measurement or datasheet numbers are acceptable). The number you calculate should be in line with the data you collected in prior labs.</w:t>
+      </w:r>
+    </w:p>
+    <w:p>
+      <w:pPr>
+        <w:pStyle w:val="Heading2"/>
+        <w:rPr>
+          <w:rFonts w:eastAsiaTheme="minorEastAsia"/>
+        </w:rPr>
+      </w:pPr>
+      <w:r>
+        <w:rPr>
+          <w:rFonts w:ascii="Calibri Light" w:eastAsia="Calibri Light" w:hAnsi="Calibri Light" w:cs="Calibri Light"/>
+          <w:sz w:val="25"/>
+          <w:szCs w:val="25"/>
+        </w:rPr>
+        <w:t xml:space="preserve">Deliverable </w:t>
+      </w:r>
+      <w:r>
+        <w:rPr>
+          <w:rFonts w:ascii="Calibri Light" w:eastAsia="Calibri Light" w:hAnsi="Calibri Light" w:cs="Calibri Light"/>
+          <w:sz w:val="25"/>
+          <w:szCs w:val="25"/>
+        </w:rPr>
+        <w:t>6</w:t>
+      </w:r>
+    </w:p>
+    <w:p>
+      <w:pPr>
+        <w:rPr>
+          <w:rFonts w:eastAsiaTheme="minorEastAsia"/>
+        </w:rPr>
+      </w:pPr>
+      <w:r>
+        <w:rPr>
+          <w:rFonts w:eastAsiaTheme="minorEastAsia"/>
+        </w:rPr>
+        <w:t xml:space="preserve">Generate GERBER files, and use them to get a cost estimate from JLCPCB. </w:t>
+      </w:r>
+      <w:r>
+        <w:rPr>
+          <w:rFonts w:eastAsiaTheme="minorEastAsia"/>
+          <w:b/>
+          <w:bCs/>
+        </w:rPr>
+        <w:t xml:space="preserve">DO NOT ORDER </w:t>
+      </w:r>
+      <w:r>
+        <w:rPr>
+          <w:rFonts w:eastAsiaTheme="minorEastAsia"/>
+          <w:b/>
+          <w:bCs/>
+        </w:rPr>
+        <w:t>THE PCB</w:t>
+      </w:r>
+      <w:r>
+        <w:rPr>
+          <w:rFonts w:eastAsiaTheme="minorEastAsia"/>
+        </w:rPr>
+        <w:t xml:space="preserve">. </w:t>
+      </w:r>
+      <w:r>
+        <w:rPr>
+          <w:rFonts w:eastAsiaTheme="minorEastAsia"/>
+        </w:rPr>
+        <w:t>Include</w:t>
+      </w:r>
+      <w:r>
+        <w:rPr>
+          <w:rFonts w:eastAsiaTheme="minorEastAsia"/>
+        </w:rPr>
+        <w:t xml:space="preserve"> the s</w:t>
+      </w:r>
+      <w:r>
+        <w:rPr>
+          <w:rFonts w:eastAsiaTheme="minorEastAsia"/>
+        </w:rPr>
+        <w:t>creenshot of order screen on JLCPCB with preview of your design</w:t>
+      </w:r>
+    </w:p>
+    <w:p>
+      <w:pPr>
+        <w:pStyle w:val="Heading2"/>
+        <w:rPr>
+          <w:rFonts w:eastAsiaTheme="minorEastAsia"/>
+        </w:rPr>
+      </w:pPr>
+      <w:r>
+        <w:rPr>
+          <w:rFonts w:ascii="Calibri Light" w:eastAsia="Calibri Light" w:hAnsi="Calibri Light" w:cs="Calibri Light"/>
+          <w:sz w:val="25"/>
+          <w:szCs w:val="25"/>
+        </w:rPr>
+        <w:t xml:space="preserve">Deliverable </w:t>
+      </w:r>
+      <w:r>
+        <w:rPr>
+          <w:rFonts w:ascii="Calibri Light" w:eastAsia="Calibri Light" w:hAnsi="Calibri Light" w:cs="Calibri Light"/>
+          <w:sz w:val="25"/>
+          <w:szCs w:val="25"/>
+        </w:rPr>
+        <w:t xml:space="preserve">7 </w:t>
+      </w:r>
+      <w:r>
+        <w:t>(5pts Extra Credit)</w:t>
+      </w:r>
+    </w:p>
+    <w:p>
+      <w:pPr>
+        <w:rPr>
+          <w:rFonts w:eastAsiaTheme="minorEastAsia"/>
+        </w:rPr>
+      </w:pPr>
+      <w:r>
+        <w:rPr>
+          <w:rFonts w:eastAsiaTheme="minorEastAsia"/>
+        </w:rPr>
+        <w:t xml:space="preserve">Choose any IC or sensor to make a symbol and footprint for. Update your schematic to use the symbol and include the footprint in your PCB. Include in your report a picture of the component fitting </w:t>
+      </w:r>
+      <w:r>
+        <w:rPr>
+          <w:rFonts w:eastAsiaTheme="minorEastAsia"/>
+        </w:rPr>
+        <w:t>properly in the paper model of the PCB you created in deliverable 3. To receive these points you must describe during checkout the process you used to make the footprint and symbol.</w:t>
+      </w:r>
+    </w:p>
+    <w:p>
+      <w:pPr>
+        <w:rPr>
+          <w:rFonts w:eastAsiaTheme="minorEastAsia"/>
+        </w:rPr>
+      </w:pPr>
+    </w:p>
+    <w:p>
+      <w:pPr>
+        <w:rPr>
+          <w:rFonts w:eastAsiaTheme="minorEastAsia"/>
+        </w:rPr>
+      </w:pPr>
+    </w:p>
+    <w:p>
+      <w:pPr>
+        <w:rPr>
+          <w:rFonts w:eastAsiaTheme="minorEastAsia"/>
+        </w:rPr>
+      </w:pPr>
+    </w:p>
     <w:p>
       <w:pPr>
         <w:pStyle w:val="Heading1"/>
       </w:pPr>
       <w:bookmarkStart w:id="22" w:name="_Toc157964788"/>
       <w:r>
+        <w:lastRenderedPageBreak/>
         <w:t>Lab Checkout</w:t>
       </w:r>
       <w:bookmarkEnd w:id="22"/>
@@ -4553,7 +4887,57 @@
       <w:bookmarkStart w:id="24" w:name="_Toc157964789"/>
       <w:bookmarkEnd w:id="23"/>
       <w:r>
-        <w:t xml:space="preserve">For your lab checkout, the TAs will review your design and ask about design decisions that you made, including (1) how you selected/sourced your components, (2) how did you determine current consumption, (3) how you placed and routed components on your layout. Be prepared to discuss alternative approaches and be able to justify your solution. Show the pdf files for your DAC and op amp.  Show that your PCB fits inside your chosen case. </w:t>
+        <w:t>For your lab checkout, the TAs will review your design and ask about design decisions that you made, including</w:t>
+      </w:r>
+      <w:r>
+        <w:t>:</w:t>
+      </w:r>
+    </w:p>
+    <w:p>
+      <w:pPr>
+        <w:pStyle w:val="ListParagraph"/>
+        <w:numPr>
+          <w:ilvl w:val="0"/>
+          <w:numId w:val="57"/>
+        </w:numPr>
+      </w:pPr>
+      <w:r>
+        <w:t>how you selected/sourced your components</w:t>
+      </w:r>
+    </w:p>
+    <w:p>
+      <w:pPr>
+        <w:pStyle w:val="ListParagraph"/>
+        <w:numPr>
+          <w:ilvl w:val="0"/>
+          <w:numId w:val="57"/>
+        </w:numPr>
+      </w:pPr>
+      <w:r>
+        <w:t>how did you determine current consumption</w:t>
+      </w:r>
+    </w:p>
+    <w:p>
+      <w:pPr>
+        <w:pStyle w:val="ListParagraph"/>
+        <w:numPr>
+          <w:ilvl w:val="0"/>
+          <w:numId w:val="57"/>
+        </w:numPr>
+      </w:pPr>
+      <w:r>
+        <w:t xml:space="preserve">how you placed and routed components on your layout. </w:t>
+      </w:r>
+    </w:p>
+    <w:p>
+      <w:r>
+        <w:t xml:space="preserve">Be prepared to discuss alternative approaches and be able to justify your solution. Show the </w:t>
+      </w:r>
+      <w:r>
+        <w:t>documentation</w:t>
+      </w:r>
+      <w:r>
+        <w:t xml:space="preserve"> for your DAC and op amp.  Show that your PCB fits inside your chosen case. </w:t>
       </w:r>
     </w:p>
     <w:p>
@@ -4582,8 +4966,8 @@
       <w:r>
         <w:t>You should complete the Lab05Report.docx file with your data and answers then submit the completed file to Canvas.</w:t>
       </w:r>
-      <w:bookmarkEnd w:id="19"/>
       <w:bookmarkEnd w:id="20"/>
+      <w:bookmarkEnd w:id="21"/>
       <w:r>
         <w:br w:type="page"/>
       </w:r>
@@ -5869,6 +6253,92 @@
     </w:lvl>
   </w:abstractNum>
   <w:abstractNum w:abstractNumId="9" w15:restartNumberingAfterBreak="0">
+    <w:nsid w:val="187C0027"/>
+    <w:multiLevelType w:val="multilevel"/>
+    <w:tmpl w:val="7FC08796"/>
+    <w:lvl w:ilvl="0">
+      <w:start w:val="1"/>
+      <w:numFmt w:val="decimal"/>
+      <w:lvlText w:val="%1)"/>
+      <w:lvlJc w:val="left"/>
+      <w:pPr>
+        <w:ind w:left="720" w:hanging="360"/>
+      </w:pPr>
+    </w:lvl>
+    <w:lvl w:ilvl="1">
+      <w:start w:val="1"/>
+      <w:numFmt w:val="lowerLetter"/>
+      <w:lvlText w:val="%2)"/>
+      <w:lvlJc w:val="left"/>
+      <w:pPr>
+        <w:ind w:left="1440" w:hanging="360"/>
+      </w:pPr>
+    </w:lvl>
+    <w:lvl w:ilvl="2">
+      <w:start w:val="1"/>
+      <w:numFmt w:val="lowerRoman"/>
+      <w:lvlText w:val="%3)"/>
+      <w:lvlJc w:val="right"/>
+      <w:pPr>
+        <w:ind w:left="2160" w:hanging="180"/>
+      </w:pPr>
+    </w:lvl>
+    <w:lvl w:ilvl="3">
+      <w:start w:val="1"/>
+      <w:numFmt w:val="decimal"/>
+      <w:lvlText w:val="(%4)"/>
+      <w:lvlJc w:val="left"/>
+      <w:pPr>
+        <w:ind w:left="2880" w:hanging="360"/>
+      </w:pPr>
+    </w:lvl>
+    <w:lvl w:ilvl="4">
+      <w:start w:val="1"/>
+      <w:numFmt w:val="lowerLetter"/>
+      <w:lvlText w:val="(%5)"/>
+      <w:lvlJc w:val="left"/>
+      <w:pPr>
+        <w:ind w:left="3600" w:hanging="360"/>
+      </w:pPr>
+    </w:lvl>
+    <w:lvl w:ilvl="5">
+      <w:start w:val="1"/>
+      <w:numFmt w:val="lowerRoman"/>
+      <w:lvlText w:val="(%6)"/>
+      <w:lvlJc w:val="right"/>
+      <w:pPr>
+        <w:ind w:left="4320" w:hanging="180"/>
+      </w:pPr>
+    </w:lvl>
+    <w:lvl w:ilvl="6">
+      <w:start w:val="1"/>
+      <w:numFmt w:val="decimal"/>
+      <w:lvlText w:val="%7."/>
+      <w:lvlJc w:val="left"/>
+      <w:pPr>
+        <w:ind w:left="5040" w:hanging="360"/>
+      </w:pPr>
+    </w:lvl>
+    <w:lvl w:ilvl="7">
+      <w:start w:val="1"/>
+      <w:numFmt w:val="lowerLetter"/>
+      <w:lvlText w:val="%8."/>
+      <w:lvlJc w:val="left"/>
+      <w:pPr>
+        <w:ind w:left="5760" w:hanging="360"/>
+      </w:pPr>
+    </w:lvl>
+    <w:lvl w:ilvl="8">
+      <w:start w:val="1"/>
+      <w:numFmt w:val="lowerRoman"/>
+      <w:lvlText w:val="%9."/>
+      <w:lvlJc w:val="right"/>
+      <w:pPr>
+        <w:ind w:left="6480" w:hanging="180"/>
+      </w:pPr>
+    </w:lvl>
+  </w:abstractNum>
+  <w:abstractNum w:abstractNumId="10" w15:restartNumberingAfterBreak="0">
     <w:nsid w:val="199F11A7"/>
     <w:multiLevelType w:val="hybridMultilevel"/>
     <w:tmpl w:val="F2E01C76"/>
@@ -5954,7 +6424,7 @@
       </w:pPr>
     </w:lvl>
   </w:abstractNum>
-  <w:abstractNum w:abstractNumId="10" w15:restartNumberingAfterBreak="0">
+  <w:abstractNum w:abstractNumId="11" w15:restartNumberingAfterBreak="0">
     <w:nsid w:val="1CDDEB3A"/>
     <w:multiLevelType w:val="hybridMultilevel"/>
     <w:tmpl w:val="3E92DFE2"/>
@@ -6067,7 +6537,7 @@
       </w:rPr>
     </w:lvl>
   </w:abstractNum>
-  <w:abstractNum w:abstractNumId="11" w15:restartNumberingAfterBreak="0">
+  <w:abstractNum w:abstractNumId="12" w15:restartNumberingAfterBreak="0">
     <w:nsid w:val="1E4E9AD2"/>
     <w:multiLevelType w:val="hybridMultilevel"/>
     <w:tmpl w:val="E51628E0"/>
@@ -6180,7 +6650,7 @@
       </w:rPr>
     </w:lvl>
   </w:abstractNum>
-  <w:abstractNum w:abstractNumId="12" w15:restartNumberingAfterBreak="0">
+  <w:abstractNum w:abstractNumId="13" w15:restartNumberingAfterBreak="0">
     <w:nsid w:val="1F1C2AF6"/>
     <w:multiLevelType w:val="hybridMultilevel"/>
     <w:tmpl w:val="92009772"/>
@@ -6293,7 +6763,7 @@
       </w:rPr>
     </w:lvl>
   </w:abstractNum>
-  <w:abstractNum w:abstractNumId="13" w15:restartNumberingAfterBreak="0">
+  <w:abstractNum w:abstractNumId="14" w15:restartNumberingAfterBreak="0">
     <w:nsid w:val="227AC670"/>
     <w:multiLevelType w:val="hybridMultilevel"/>
     <w:tmpl w:val="0E74C82C"/>
@@ -6379,7 +6849,7 @@
       </w:pPr>
     </w:lvl>
   </w:abstractNum>
-  <w:abstractNum w:abstractNumId="14" w15:restartNumberingAfterBreak="0">
+  <w:abstractNum w:abstractNumId="15" w15:restartNumberingAfterBreak="0">
     <w:nsid w:val="2284FCB7"/>
     <w:multiLevelType w:val="hybridMultilevel"/>
     <w:tmpl w:val="1070EA6E"/>
@@ -6492,7 +6962,7 @@
       </w:rPr>
     </w:lvl>
   </w:abstractNum>
-  <w:abstractNum w:abstractNumId="15" w15:restartNumberingAfterBreak="0">
+  <w:abstractNum w:abstractNumId="16" w15:restartNumberingAfterBreak="0">
     <w:nsid w:val="247C2279"/>
     <w:multiLevelType w:val="hybridMultilevel"/>
     <w:tmpl w:val="D136C128"/>
@@ -6605,7 +7075,7 @@
       </w:rPr>
     </w:lvl>
   </w:abstractNum>
-  <w:abstractNum w:abstractNumId="16" w15:restartNumberingAfterBreak="0">
+  <w:abstractNum w:abstractNumId="17" w15:restartNumberingAfterBreak="0">
     <w:nsid w:val="2495E3BE"/>
     <w:multiLevelType w:val="hybridMultilevel"/>
     <w:tmpl w:val="4D10F2FC"/>
@@ -6691,7 +7161,7 @@
       </w:pPr>
     </w:lvl>
   </w:abstractNum>
-  <w:abstractNum w:abstractNumId="17" w15:restartNumberingAfterBreak="0">
+  <w:abstractNum w:abstractNumId="18" w15:restartNumberingAfterBreak="0">
     <w:nsid w:val="25283B07"/>
     <w:multiLevelType w:val="hybridMultilevel"/>
     <w:tmpl w:val="FED83DBC"/>
@@ -6777,7 +7247,7 @@
       </w:pPr>
     </w:lvl>
   </w:abstractNum>
-  <w:abstractNum w:abstractNumId="18" w15:restartNumberingAfterBreak="0">
+  <w:abstractNum w:abstractNumId="19" w15:restartNumberingAfterBreak="0">
     <w:nsid w:val="258CD0E3"/>
     <w:multiLevelType w:val="hybridMultilevel"/>
     <w:tmpl w:val="CD7E10A2"/>
@@ -6890,7 +7360,7 @@
       </w:rPr>
     </w:lvl>
   </w:abstractNum>
-  <w:abstractNum w:abstractNumId="19" w15:restartNumberingAfterBreak="0">
+  <w:abstractNum w:abstractNumId="20" w15:restartNumberingAfterBreak="0">
     <w:nsid w:val="25F0D2B5"/>
     <w:multiLevelType w:val="hybridMultilevel"/>
     <w:tmpl w:val="45A88C82"/>
@@ -7003,7 +7473,7 @@
       </w:rPr>
     </w:lvl>
   </w:abstractNum>
-  <w:abstractNum w:abstractNumId="20" w15:restartNumberingAfterBreak="0">
+  <w:abstractNum w:abstractNumId="21" w15:restartNumberingAfterBreak="0">
     <w:nsid w:val="2C0B9FDF"/>
     <w:multiLevelType w:val="hybridMultilevel"/>
     <w:tmpl w:val="D7F8CB7A"/>
@@ -7116,7 +7586,7 @@
       </w:rPr>
     </w:lvl>
   </w:abstractNum>
-  <w:abstractNum w:abstractNumId="21" w15:restartNumberingAfterBreak="0">
+  <w:abstractNum w:abstractNumId="22" w15:restartNumberingAfterBreak="0">
     <w:nsid w:val="2E323A9C"/>
     <w:multiLevelType w:val="hybridMultilevel"/>
     <w:tmpl w:val="B7C47642"/>
@@ -7229,7 +7699,7 @@
       </w:rPr>
     </w:lvl>
   </w:abstractNum>
-  <w:abstractNum w:abstractNumId="22" w15:restartNumberingAfterBreak="0">
+  <w:abstractNum w:abstractNumId="23" w15:restartNumberingAfterBreak="0">
     <w:nsid w:val="324794C8"/>
     <w:multiLevelType w:val="hybridMultilevel"/>
     <w:tmpl w:val="355676F6"/>
@@ -7342,7 +7812,7 @@
       </w:rPr>
     </w:lvl>
   </w:abstractNum>
-  <w:abstractNum w:abstractNumId="23" w15:restartNumberingAfterBreak="0">
+  <w:abstractNum w:abstractNumId="24" w15:restartNumberingAfterBreak="0">
     <w:nsid w:val="34B805DF"/>
     <w:multiLevelType w:val="multilevel"/>
     <w:tmpl w:val="7FC08796"/>
@@ -7428,7 +7898,7 @@
       </w:pPr>
     </w:lvl>
   </w:abstractNum>
-  <w:abstractNum w:abstractNumId="24" w15:restartNumberingAfterBreak="0">
+  <w:abstractNum w:abstractNumId="25" w15:restartNumberingAfterBreak="0">
     <w:nsid w:val="3691FD81"/>
     <w:multiLevelType w:val="hybridMultilevel"/>
     <w:tmpl w:val="9F6EDD4C"/>
@@ -7514,7 +7984,7 @@
       </w:pPr>
     </w:lvl>
   </w:abstractNum>
-  <w:abstractNum w:abstractNumId="25" w15:restartNumberingAfterBreak="0">
+  <w:abstractNum w:abstractNumId="26" w15:restartNumberingAfterBreak="0">
     <w:nsid w:val="37016DD0"/>
     <w:multiLevelType w:val="hybridMultilevel"/>
     <w:tmpl w:val="3D30DC5A"/>
@@ -7600,7 +8070,7 @@
       </w:pPr>
     </w:lvl>
   </w:abstractNum>
-  <w:abstractNum w:abstractNumId="26" w15:restartNumberingAfterBreak="0">
+  <w:abstractNum w:abstractNumId="27" w15:restartNumberingAfterBreak="0">
     <w:nsid w:val="3762143F"/>
     <w:multiLevelType w:val="hybridMultilevel"/>
     <w:tmpl w:val="B92C49BC"/>
@@ -7686,7 +8156,7 @@
       </w:pPr>
     </w:lvl>
   </w:abstractNum>
-  <w:abstractNum w:abstractNumId="27" w15:restartNumberingAfterBreak="0">
+  <w:abstractNum w:abstractNumId="28" w15:restartNumberingAfterBreak="0">
     <w:nsid w:val="38204EE8"/>
     <w:multiLevelType w:val="hybridMultilevel"/>
     <w:tmpl w:val="B87AC1D6"/>
@@ -7799,7 +8269,7 @@
       </w:rPr>
     </w:lvl>
   </w:abstractNum>
-  <w:abstractNum w:abstractNumId="28" w15:restartNumberingAfterBreak="0">
+  <w:abstractNum w:abstractNumId="29" w15:restartNumberingAfterBreak="0">
     <w:nsid w:val="3AFB8564"/>
     <w:multiLevelType w:val="hybridMultilevel"/>
     <w:tmpl w:val="5BFC4D46"/>
@@ -7912,7 +8382,7 @@
       </w:rPr>
     </w:lvl>
   </w:abstractNum>
-  <w:abstractNum w:abstractNumId="29" w15:restartNumberingAfterBreak="0">
+  <w:abstractNum w:abstractNumId="30" w15:restartNumberingAfterBreak="0">
     <w:nsid w:val="3C15DE39"/>
     <w:multiLevelType w:val="hybridMultilevel"/>
     <w:tmpl w:val="484E3D1A"/>
@@ -8025,7 +8495,93 @@
       </w:rPr>
     </w:lvl>
   </w:abstractNum>
-  <w:abstractNum w:abstractNumId="30" w15:restartNumberingAfterBreak="0">
+  <w:abstractNum w:abstractNumId="31" w15:restartNumberingAfterBreak="0">
+    <w:nsid w:val="3FB6734E"/>
+    <w:multiLevelType w:val="hybridMultilevel"/>
+    <w:tmpl w:val="935A5664"/>
+    <w:lvl w:ilvl="0" w:tplc="0409000F">
+      <w:start w:val="1"/>
+      <w:numFmt w:val="decimal"/>
+      <w:lvlText w:val="%1."/>
+      <w:lvlJc w:val="left"/>
+      <w:pPr>
+        <w:ind w:left="765" w:hanging="360"/>
+      </w:pPr>
+    </w:lvl>
+    <w:lvl w:ilvl="1" w:tplc="04090019" w:tentative="1">
+      <w:start w:val="1"/>
+      <w:numFmt w:val="lowerLetter"/>
+      <w:lvlText w:val="%2."/>
+      <w:lvlJc w:val="left"/>
+      <w:pPr>
+        <w:ind w:left="1485" w:hanging="360"/>
+      </w:pPr>
+    </w:lvl>
+    <w:lvl w:ilvl="2" w:tplc="0409001B" w:tentative="1">
+      <w:start w:val="1"/>
+      <w:numFmt w:val="lowerRoman"/>
+      <w:lvlText w:val="%3."/>
+      <w:lvlJc w:val="right"/>
+      <w:pPr>
+        <w:ind w:left="2205" w:hanging="180"/>
+      </w:pPr>
+    </w:lvl>
+    <w:lvl w:ilvl="3" w:tplc="0409000F" w:tentative="1">
+      <w:start w:val="1"/>
+      <w:numFmt w:val="decimal"/>
+      <w:lvlText w:val="%4."/>
+      <w:lvlJc w:val="left"/>
+      <w:pPr>
+        <w:ind w:left="2925" w:hanging="360"/>
+      </w:pPr>
+    </w:lvl>
+    <w:lvl w:ilvl="4" w:tplc="04090019" w:tentative="1">
+      <w:start w:val="1"/>
+      <w:numFmt w:val="lowerLetter"/>
+      <w:lvlText w:val="%5."/>
+      <w:lvlJc w:val="left"/>
+      <w:pPr>
+        <w:ind w:left="3645" w:hanging="360"/>
+      </w:pPr>
+    </w:lvl>
+    <w:lvl w:ilvl="5" w:tplc="0409001B" w:tentative="1">
+      <w:start w:val="1"/>
+      <w:numFmt w:val="lowerRoman"/>
+      <w:lvlText w:val="%6."/>
+      <w:lvlJc w:val="right"/>
+      <w:pPr>
+        <w:ind w:left="4365" w:hanging="180"/>
+      </w:pPr>
+    </w:lvl>
+    <w:lvl w:ilvl="6" w:tplc="0409000F" w:tentative="1">
+      <w:start w:val="1"/>
+      <w:numFmt w:val="decimal"/>
+      <w:lvlText w:val="%7."/>
+      <w:lvlJc w:val="left"/>
+      <w:pPr>
+        <w:ind w:left="5085" w:hanging="360"/>
+      </w:pPr>
+    </w:lvl>
+    <w:lvl w:ilvl="7" w:tplc="04090019" w:tentative="1">
+      <w:start w:val="1"/>
+      <w:numFmt w:val="lowerLetter"/>
+      <w:lvlText w:val="%8."/>
+      <w:lvlJc w:val="left"/>
+      <w:pPr>
+        <w:ind w:left="5805" w:hanging="360"/>
+      </w:pPr>
+    </w:lvl>
+    <w:lvl w:ilvl="8" w:tplc="0409001B" w:tentative="1">
+      <w:start w:val="1"/>
+      <w:numFmt w:val="lowerRoman"/>
+      <w:lvlText w:val="%9."/>
+      <w:lvlJc w:val="right"/>
+      <w:pPr>
+        <w:ind w:left="6525" w:hanging="180"/>
+      </w:pPr>
+    </w:lvl>
+  </w:abstractNum>
+  <w:abstractNum w:abstractNumId="32" w15:restartNumberingAfterBreak="0">
     <w:nsid w:val="419B8956"/>
     <w:multiLevelType w:val="hybridMultilevel"/>
     <w:tmpl w:val="029696F8"/>
@@ -8111,7 +8667,7 @@
       </w:pPr>
     </w:lvl>
   </w:abstractNum>
-  <w:abstractNum w:abstractNumId="31" w15:restartNumberingAfterBreak="0">
+  <w:abstractNum w:abstractNumId="33" w15:restartNumberingAfterBreak="0">
     <w:nsid w:val="43FFA23A"/>
     <w:multiLevelType w:val="hybridMultilevel"/>
     <w:tmpl w:val="4FD8749A"/>
@@ -8224,7 +8780,120 @@
       </w:rPr>
     </w:lvl>
   </w:abstractNum>
-  <w:abstractNum w:abstractNumId="32" w15:restartNumberingAfterBreak="0">
+  <w:abstractNum w:abstractNumId="34" w15:restartNumberingAfterBreak="0">
+    <w:nsid w:val="45244641"/>
+    <w:multiLevelType w:val="hybridMultilevel"/>
+    <w:tmpl w:val="CB6EF1E6"/>
+    <w:lvl w:ilvl="0" w:tplc="04090001">
+      <w:start w:val="1"/>
+      <w:numFmt w:val="bullet"/>
+      <w:lvlText w:val=""/>
+      <w:lvlJc w:val="left"/>
+      <w:pPr>
+        <w:ind w:left="720" w:hanging="360"/>
+      </w:pPr>
+      <w:rPr>
+        <w:rFonts w:ascii="Symbol" w:hAnsi="Symbol" w:hint="default"/>
+      </w:rPr>
+    </w:lvl>
+    <w:lvl w:ilvl="1" w:tplc="04090003">
+      <w:start w:val="1"/>
+      <w:numFmt w:val="bullet"/>
+      <w:lvlText w:val="o"/>
+      <w:lvlJc w:val="left"/>
+      <w:pPr>
+        <w:ind w:left="1440" w:hanging="360"/>
+      </w:pPr>
+      <w:rPr>
+        <w:rFonts w:ascii="Courier New" w:hAnsi="Courier New" w:cs="Courier New" w:hint="default"/>
+      </w:rPr>
+    </w:lvl>
+    <w:lvl w:ilvl="2" w:tplc="04090005" w:tentative="1">
+      <w:start w:val="1"/>
+      <w:numFmt w:val="bullet"/>
+      <w:lvlText w:val=""/>
+      <w:lvlJc w:val="left"/>
+      <w:pPr>
+        <w:ind w:left="2160" w:hanging="360"/>
+      </w:pPr>
+      <w:rPr>
+        <w:rFonts w:ascii="Wingdings" w:hAnsi="Wingdings" w:hint="default"/>
+      </w:rPr>
+    </w:lvl>
+    <w:lvl w:ilvl="3" w:tplc="04090001" w:tentative="1">
+      <w:start w:val="1"/>
+      <w:numFmt w:val="bullet"/>
+      <w:lvlText w:val=""/>
+      <w:lvlJc w:val="left"/>
+      <w:pPr>
+        <w:ind w:left="2880" w:hanging="360"/>
+      </w:pPr>
+      <w:rPr>
+        <w:rFonts w:ascii="Symbol" w:hAnsi="Symbol" w:hint="default"/>
+      </w:rPr>
+    </w:lvl>
+    <w:lvl w:ilvl="4" w:tplc="04090003" w:tentative="1">
+      <w:start w:val="1"/>
+      <w:numFmt w:val="bullet"/>
+      <w:lvlText w:val="o"/>
+      <w:lvlJc w:val="left"/>
+      <w:pPr>
+        <w:ind w:left="3600" w:hanging="360"/>
+      </w:pPr>
+      <w:rPr>
+        <w:rFonts w:ascii="Courier New" w:hAnsi="Courier New" w:cs="Courier New" w:hint="default"/>
+      </w:rPr>
+    </w:lvl>
+    <w:lvl w:ilvl="5" w:tplc="04090005" w:tentative="1">
+      <w:start w:val="1"/>
+      <w:numFmt w:val="bullet"/>
+      <w:lvlText w:val=""/>
+      <w:lvlJc w:val="left"/>
+      <w:pPr>
+        <w:ind w:left="4320" w:hanging="360"/>
+      </w:pPr>
+      <w:rPr>
+        <w:rFonts w:ascii="Wingdings" w:hAnsi="Wingdings" w:hint="default"/>
+      </w:rPr>
+    </w:lvl>
+    <w:lvl w:ilvl="6" w:tplc="04090001" w:tentative="1">
+      <w:start w:val="1"/>
+      <w:numFmt w:val="bullet"/>
+      <w:lvlText w:val=""/>
+      <w:lvlJc w:val="left"/>
+      <w:pPr>
+        <w:ind w:left="5040" w:hanging="360"/>
+      </w:pPr>
+      <w:rPr>
+        <w:rFonts w:ascii="Symbol" w:hAnsi="Symbol" w:hint="default"/>
+      </w:rPr>
+    </w:lvl>
+    <w:lvl w:ilvl="7" w:tplc="04090003" w:tentative="1">
+      <w:start w:val="1"/>
+      <w:numFmt w:val="bullet"/>
+      <w:lvlText w:val="o"/>
+      <w:lvlJc w:val="left"/>
+      <w:pPr>
+        <w:ind w:left="5760" w:hanging="360"/>
+      </w:pPr>
+      <w:rPr>
+        <w:rFonts w:ascii="Courier New" w:hAnsi="Courier New" w:cs="Courier New" w:hint="default"/>
+      </w:rPr>
+    </w:lvl>
+    <w:lvl w:ilvl="8" w:tplc="04090005" w:tentative="1">
+      <w:start w:val="1"/>
+      <w:numFmt w:val="bullet"/>
+      <w:lvlText w:val=""/>
+      <w:lvlJc w:val="left"/>
+      <w:pPr>
+        <w:ind w:left="6480" w:hanging="360"/>
+      </w:pPr>
+      <w:rPr>
+        <w:rFonts w:ascii="Wingdings" w:hAnsi="Wingdings" w:hint="default"/>
+      </w:rPr>
+    </w:lvl>
+  </w:abstractNum>
+  <w:abstractNum w:abstractNumId="35" w15:restartNumberingAfterBreak="0">
     <w:nsid w:val="460C5EAC"/>
     <w:multiLevelType w:val="hybridMultilevel"/>
     <w:tmpl w:val="85045F2E"/>
@@ -8337,7 +9006,7 @@
       </w:rPr>
     </w:lvl>
   </w:abstractNum>
-  <w:abstractNum w:abstractNumId="33" w15:restartNumberingAfterBreak="0">
+  <w:abstractNum w:abstractNumId="36" w15:restartNumberingAfterBreak="0">
     <w:nsid w:val="464FF82B"/>
     <w:multiLevelType w:val="hybridMultilevel"/>
     <w:tmpl w:val="AFF843D0"/>
@@ -8450,7 +9119,7 @@
       </w:rPr>
     </w:lvl>
   </w:abstractNum>
-  <w:abstractNum w:abstractNumId="34" w15:restartNumberingAfterBreak="0">
+  <w:abstractNum w:abstractNumId="37" w15:restartNumberingAfterBreak="0">
     <w:nsid w:val="49A7BECC"/>
     <w:multiLevelType w:val="hybridMultilevel"/>
     <w:tmpl w:val="A128F252"/>
@@ -8563,7 +9232,7 @@
       </w:rPr>
     </w:lvl>
   </w:abstractNum>
-  <w:abstractNum w:abstractNumId="35" w15:restartNumberingAfterBreak="0">
+  <w:abstractNum w:abstractNumId="38" w15:restartNumberingAfterBreak="0">
     <w:nsid w:val="4DBBD0F1"/>
     <w:multiLevelType w:val="hybridMultilevel"/>
     <w:tmpl w:val="1960D61A"/>
@@ -8649,7 +9318,7 @@
       </w:pPr>
     </w:lvl>
   </w:abstractNum>
-  <w:abstractNum w:abstractNumId="36" w15:restartNumberingAfterBreak="0">
+  <w:abstractNum w:abstractNumId="39" w15:restartNumberingAfterBreak="0">
     <w:nsid w:val="5474D147"/>
     <w:multiLevelType w:val="hybridMultilevel"/>
     <w:tmpl w:val="F1969762"/>
@@ -8735,7 +9404,7 @@
       </w:pPr>
     </w:lvl>
   </w:abstractNum>
-  <w:abstractNum w:abstractNumId="37" w15:restartNumberingAfterBreak="0">
+  <w:abstractNum w:abstractNumId="40" w15:restartNumberingAfterBreak="0">
     <w:nsid w:val="578717AF"/>
     <w:multiLevelType w:val="hybridMultilevel"/>
     <w:tmpl w:val="F76C904A"/>
@@ -8848,7 +9517,7 @@
       </w:rPr>
     </w:lvl>
   </w:abstractNum>
-  <w:abstractNum w:abstractNumId="38" w15:restartNumberingAfterBreak="0">
+  <w:abstractNum w:abstractNumId="41" w15:restartNumberingAfterBreak="0">
     <w:nsid w:val="57C1DCAA"/>
     <w:multiLevelType w:val="hybridMultilevel"/>
     <w:tmpl w:val="D51E5B7A"/>
@@ -8934,7 +9603,7 @@
       </w:pPr>
     </w:lvl>
   </w:abstractNum>
-  <w:abstractNum w:abstractNumId="39" w15:restartNumberingAfterBreak="0">
+  <w:abstractNum w:abstractNumId="42" w15:restartNumberingAfterBreak="0">
     <w:nsid w:val="5A31622E"/>
     <w:multiLevelType w:val="hybridMultilevel"/>
     <w:tmpl w:val="F386E8D6"/>
@@ -9047,7 +9716,7 @@
       </w:rPr>
     </w:lvl>
   </w:abstractNum>
-  <w:abstractNum w:abstractNumId="40" w15:restartNumberingAfterBreak="0">
+  <w:abstractNum w:abstractNumId="43" w15:restartNumberingAfterBreak="0">
     <w:nsid w:val="5B3FFBB8"/>
     <w:multiLevelType w:val="hybridMultilevel"/>
     <w:tmpl w:val="8CD2FE76"/>
@@ -9160,7 +9829,7 @@
       </w:rPr>
     </w:lvl>
   </w:abstractNum>
-  <w:abstractNum w:abstractNumId="41" w15:restartNumberingAfterBreak="0">
+  <w:abstractNum w:abstractNumId="44" w15:restartNumberingAfterBreak="0">
     <w:nsid w:val="5DEA0989"/>
     <w:multiLevelType w:val="hybridMultilevel"/>
     <w:tmpl w:val="B7385658"/>
@@ -9246,7 +9915,7 @@
       </w:pPr>
     </w:lvl>
   </w:abstractNum>
-  <w:abstractNum w:abstractNumId="42" w15:restartNumberingAfterBreak="0">
+  <w:abstractNum w:abstractNumId="45" w15:restartNumberingAfterBreak="0">
     <w:nsid w:val="5F5609A7"/>
     <w:multiLevelType w:val="hybridMultilevel"/>
     <w:tmpl w:val="F9F2659E"/>
@@ -9359,7 +10028,7 @@
       </w:rPr>
     </w:lvl>
   </w:abstractNum>
-  <w:abstractNum w:abstractNumId="43" w15:restartNumberingAfterBreak="0">
+  <w:abstractNum w:abstractNumId="46" w15:restartNumberingAfterBreak="0">
     <w:nsid w:val="5FC51600"/>
     <w:multiLevelType w:val="hybridMultilevel"/>
     <w:tmpl w:val="6254B39E"/>
@@ -9472,7 +10141,7 @@
       </w:rPr>
     </w:lvl>
   </w:abstractNum>
-  <w:abstractNum w:abstractNumId="44" w15:restartNumberingAfterBreak="0">
+  <w:abstractNum w:abstractNumId="47" w15:restartNumberingAfterBreak="0">
     <w:nsid w:val="61ED7405"/>
     <w:multiLevelType w:val="hybridMultilevel"/>
     <w:tmpl w:val="0178C338"/>
@@ -9585,7 +10254,7 @@
       </w:rPr>
     </w:lvl>
   </w:abstractNum>
-  <w:abstractNum w:abstractNumId="45" w15:restartNumberingAfterBreak="0">
+  <w:abstractNum w:abstractNumId="48" w15:restartNumberingAfterBreak="0">
     <w:nsid w:val="62E9BDE3"/>
     <w:multiLevelType w:val="hybridMultilevel"/>
     <w:tmpl w:val="5EB0D8DE"/>
@@ -9671,7 +10340,7 @@
       </w:pPr>
     </w:lvl>
   </w:abstractNum>
-  <w:abstractNum w:abstractNumId="46" w15:restartNumberingAfterBreak="0">
+  <w:abstractNum w:abstractNumId="49" w15:restartNumberingAfterBreak="0">
     <w:nsid w:val="62F13B34"/>
     <w:multiLevelType w:val="hybridMultilevel"/>
     <w:tmpl w:val="36641CE6"/>
@@ -9784,7 +10453,7 @@
       </w:rPr>
     </w:lvl>
   </w:abstractNum>
-  <w:abstractNum w:abstractNumId="47" w15:restartNumberingAfterBreak="0">
+  <w:abstractNum w:abstractNumId="50" w15:restartNumberingAfterBreak="0">
     <w:nsid w:val="6D68DDFC"/>
     <w:multiLevelType w:val="hybridMultilevel"/>
     <w:tmpl w:val="4DECD5C6"/>
@@ -9897,7 +10566,7 @@
       </w:rPr>
     </w:lvl>
   </w:abstractNum>
-  <w:abstractNum w:abstractNumId="48" w15:restartNumberingAfterBreak="0">
+  <w:abstractNum w:abstractNumId="51" w15:restartNumberingAfterBreak="0">
     <w:nsid w:val="6E7AE3B7"/>
     <w:multiLevelType w:val="hybridMultilevel"/>
     <w:tmpl w:val="1178A632"/>
@@ -10010,7 +10679,7 @@
       </w:rPr>
     </w:lvl>
   </w:abstractNum>
-  <w:abstractNum w:abstractNumId="49" w15:restartNumberingAfterBreak="0">
+  <w:abstractNum w:abstractNumId="52" w15:restartNumberingAfterBreak="0">
     <w:nsid w:val="707ED460"/>
     <w:multiLevelType w:val="hybridMultilevel"/>
     <w:tmpl w:val="B7A248B4"/>
@@ -10123,7 +10792,7 @@
       </w:rPr>
     </w:lvl>
   </w:abstractNum>
-  <w:abstractNum w:abstractNumId="50" w15:restartNumberingAfterBreak="0">
+  <w:abstractNum w:abstractNumId="53" w15:restartNumberingAfterBreak="0">
     <w:nsid w:val="72F6D749"/>
     <w:multiLevelType w:val="hybridMultilevel"/>
     <w:tmpl w:val="6494E5D6"/>
@@ -10236,7 +10905,7 @@
       </w:rPr>
     </w:lvl>
   </w:abstractNum>
-  <w:abstractNum w:abstractNumId="51" w15:restartNumberingAfterBreak="0">
+  <w:abstractNum w:abstractNumId="54" w15:restartNumberingAfterBreak="0">
     <w:nsid w:val="78DEEF9D"/>
     <w:multiLevelType w:val="hybridMultilevel"/>
     <w:tmpl w:val="DB588360"/>
@@ -10349,7 +11018,7 @@
       </w:rPr>
     </w:lvl>
   </w:abstractNum>
-  <w:abstractNum w:abstractNumId="52" w15:restartNumberingAfterBreak="0">
+  <w:abstractNum w:abstractNumId="55" w15:restartNumberingAfterBreak="0">
     <w:nsid w:val="794F8690"/>
     <w:multiLevelType w:val="hybridMultilevel"/>
     <w:tmpl w:val="9D50AF3A"/>
@@ -10462,7 +11131,7 @@
       </w:rPr>
     </w:lvl>
   </w:abstractNum>
-  <w:abstractNum w:abstractNumId="53" w15:restartNumberingAfterBreak="0">
+  <w:abstractNum w:abstractNumId="56" w15:restartNumberingAfterBreak="0">
     <w:nsid w:val="7BFBD999"/>
     <w:multiLevelType w:val="hybridMultilevel"/>
     <w:tmpl w:val="92321552"/>
@@ -10575,7 +11244,7 @@
       </w:rPr>
     </w:lvl>
   </w:abstractNum>
-  <w:abstractNum w:abstractNumId="54" w15:restartNumberingAfterBreak="0">
+  <w:abstractNum w:abstractNumId="57" w15:restartNumberingAfterBreak="0">
     <w:nsid w:val="7E1A13A1"/>
     <w:multiLevelType w:val="hybridMultilevel"/>
     <w:tmpl w:val="36DC1174"/>
@@ -10662,151 +11331,151 @@
     </w:lvl>
   </w:abstractNum>
   <w:num w:numId="1" w16cid:durableId="1957325624">
-    <w:abstractNumId w:val="31"/>
+    <w:abstractNumId w:val="33"/>
   </w:num>
   <w:num w:numId="2" w16cid:durableId="126163552">
-    <w:abstractNumId w:val="24"/>
+    <w:abstractNumId w:val="25"/>
   </w:num>
   <w:num w:numId="3" w16cid:durableId="1586963089">
-    <w:abstractNumId w:val="25"/>
+    <w:abstractNumId w:val="26"/>
   </w:num>
   <w:num w:numId="4" w16cid:durableId="282269698">
+    <w:abstractNumId w:val="23"/>
+  </w:num>
+  <w:num w:numId="5" w16cid:durableId="767965388">
+    <w:abstractNumId w:val="56"/>
+  </w:num>
+  <w:num w:numId="6" w16cid:durableId="2076858846">
+    <w:abstractNumId w:val="15"/>
+  </w:num>
+  <w:num w:numId="7" w16cid:durableId="1357923794">
+    <w:abstractNumId w:val="46"/>
+  </w:num>
+  <w:num w:numId="8" w16cid:durableId="797724365">
+    <w:abstractNumId w:val="28"/>
+  </w:num>
+  <w:num w:numId="9" w16cid:durableId="1906842787">
+    <w:abstractNumId w:val="54"/>
+  </w:num>
+  <w:num w:numId="10" w16cid:durableId="1009260826">
     <w:abstractNumId w:val="22"/>
   </w:num>
-  <w:num w:numId="5" w16cid:durableId="767965388">
-    <w:abstractNumId w:val="53"/>
+  <w:num w:numId="11" w16cid:durableId="633146500">
+    <w:abstractNumId w:val="36"/>
   </w:num>
-  <w:num w:numId="6" w16cid:durableId="2076858846">
-    <w:abstractNumId w:val="14"/>
+  <w:num w:numId="12" w16cid:durableId="1855875767">
+    <w:abstractNumId w:val="21"/>
   </w:num>
-  <w:num w:numId="7" w16cid:durableId="1357923794">
-    <w:abstractNumId w:val="43"/>
+  <w:num w:numId="13" w16cid:durableId="1653019370">
+    <w:abstractNumId w:val="40"/>
   </w:num>
-  <w:num w:numId="8" w16cid:durableId="797724365">
-    <w:abstractNumId w:val="27"/>
+  <w:num w:numId="14" w16cid:durableId="1038973958">
+    <w:abstractNumId w:val="47"/>
   </w:num>
-  <w:num w:numId="9" w16cid:durableId="1906842787">
+  <w:num w:numId="15" w16cid:durableId="2032608980">
+    <w:abstractNumId w:val="13"/>
+  </w:num>
+  <w:num w:numId="16" w16cid:durableId="311175202">
     <w:abstractNumId w:val="51"/>
   </w:num>
-  <w:num w:numId="10" w16cid:durableId="1009260826">
-    <w:abstractNumId w:val="21"/>
+  <w:num w:numId="17" w16cid:durableId="663240575">
+    <w:abstractNumId w:val="35"/>
   </w:num>
-  <w:num w:numId="11" w16cid:durableId="633146500">
-    <w:abstractNumId w:val="33"/>
-  </w:num>
-  <w:num w:numId="12" w16cid:durableId="1855875767">
+  <w:num w:numId="18" w16cid:durableId="640311157">
     <w:abstractNumId w:val="20"/>
   </w:num>
-  <w:num w:numId="13" w16cid:durableId="1653019370">
-    <w:abstractNumId w:val="37"/>
-  </w:num>
-  <w:num w:numId="14" w16cid:durableId="1038973958">
-    <w:abstractNumId w:val="44"/>
-  </w:num>
-  <w:num w:numId="15" w16cid:durableId="2032608980">
-    <w:abstractNumId w:val="12"/>
-  </w:num>
-  <w:num w:numId="16" w16cid:durableId="311175202">
-    <w:abstractNumId w:val="48"/>
-  </w:num>
-  <w:num w:numId="17" w16cid:durableId="663240575">
-    <w:abstractNumId w:val="32"/>
-  </w:num>
-  <w:num w:numId="18" w16cid:durableId="640311157">
-    <w:abstractNumId w:val="19"/>
-  </w:num>
   <w:num w:numId="19" w16cid:durableId="1840190311">
-    <w:abstractNumId w:val="52"/>
+    <w:abstractNumId w:val="55"/>
   </w:num>
   <w:num w:numId="20" w16cid:durableId="1971782187">
     <w:abstractNumId w:val="7"/>
   </w:num>
   <w:num w:numId="21" w16cid:durableId="98066106">
-    <w:abstractNumId w:val="50"/>
+    <w:abstractNumId w:val="53"/>
   </w:num>
   <w:num w:numId="22" w16cid:durableId="1375344542">
     <w:abstractNumId w:val="0"/>
   </w:num>
   <w:num w:numId="23" w16cid:durableId="1857889511">
-    <w:abstractNumId w:val="41"/>
+    <w:abstractNumId w:val="44"/>
   </w:num>
   <w:num w:numId="24" w16cid:durableId="1407997847">
-    <w:abstractNumId w:val="23"/>
+    <w:abstractNumId w:val="24"/>
   </w:num>
   <w:num w:numId="25" w16cid:durableId="1319308562">
     <w:abstractNumId w:val="5"/>
   </w:num>
   <w:num w:numId="26" w16cid:durableId="1772816860">
-    <w:abstractNumId w:val="15"/>
+    <w:abstractNumId w:val="16"/>
   </w:num>
   <w:num w:numId="27" w16cid:durableId="1174029343">
-    <w:abstractNumId w:val="29"/>
+    <w:abstractNumId w:val="30"/>
   </w:num>
   <w:num w:numId="28" w16cid:durableId="1163087102">
     <w:abstractNumId w:val="2"/>
   </w:num>
   <w:num w:numId="29" w16cid:durableId="529756843">
-    <w:abstractNumId w:val="26"/>
+    <w:abstractNumId w:val="27"/>
   </w:num>
   <w:num w:numId="30" w16cid:durableId="663706737">
-    <w:abstractNumId w:val="38"/>
+    <w:abstractNumId w:val="41"/>
   </w:num>
   <w:num w:numId="31" w16cid:durableId="377900321">
-    <w:abstractNumId w:val="17"/>
+    <w:abstractNumId w:val="18"/>
   </w:num>
   <w:num w:numId="32" w16cid:durableId="1573851236">
-    <w:abstractNumId w:val="54"/>
+    <w:abstractNumId w:val="57"/>
   </w:num>
   <w:num w:numId="33" w16cid:durableId="676856973">
-    <w:abstractNumId w:val="30"/>
+    <w:abstractNumId w:val="32"/>
   </w:num>
   <w:num w:numId="34" w16cid:durableId="1510682824">
-    <w:abstractNumId w:val="9"/>
+    <w:abstractNumId w:val="10"/>
   </w:num>
   <w:num w:numId="35" w16cid:durableId="1183394620">
     <w:abstractNumId w:val="3"/>
   </w:num>
   <w:num w:numId="36" w16cid:durableId="2036073079">
-    <w:abstractNumId w:val="49"/>
+    <w:abstractNumId w:val="52"/>
   </w:num>
   <w:num w:numId="37" w16cid:durableId="2123957193">
-    <w:abstractNumId w:val="45"/>
+    <w:abstractNumId w:val="48"/>
   </w:num>
   <w:num w:numId="38" w16cid:durableId="591544994">
-    <w:abstractNumId w:val="16"/>
+    <w:abstractNumId w:val="17"/>
   </w:num>
   <w:num w:numId="39" w16cid:durableId="597636048">
-    <w:abstractNumId w:val="13"/>
+    <w:abstractNumId w:val="14"/>
   </w:num>
   <w:num w:numId="40" w16cid:durableId="19934624">
-    <w:abstractNumId w:val="36"/>
+    <w:abstractNumId w:val="39"/>
   </w:num>
   <w:num w:numId="41" w16cid:durableId="1504541893">
-    <w:abstractNumId w:val="42"/>
+    <w:abstractNumId w:val="45"/>
   </w:num>
   <w:num w:numId="42" w16cid:durableId="370302573">
     <w:abstractNumId w:val="4"/>
   </w:num>
   <w:num w:numId="43" w16cid:durableId="2045136754">
-    <w:abstractNumId w:val="34"/>
+    <w:abstractNumId w:val="37"/>
   </w:num>
   <w:num w:numId="44" w16cid:durableId="343364123">
-    <w:abstractNumId w:val="35"/>
+    <w:abstractNumId w:val="38"/>
   </w:num>
   <w:num w:numId="45" w16cid:durableId="737286173">
     <w:abstractNumId w:val="1"/>
   </w:num>
   <w:num w:numId="46" w16cid:durableId="1503278300">
-    <w:abstractNumId w:val="40"/>
+    <w:abstractNumId w:val="43"/>
   </w:num>
   <w:num w:numId="47" w16cid:durableId="57483461">
-    <w:abstractNumId w:val="28"/>
+    <w:abstractNumId w:val="29"/>
   </w:num>
   <w:num w:numId="48" w16cid:durableId="520823713">
-    <w:abstractNumId w:val="47"/>
+    <w:abstractNumId w:val="50"/>
   </w:num>
   <w:num w:numId="49" w16cid:durableId="883444100">
-    <w:abstractNumId w:val="11"/>
+    <w:abstractNumId w:val="12"/>
   </w:num>
   <w:num w:numId="50" w16cid:durableId="1089042911">
     <w:abstractNumId w:val="8"/>
@@ -10815,16 +11484,25 @@
     <w:abstractNumId w:val="6"/>
   </w:num>
   <w:num w:numId="52" w16cid:durableId="271400992">
-    <w:abstractNumId w:val="18"/>
+    <w:abstractNumId w:val="19"/>
   </w:num>
   <w:num w:numId="53" w16cid:durableId="723143240">
-    <w:abstractNumId w:val="39"/>
+    <w:abstractNumId w:val="42"/>
   </w:num>
   <w:num w:numId="54" w16cid:durableId="716587236">
-    <w:abstractNumId w:val="46"/>
+    <w:abstractNumId w:val="49"/>
   </w:num>
   <w:num w:numId="55" w16cid:durableId="1852063044">
-    <w:abstractNumId w:val="10"/>
+    <w:abstractNumId w:val="11"/>
+  </w:num>
+  <w:num w:numId="56" w16cid:durableId="1440643174">
+    <w:abstractNumId w:val="31"/>
+  </w:num>
+  <w:num w:numId="57" w16cid:durableId="36592570">
+    <w:abstractNumId w:val="9"/>
+  </w:num>
+  <w:num w:numId="58" w16cid:durableId="308705739">
+    <w:abstractNumId w:val="34"/>
   </w:num>
 </w:numbering>
 </file>

</xml_diff>

<commit_message>
Lab6 layout of TM4C123 chip
Are there starter files for the chip?
</commit_message>
<xml_diff>
--- a/Lab06.docx
+++ b/Lab06.docx
@@ -23,8 +23,13 @@
       </w:r>
       <w:proofErr w:type="spellEnd"/>
       <w:r>
-        <w:t xml:space="preserve"> in KiCad</w:t>
-      </w:r>
+        <w:t xml:space="preserve"> in </w:t>
+      </w:r>
+      <w:proofErr w:type="spellStart"/>
+      <w:r>
+        <w:t>KiCad</w:t>
+      </w:r>
+      <w:proofErr w:type="spellEnd"/>
     </w:p>
     <w:p>
       <w:r>
@@ -63,6 +68,7 @@
           <w:docPartUnique/>
         </w:docPartObj>
       </w:sdtPr>
+      <w:sdtEndPr/>
       <w:sdtContent>
         <w:p>
           <w:pPr>
@@ -697,7 +703,10 @@
               <w:fldChar w:fldCharType="begin"/>
             </w:r>
             <w:r>
-              <w:instrText>PAGEREF _Toc1219122300 \h</w:instrText>
+              <w:instrText xml:space="preserve">PAGEREF </w:instrText>
+            </w:r>
+            <w:r>
+              <w:instrText>_Toc1219122300 \h</w:instrText>
             </w:r>
             <w:r>
               <w:fldChar w:fldCharType="separate"/>
@@ -1007,7 +1016,15 @@
         <w:t>u</w:t>
       </w:r>
       <w:r>
-        <w:t xml:space="preserve">sing KiCad  </w:t>
+        <w:t xml:space="preserve">sing </w:t>
+      </w:r>
+      <w:proofErr w:type="gramStart"/>
+      <w:r>
+        <w:t>KiCad</w:t>
+      </w:r>
+      <w:proofErr w:type="gramEnd"/>
+      <w:r>
+        <w:t xml:space="preserve">  </w:t>
       </w:r>
     </w:p>
     <w:p>
@@ -1043,8 +1060,13 @@
         </w:numPr>
       </w:pPr>
       <w:r>
-        <w:t>Design for test</w:t>
-      </w:r>
+        <w:t xml:space="preserve">Design for </w:t>
+      </w:r>
+      <w:proofErr w:type="gramStart"/>
+      <w:r>
+        <w:t>test</w:t>
+      </w:r>
+      <w:proofErr w:type="gramEnd"/>
     </w:p>
     <w:p>
       <w:pPr>
@@ -1280,6 +1302,7 @@
     </w:p>
     <w:p>
       <w:pPr>
+        <w:jc w:val="both"/>
         <w:rPr>
           <w:rFonts w:ascii="Calibri" w:eastAsia="Calibri" w:hAnsi="Calibri" w:cs="Calibri"/>
           <w:color w:val="000000" w:themeColor="text1"/>
@@ -1290,11 +1313,26 @@
           <w:rFonts w:ascii="Calibri" w:eastAsia="Calibri" w:hAnsi="Calibri" w:cs="Calibri"/>
           <w:color w:val="000000" w:themeColor="text1"/>
         </w:rPr>
-        <w:t>Commercial products are not manufactured using solder-less breadboards like the ones we use in ECE 319K and ECE 445L. Implementing the embedded system on a PCB, which includes both the microcontroller and the external circuitry, will improve maintainability, testability, and reliability. It will also reduce the size, weight and cost of the system.</w:t>
-      </w:r>
-    </w:p>
-    <w:p>
-      <w:pPr>
+        <w:t>Commercial products are not manufactured using solder-less breadboards like the ones we use in ECE319K and ECE445L. Implementing the embedded system on a PCB, which includes both the microcontroller and the external circuitry, will improve maintainability, testability, and reliability. It will also reduce the size, weight</w:t>
+      </w:r>
+      <w:r>
+        <w:rPr>
+          <w:rFonts w:ascii="Calibri" w:eastAsia="Calibri" w:hAnsi="Calibri" w:cs="Calibri"/>
+          <w:color w:val="000000" w:themeColor="text1"/>
+        </w:rPr>
+        <w:t>,</w:t>
+      </w:r>
+      <w:r>
+        <w:rPr>
+          <w:rFonts w:ascii="Calibri" w:eastAsia="Calibri" w:hAnsi="Calibri" w:cs="Calibri"/>
+          <w:color w:val="000000" w:themeColor="text1"/>
+        </w:rPr>
+        <w:t xml:space="preserve"> and cost of the system.</w:t>
+      </w:r>
+    </w:p>
+    <w:p>
+      <w:pPr>
+        <w:jc w:val="both"/>
         <w:rPr>
           <w:rFonts w:ascii="Calibri" w:eastAsia="Calibri" w:hAnsi="Calibri" w:cs="Calibri"/>
           <w:color w:val="000000" w:themeColor="text1"/>
@@ -1374,8 +1412,17 @@
           <w:rFonts w:ascii="Calibri" w:eastAsia="Calibri" w:hAnsi="Calibri" w:cs="Calibri"/>
           <w:color w:val="000000" w:themeColor="text1"/>
         </w:rPr>
-        <w:t>button to change the mode of the program</w:t>
-      </w:r>
+        <w:t xml:space="preserve">button to change the mode of the </w:t>
+      </w:r>
+      <w:proofErr w:type="gramStart"/>
+      <w:r>
+        <w:rPr>
+          <w:rFonts w:ascii="Calibri" w:eastAsia="Calibri" w:hAnsi="Calibri" w:cs="Calibri"/>
+          <w:color w:val="000000" w:themeColor="text1"/>
+        </w:rPr>
+        <w:t>program</w:t>
+      </w:r>
+      <w:proofErr w:type="gramEnd"/>
     </w:p>
     <w:p>
       <w:pPr>
@@ -1394,8 +1441,17 @@
           <w:rFonts w:ascii="Calibri" w:eastAsia="Calibri" w:hAnsi="Calibri" w:cs="Calibri"/>
           <w:color w:val="000000" w:themeColor="text1"/>
         </w:rPr>
-        <w:t>A reset switch to restart the program</w:t>
-      </w:r>
+        <w:t xml:space="preserve">A reset switch to restart the </w:t>
+      </w:r>
+      <w:proofErr w:type="gramStart"/>
+      <w:r>
+        <w:rPr>
+          <w:rFonts w:ascii="Calibri" w:eastAsia="Calibri" w:hAnsi="Calibri" w:cs="Calibri"/>
+          <w:color w:val="000000" w:themeColor="text1"/>
+        </w:rPr>
+        <w:t>program</w:t>
+      </w:r>
+      <w:proofErr w:type="gramEnd"/>
     </w:p>
     <w:p>
       <w:pPr>
@@ -1414,8 +1470,17 @@
           <w:rFonts w:ascii="Calibri" w:eastAsia="Calibri" w:hAnsi="Calibri" w:cs="Calibri"/>
           <w:color w:val="000000" w:themeColor="text1"/>
         </w:rPr>
-        <w:t>A potentiometer to adjust the frequency and/or amplitude of the output signal</w:t>
-      </w:r>
+        <w:t xml:space="preserve">A potentiometer to adjust the frequency and/or amplitude of the output </w:t>
+      </w:r>
+      <w:proofErr w:type="gramStart"/>
+      <w:r>
+        <w:rPr>
+          <w:rFonts w:ascii="Calibri" w:eastAsia="Calibri" w:hAnsi="Calibri" w:cs="Calibri"/>
+          <w:color w:val="000000" w:themeColor="text1"/>
+        </w:rPr>
+        <w:t>signal</w:t>
+      </w:r>
+      <w:proofErr w:type="gramEnd"/>
     </w:p>
     <w:p>
       <w:pPr>
@@ -1477,6 +1542,13 @@
         </w:rPr>
         <w:t>A TFT display that shows the current operating parameters</w:t>
       </w:r>
+      <w:r>
+        <w:rPr>
+          <w:rFonts w:ascii="Calibri" w:eastAsia="Calibri" w:hAnsi="Calibri" w:cs="Calibri"/>
+          <w:color w:val="000000" w:themeColor="text1"/>
+        </w:rPr>
+        <w:t>.</w:t>
+      </w:r>
     </w:p>
     <w:p>
       <w:pPr>
@@ -1515,7 +1587,21 @@
           <w:rFonts w:ascii="Calibri" w:eastAsia="Calibri" w:hAnsi="Calibri" w:cs="Calibri"/>
           <w:color w:val="000000" w:themeColor="text1"/>
         </w:rPr>
-        <w:t>At least three test points (battery voltage, 3.3V, ground)</w:t>
+        <w:t xml:space="preserve">At least three </w:t>
+      </w:r>
+      <w:r>
+        <w:rPr>
+          <w:rFonts w:ascii="Calibri" w:eastAsia="Calibri" w:hAnsi="Calibri" w:cs="Calibri"/>
+          <w:color w:val="000000" w:themeColor="text1"/>
+        </w:rPr>
+        <w:t xml:space="preserve">supply </w:t>
+      </w:r>
+      <w:r>
+        <w:rPr>
+          <w:rFonts w:ascii="Calibri" w:eastAsia="Calibri" w:hAnsi="Calibri" w:cs="Calibri"/>
+          <w:color w:val="000000" w:themeColor="text1"/>
+        </w:rPr>
+        <w:t>test points (battery voltage, 3.3V, ground)</w:t>
       </w:r>
     </w:p>
     <w:p>
@@ -1578,6 +1664,13 @@
         </w:rPr>
         <w:t>One heartbeat LED tied to some digital pin</w:t>
       </w:r>
+      <w:r>
+        <w:rPr>
+          <w:rFonts w:ascii="Calibri" w:eastAsia="Calibri" w:hAnsi="Calibri" w:cs="Calibri"/>
+          <w:color w:val="000000" w:themeColor="text1"/>
+        </w:rPr>
+        <w:t xml:space="preserve"> (with resistor)</w:t>
+      </w:r>
     </w:p>
     <w:p>
       <w:pPr>
@@ -1599,6 +1692,13 @@
         </w:rPr>
         <w:t>One power LED tied to 3.3V output</w:t>
       </w:r>
+      <w:r>
+        <w:rPr>
+          <w:rFonts w:ascii="Calibri" w:eastAsia="Calibri" w:hAnsi="Calibri" w:cs="Calibri"/>
+          <w:color w:val="000000" w:themeColor="text1"/>
+        </w:rPr>
+        <w:t xml:space="preserve"> (with resistor)</w:t>
+      </w:r>
     </w:p>
     <w:p>
       <w:pPr>
@@ -1770,23 +1870,7 @@
           <w:rFonts w:ascii="Calibri" w:eastAsia="Calibri" w:hAnsi="Calibri" w:cs="Calibri"/>
           <w:color w:val="000000" w:themeColor="text1"/>
         </w:rPr>
-        <w:t xml:space="preserve">This system will be powered with a single 3.7V 2600 </w:t>
-      </w:r>
-      <w:proofErr w:type="spellStart"/>
-      <w:r>
-        <w:rPr>
-          <w:rFonts w:ascii="Calibri" w:eastAsia="Calibri" w:hAnsi="Calibri" w:cs="Calibri"/>
-          <w:color w:val="000000" w:themeColor="text1"/>
-        </w:rPr>
-        <w:t>mAh</w:t>
-      </w:r>
-      <w:proofErr w:type="spellEnd"/>
-      <w:r>
-        <w:rPr>
-          <w:rFonts w:ascii="Calibri" w:eastAsia="Calibri" w:hAnsi="Calibri" w:cs="Calibri"/>
-          <w:color w:val="000000" w:themeColor="text1"/>
-        </w:rPr>
-        <w:t xml:space="preserve"> battery as shown in Figure 6.1. You will need a</w:t>
+        <w:t>This system will be powered with a single 3.7V 2600 mAh battery as shown in Figure 6.1. You will need a</w:t>
       </w:r>
       <w:r>
         <w:rPr>
@@ -1801,7 +1885,21 @@
             <w:rStyle w:val="Hyperlink"/>
             <w:rFonts w:ascii="Calibri" w:eastAsia="Calibri" w:hAnsi="Calibri" w:cs="Calibri"/>
           </w:rPr>
-          <w:t>LP2950-33</w:t>
+          <w:t>LP29</w:t>
+        </w:r>
+        <w:r>
+          <w:rPr>
+            <w:rStyle w:val="Hyperlink"/>
+            <w:rFonts w:ascii="Calibri" w:eastAsia="Calibri" w:hAnsi="Calibri" w:cs="Calibri"/>
+          </w:rPr>
+          <w:t>5</w:t>
+        </w:r>
+        <w:r>
+          <w:rPr>
+            <w:rStyle w:val="Hyperlink"/>
+            <w:rFonts w:ascii="Calibri" w:eastAsia="Calibri" w:hAnsi="Calibri" w:cs="Calibri"/>
+          </w:rPr>
+          <w:t>0-33</w:t>
         </w:r>
       </w:hyperlink>
       <w:r>
@@ -1809,7 +1907,7 @@
           <w:rFonts w:ascii="Calibri" w:eastAsia="Calibri" w:hAnsi="Calibri" w:cs="Calibri"/>
           <w:color w:val="000000" w:themeColor="text1"/>
         </w:rPr>
-        <w:t>.</w:t>
+        <w:t xml:space="preserve"> low drop-out linear voltage regulator</w:t>
       </w:r>
     </w:p>
     <w:p>
@@ -1865,6 +1963,7 @@
     </w:p>
     <w:p>
       <w:pPr>
+        <w:spacing w:after="0"/>
         <w:jc w:val="center"/>
       </w:pPr>
       <w:commentRangeStart w:id="13"/>
@@ -1931,7 +2030,19 @@
     </w:p>
     <w:p>
       <w:r>
-        <w:t xml:space="preserve">Finally, we’ll ask you to deliver two pieces of paper representing the PCB layout design (top and bottom) glued to cardboard like Figures 6.2 and 6.3, which could be mounted in one of three enclosures: the </w:t>
+        <w:t>Finally, we’ll ask you to deliver two pieces of paper representing the PCB layout design (top and bottom) glued to cardboard like Figure</w:t>
+      </w:r>
+      <w:r>
+        <w:t>s</w:t>
+      </w:r>
+      <w:r>
+        <w:t xml:space="preserve"> 6.2</w:t>
+      </w:r>
+      <w:r>
+        <w:t xml:space="preserve"> and 6.3</w:t>
+      </w:r>
+      <w:r>
+        <w:t xml:space="preserve">, which could be mounted in one of three enclosures: the </w:t>
       </w:r>
       <w:proofErr w:type="spellStart"/>
       <w:r>
@@ -1962,47 +2073,60 @@
     </w:p>
     <w:p>
       <w:pPr>
+        <w:spacing w:line="278" w:lineRule="auto"/>
+        <w:ind w:right="-180"/>
         <w:jc w:val="center"/>
+        <w:rPr>
+          <w:color w:val="000000"/>
+        </w:rPr>
       </w:pPr>
       <w:r>
         <w:rPr>
           <w:noProof/>
+          <w:color w:val="000000"/>
         </w:rPr>
         <w:drawing>
-          <wp:inline distT="0" distB="0" distL="0" distR="0" wp14:anchorId="60FC64D6" wp14:editId="0EE41409">
-            <wp:extent cx="2133600" cy="1276350"/>
+          <wp:inline distT="0" distB="0" distL="0" distR="0" wp14:anchorId="00C3D057" wp14:editId="731C3BE2">
+            <wp:extent cx="3134995" cy="1838960"/>
             <wp:effectExtent l="0" t="0" r="0" b="0"/>
-            <wp:docPr id="284526106" name="Picture 284526106" descr="A picture containing butter dish, dishware&#10;&#10;Description automatically generated"/>
+            <wp:docPr id="7" name="Picture 7"/>
             <wp:cNvGraphicFramePr>
-              <a:graphicFrameLocks xmlns:a="http://schemas.openxmlformats.org/drawingml/2006/main" noChangeAspect="1"/>
+              <a:graphicFrameLocks xmlns:a="http://schemas.openxmlformats.org/drawingml/2006/main"/>
             </wp:cNvGraphicFramePr>
             <a:graphic xmlns:a="http://schemas.openxmlformats.org/drawingml/2006/main">
               <a:graphicData uri="http://schemas.openxmlformats.org/drawingml/2006/picture">
                 <pic:pic xmlns:pic="http://schemas.openxmlformats.org/drawingml/2006/picture">
                   <pic:nvPicPr>
-                    <pic:cNvPr id="0" name=""/>
-                    <pic:cNvPicPr/>
+                    <pic:cNvPr id="0" name="Picture 7"/>
+                    <pic:cNvPicPr>
+                      <a:picLocks/>
+                    </pic:cNvPicPr>
                   </pic:nvPicPr>
                   <pic:blipFill>
-                    <a:blip r:embed="rId15">
+                    <a:blip r:embed="rId15" cstate="print">
                       <a:extLst>
                         <a:ext uri="{28A0092B-C50C-407E-A947-70E740481C1C}">
                           <a14:useLocalDpi xmlns:a14="http://schemas.microsoft.com/office/drawing/2010/main" val="0"/>
                         </a:ext>
                       </a:extLst>
                     </a:blip>
+                    <a:srcRect/>
                     <a:stretch>
                       <a:fillRect/>
                     </a:stretch>
                   </pic:blipFill>
-                  <pic:spPr>
+                  <pic:spPr bwMode="auto">
                     <a:xfrm>
                       <a:off x="0" y="0"/>
-                      <a:ext cx="2133600" cy="1276350"/>
+                      <a:ext cx="3134995" cy="1838960"/>
                     </a:xfrm>
                     <a:prstGeom prst="rect">
                       <a:avLst/>
                     </a:prstGeom>
+                    <a:noFill/>
+                    <a:ln>
+                      <a:noFill/>
+                    </a:ln>
                   </pic:spPr>
                 </pic:pic>
               </a:graphicData>
@@ -2010,24 +2134,83 @@
           </wp:inline>
         </w:drawing>
       </w:r>
+    </w:p>
+    <w:p>
+      <w:pPr>
+        <w:spacing w:line="278" w:lineRule="auto"/>
+        <w:ind w:right="-180"/>
+        <w:jc w:val="center"/>
+        <w:rPr>
+          <w:i/>
+          <w:color w:val="000000"/>
+        </w:rPr>
+      </w:pPr>
+      <w:r>
+        <w:rPr>
+          <w:i/>
+          <w:color w:val="000000"/>
+        </w:rPr>
+        <w:t>Figure 6.</w:t>
+      </w:r>
+      <w:r>
+        <w:rPr>
+          <w:i/>
+          <w:color w:val="000000"/>
+        </w:rPr>
+        <w:t>2</w:t>
+      </w:r>
+      <w:r>
+        <w:rPr>
+          <w:i/>
+          <w:color w:val="000000"/>
+        </w:rPr>
+        <w:t>. Top of PCB layout for a TM4C123 system (</w:t>
+      </w:r>
+      <w:r>
+        <w:rPr>
+          <w:i/>
+          <w:color w:val="000000"/>
+        </w:rPr>
+        <w:t>black and white is ok</w:t>
+      </w:r>
+      <w:r>
+        <w:rPr>
+          <w:i/>
+          <w:color w:val="000000"/>
+        </w:rPr>
+        <w:t>).</w:t>
+      </w:r>
+    </w:p>
+    <w:p>
+      <w:pPr>
+        <w:spacing w:line="278" w:lineRule="auto"/>
+        <w:ind w:right="-180"/>
+        <w:jc w:val="center"/>
+        <w:rPr>
+          <w:color w:val="000000"/>
+        </w:rPr>
+      </w:pPr>
       <w:r>
         <w:rPr>
           <w:noProof/>
+          <w:color w:val="000000"/>
         </w:rPr>
         <w:drawing>
-          <wp:inline distT="0" distB="0" distL="0" distR="0" wp14:anchorId="77730B87" wp14:editId="22A1EDF8">
-            <wp:extent cx="1588294" cy="1270635"/>
+          <wp:inline distT="0" distB="0" distL="0" distR="0" wp14:anchorId="1D323DFC" wp14:editId="2B80B0F5">
+            <wp:extent cx="3165475" cy="1889125"/>
             <wp:effectExtent l="0" t="0" r="0" b="0"/>
-            <wp:docPr id="2092121817" name="Picture 2092121817"/>
+            <wp:docPr id="8" name="Picture 8"/>
             <wp:cNvGraphicFramePr>
-              <a:graphicFrameLocks xmlns:a="http://schemas.openxmlformats.org/drawingml/2006/main" noChangeAspect="1"/>
+              <a:graphicFrameLocks xmlns:a="http://schemas.openxmlformats.org/drawingml/2006/main"/>
             </wp:cNvGraphicFramePr>
             <a:graphic xmlns:a="http://schemas.openxmlformats.org/drawingml/2006/main">
               <a:graphicData uri="http://schemas.openxmlformats.org/drawingml/2006/picture">
                 <pic:pic xmlns:pic="http://schemas.openxmlformats.org/drawingml/2006/picture">
                   <pic:nvPicPr>
-                    <pic:cNvPr id="0" name=""/>
-                    <pic:cNvPicPr/>
+                    <pic:cNvPr id="0" name="Picture 8"/>
+                    <pic:cNvPicPr>
+                      <a:picLocks/>
+                    </pic:cNvPicPr>
                   </pic:nvPicPr>
                   <pic:blipFill>
                     <a:blip r:embed="rId16">
@@ -2037,18 +2220,23 @@
                         </a:ext>
                       </a:extLst>
                     </a:blip>
+                    <a:srcRect/>
                     <a:stretch>
                       <a:fillRect/>
                     </a:stretch>
                   </pic:blipFill>
-                  <pic:spPr>
+                  <pic:spPr bwMode="auto">
                     <a:xfrm>
                       <a:off x="0" y="0"/>
-                      <a:ext cx="1588294" cy="1270635"/>
+                      <a:ext cx="3165475" cy="1889125"/>
                     </a:xfrm>
                     <a:prstGeom prst="rect">
                       <a:avLst/>
                     </a:prstGeom>
+                    <a:noFill/>
+                    <a:ln>
+                      <a:noFill/>
+                    </a:ln>
                   </pic:spPr>
                 </pic:pic>
               </a:graphicData>
@@ -2056,15 +2244,95 @@
           </wp:inline>
         </w:drawing>
       </w:r>
+    </w:p>
+    <w:p>
+      <w:pPr>
+        <w:spacing w:line="278" w:lineRule="auto"/>
+        <w:ind w:right="-180"/>
+        <w:jc w:val="center"/>
+        <w:rPr>
+          <w:i/>
+          <w:color w:val="000000"/>
+        </w:rPr>
+      </w:pPr>
+      <w:r>
+        <w:rPr>
+          <w:i/>
+          <w:color w:val="000000"/>
+        </w:rPr>
+        <w:t>Figure 6.</w:t>
+      </w:r>
+      <w:r>
+        <w:rPr>
+          <w:i/>
+          <w:color w:val="000000"/>
+        </w:rPr>
+        <w:t>3</w:t>
+      </w:r>
+      <w:r>
+        <w:rPr>
+          <w:i/>
+          <w:color w:val="000000"/>
+        </w:rPr>
+        <w:t xml:space="preserve">. </w:t>
+      </w:r>
+      <w:r>
+        <w:rPr>
+          <w:i/>
+          <w:color w:val="000000"/>
+        </w:rPr>
+        <w:t>B</w:t>
+      </w:r>
+      <w:r>
+        <w:rPr>
+          <w:i/>
+          <w:color w:val="000000"/>
+        </w:rPr>
+        <w:t>ottom of PCB layout for a TM4C123 system</w:t>
+      </w:r>
+      <w:r>
+        <w:rPr>
+          <w:i/>
+          <w:color w:val="000000"/>
+        </w:rPr>
+        <w:t xml:space="preserve"> printed mirrored</w:t>
+      </w:r>
+      <w:r>
+        <w:rPr>
+          <w:i/>
+          <w:color w:val="000000"/>
+        </w:rPr>
+        <w:t xml:space="preserve"> (</w:t>
+      </w:r>
+      <w:r>
+        <w:rPr>
+          <w:i/>
+          <w:color w:val="000000"/>
+        </w:rPr>
+        <w:t>DO NOT USE A GROUND POUR</w:t>
+      </w:r>
+      <w:r>
+        <w:rPr>
+          <w:i/>
+          <w:color w:val="000000"/>
+        </w:rPr>
+        <w:t>).</w:t>
+      </w:r>
+    </w:p>
+    <w:p/>
+    <w:p>
+      <w:pPr>
+        <w:jc w:val="center"/>
+      </w:pPr>
       <w:r>
         <w:rPr>
           <w:noProof/>
         </w:rPr>
         <w:drawing>
-          <wp:inline distT="0" distB="0" distL="0" distR="0" wp14:anchorId="5385175C" wp14:editId="7956E7C0">
-            <wp:extent cx="1286141" cy="1277210"/>
+          <wp:inline distT="0" distB="0" distL="0" distR="0" wp14:anchorId="60FC64D6" wp14:editId="0EE41409">
+            <wp:extent cx="2133600" cy="1276350"/>
             <wp:effectExtent l="0" t="0" r="0" b="0"/>
-            <wp:docPr id="1729534885" name="Picture 1729534885"/>
+            <wp:docPr id="284526106" name="Picture 284526106" descr="A picture containing butter dish, dishware&#10;&#10;Description automatically generated"/>
             <wp:cNvGraphicFramePr>
               <a:graphicFrameLocks xmlns:a="http://schemas.openxmlformats.org/drawingml/2006/main" noChangeAspect="1"/>
             </wp:cNvGraphicFramePr>
@@ -2090,6 +2358,98 @@
                   <pic:spPr>
                     <a:xfrm>
                       <a:off x="0" y="0"/>
+                      <a:ext cx="2133600" cy="1276350"/>
+                    </a:xfrm>
+                    <a:prstGeom prst="rect">
+                      <a:avLst/>
+                    </a:prstGeom>
+                  </pic:spPr>
+                </pic:pic>
+              </a:graphicData>
+            </a:graphic>
+          </wp:inline>
+        </w:drawing>
+      </w:r>
+      <w:r>
+        <w:rPr>
+          <w:noProof/>
+        </w:rPr>
+        <w:drawing>
+          <wp:inline distT="0" distB="0" distL="0" distR="0" wp14:anchorId="77730B87" wp14:editId="22A1EDF8">
+            <wp:extent cx="1588294" cy="1270635"/>
+            <wp:effectExtent l="0" t="0" r="0" b="0"/>
+            <wp:docPr id="2092121817" name="Picture 2092121817"/>
+            <wp:cNvGraphicFramePr>
+              <a:graphicFrameLocks xmlns:a="http://schemas.openxmlformats.org/drawingml/2006/main" noChangeAspect="1"/>
+            </wp:cNvGraphicFramePr>
+            <a:graphic xmlns:a="http://schemas.openxmlformats.org/drawingml/2006/main">
+              <a:graphicData uri="http://schemas.openxmlformats.org/drawingml/2006/picture">
+                <pic:pic xmlns:pic="http://schemas.openxmlformats.org/drawingml/2006/picture">
+                  <pic:nvPicPr>
+                    <pic:cNvPr id="0" name=""/>
+                    <pic:cNvPicPr/>
+                  </pic:nvPicPr>
+                  <pic:blipFill>
+                    <a:blip r:embed="rId18">
+                      <a:extLst>
+                        <a:ext uri="{28A0092B-C50C-407E-A947-70E740481C1C}">
+                          <a14:useLocalDpi xmlns:a14="http://schemas.microsoft.com/office/drawing/2010/main" val="0"/>
+                        </a:ext>
+                      </a:extLst>
+                    </a:blip>
+                    <a:stretch>
+                      <a:fillRect/>
+                    </a:stretch>
+                  </pic:blipFill>
+                  <pic:spPr>
+                    <a:xfrm>
+                      <a:off x="0" y="0"/>
+                      <a:ext cx="1588294" cy="1270635"/>
+                    </a:xfrm>
+                    <a:prstGeom prst="rect">
+                      <a:avLst/>
+                    </a:prstGeom>
+                  </pic:spPr>
+                </pic:pic>
+              </a:graphicData>
+            </a:graphic>
+          </wp:inline>
+        </w:drawing>
+      </w:r>
+      <w:r>
+        <w:rPr>
+          <w:noProof/>
+        </w:rPr>
+        <w:drawing>
+          <wp:inline distT="0" distB="0" distL="0" distR="0" wp14:anchorId="5385175C" wp14:editId="7956E7C0">
+            <wp:extent cx="1286141" cy="1277210"/>
+            <wp:effectExtent l="0" t="0" r="0" b="0"/>
+            <wp:docPr id="1729534885" name="Picture 1729534885"/>
+            <wp:cNvGraphicFramePr>
+              <a:graphicFrameLocks xmlns:a="http://schemas.openxmlformats.org/drawingml/2006/main" noChangeAspect="1"/>
+            </wp:cNvGraphicFramePr>
+            <a:graphic xmlns:a="http://schemas.openxmlformats.org/drawingml/2006/main">
+              <a:graphicData uri="http://schemas.openxmlformats.org/drawingml/2006/picture">
+                <pic:pic xmlns:pic="http://schemas.openxmlformats.org/drawingml/2006/picture">
+                  <pic:nvPicPr>
+                    <pic:cNvPr id="0" name=""/>
+                    <pic:cNvPicPr/>
+                  </pic:nvPicPr>
+                  <pic:blipFill>
+                    <a:blip r:embed="rId19">
+                      <a:extLst>
+                        <a:ext uri="{28A0092B-C50C-407E-A947-70E740481C1C}">
+                          <a14:useLocalDpi xmlns:a14="http://schemas.microsoft.com/office/drawing/2010/main" val="0"/>
+                        </a:ext>
+                      </a:extLst>
+                    </a:blip>
+                    <a:stretch>
+                      <a:fillRect/>
+                    </a:stretch>
+                  </pic:blipFill>
+                  <pic:spPr>
+                    <a:xfrm>
+                      <a:off x="0" y="0"/>
                       <a:ext cx="1286141" cy="1277210"/>
                     </a:xfrm>
                     <a:prstGeom prst="rect">
@@ -2256,6 +2616,7 @@
           <w:i w:val="0"/>
           <w:iCs w:val="0"/>
         </w:rPr>
+        <w:lastRenderedPageBreak/>
         <w:t xml:space="preserve">Find out which DAC and which op amp you are to use from your TA. </w:t>
       </w:r>
       <w:r>
@@ -2422,6 +2783,7 @@
         <w:t xml:space="preserve">You may use a standard symbol and footprint in </w:t>
       </w:r>
       <w:proofErr w:type="spellStart"/>
+      <w:proofErr w:type="gramStart"/>
       <w:r>
         <w:rPr>
           <w:i w:val="0"/>
@@ -2435,7 +2797,15 @@
           <w:i w:val="0"/>
           <w:iCs w:val="0"/>
         </w:rPr>
-        <w:t>, or import the design files provided by the manufacturer if any</w:t>
+        <w:t>, or</w:t>
+      </w:r>
+      <w:proofErr w:type="gramEnd"/>
+      <w:r>
+        <w:rPr>
+          <w:i w:val="0"/>
+          <w:iCs w:val="0"/>
+        </w:rPr>
+        <w:t xml:space="preserve"> import the design files provided by the manufacturer if any</w:t>
       </w:r>
       <w:r>
         <w:rPr>
@@ -2515,7 +2885,7 @@
                     <pic:cNvPicPr/>
                   </pic:nvPicPr>
                   <pic:blipFill>
-                    <a:blip r:embed="rId18">
+                    <a:blip r:embed="rId20">
                       <a:extLst>
                         <a:ext uri="{28A0092B-C50C-407E-A947-70E740481C1C}">
                           <a14:useLocalDpi xmlns:a14="http://schemas.microsoft.com/office/drawing/2010/main" val="0"/>
@@ -2559,7 +2929,6 @@
         <w:rPr>
           <w:noProof/>
         </w:rPr>
-        <w:lastRenderedPageBreak/>
         <w:drawing>
           <wp:inline distT="0" distB="0" distL="0" distR="0" wp14:anchorId="2BB15EB0" wp14:editId="1EE15202">
             <wp:extent cx="4572000" cy="971550"/>
@@ -2576,7 +2945,7 @@
                     <pic:cNvPicPr/>
                   </pic:nvPicPr>
                   <pic:blipFill>
-                    <a:blip r:embed="rId19">
+                    <a:blip r:embed="rId21">
                       <a:extLst>
                         <a:ext uri="{28A0092B-C50C-407E-A947-70E740481C1C}">
                           <a14:useLocalDpi xmlns:a14="http://schemas.microsoft.com/office/drawing/2010/main" val="0"/>
@@ -2675,9 +3044,17 @@
         </w:numPr>
       </w:pPr>
       <w:r>
-        <w:t xml:space="preserve">Choose a box in which to enclose the system, see Figure 6.4. Please use one of the boxes available in lab, so that you can demonstrate how your PCB fits into the box. To get the price, you can search a parts distributor (like </w:t>
-      </w:r>
-      <w:hyperlink r:id="rId20">
+        <w:t xml:space="preserve">Choose a box in which to enclose the system, see Figure 6.4. Please use one of the boxes available in </w:t>
+      </w:r>
+      <w:proofErr w:type="gramStart"/>
+      <w:r>
+        <w:t>lab</w:t>
+      </w:r>
+      <w:proofErr w:type="gramEnd"/>
+      <w:r>
+        <w:t xml:space="preserve">, so that you can demonstrate how your PCB fits into the box. To get the price, you can search a parts distributor (like </w:t>
+      </w:r>
+      <w:hyperlink r:id="rId22">
         <w:r>
           <w:rPr>
             <w:rStyle w:val="Hyperlink"/>
@@ -2688,7 +3065,7 @@
       <w:r>
         <w:t xml:space="preserve"> or </w:t>
       </w:r>
-      <w:hyperlink r:id="rId21">
+      <w:hyperlink r:id="rId23">
         <w:r>
           <w:rPr>
             <w:rStyle w:val="Hyperlink"/>
@@ -2699,7 +3076,7 @@
       <w:r>
         <w:t xml:space="preserve">) or a parts search engine like </w:t>
       </w:r>
-      <w:hyperlink r:id="rId22">
+      <w:hyperlink r:id="rId24">
         <w:r>
           <w:rPr>
             <w:rStyle w:val="Hyperlink"/>
@@ -2732,6 +3109,7 @@
         </w:numPr>
       </w:pPr>
       <w:r>
+        <w:lastRenderedPageBreak/>
         <w:t xml:space="preserve">Complete the schematic to meet the design specifications in the Lab Overview section. </w:t>
       </w:r>
       <w:r>
@@ -2755,21 +3133,19 @@
       <w:r>
         <w:t xml:space="preserve">, </w:t>
       </w:r>
-      <w:proofErr w:type="spellStart"/>
-      <w:r>
-        <w:t>leds</w:t>
-      </w:r>
-      <w:proofErr w:type="spellEnd"/>
+      <w:r>
+        <w:t>LED</w:t>
+      </w:r>
+      <w:r>
+        <w:t>s,</w:t>
+      </w:r>
+      <w:r>
+        <w:t xml:space="preserve"> power regulation</w:t>
+      </w:r>
       <w:r>
         <w:t>,</w:t>
       </w:r>
       <w:r>
-        <w:t xml:space="preserve"> power regulation</w:t>
-      </w:r>
-      <w:r>
-        <w:t>,</w:t>
-      </w:r>
-      <w:r>
         <w:t xml:space="preserve"> and battery.</w:t>
       </w:r>
       <w:r>
@@ -2794,7 +3170,7 @@
           <w:noProof/>
         </w:rPr>
         <w:drawing>
-          <wp:inline distT="0" distB="0" distL="0" distR="0" wp14:anchorId="13E909DA" wp14:editId="09B037B3">
+          <wp:inline distT="0" distB="0" distL="0" distR="0" wp14:anchorId="13E909DA" wp14:editId="7B92811F">
             <wp:extent cx="4572000" cy="3448050"/>
             <wp:effectExtent l="0" t="0" r="0" b="0"/>
             <wp:docPr id="1945759189" name="Picture 1945759189"/>
@@ -2809,7 +3185,7 @@
                     <pic:cNvPicPr/>
                   </pic:nvPicPr>
                   <pic:blipFill>
-                    <a:blip r:embed="rId23" cstate="print">
+                    <a:blip r:embed="rId25" cstate="print">
                       <a:extLst>
                         <a:ext uri="{28A0092B-C50C-407E-A947-70E740481C1C}">
                           <a14:useLocalDpi xmlns:a14="http://schemas.microsoft.com/office/drawing/2010/main" val="0"/>
@@ -2853,7 +3229,6 @@
         </w:numPr>
       </w:pPr>
       <w:r>
-        <w:lastRenderedPageBreak/>
         <w:t xml:space="preserve">Within the schematic editor, execute an </w:t>
       </w:r>
       <w:r>
@@ -2875,238 +3250,12 @@
         <w:rPr>
           <w:noProof/>
         </w:rPr>
+        <w:lastRenderedPageBreak/>
         <w:drawing>
           <wp:inline distT="0" distB="0" distL="0" distR="0" wp14:anchorId="1BC1FC7A" wp14:editId="0014A254">
             <wp:extent cx="4572000" cy="3314700"/>
             <wp:effectExtent l="0" t="0" r="0" b="0"/>
             <wp:docPr id="1476701138" name="Picture 1476701138"/>
-            <wp:cNvGraphicFramePr>
-              <a:graphicFrameLocks xmlns:a="http://schemas.openxmlformats.org/drawingml/2006/main" noChangeAspect="1"/>
-            </wp:cNvGraphicFramePr>
-            <a:graphic xmlns:a="http://schemas.openxmlformats.org/drawingml/2006/main">
-              <a:graphicData uri="http://schemas.openxmlformats.org/drawingml/2006/picture">
-                <pic:pic xmlns:pic="http://schemas.openxmlformats.org/drawingml/2006/picture">
-                  <pic:nvPicPr>
-                    <pic:cNvPr id="0" name=""/>
-                    <pic:cNvPicPr/>
-                  </pic:nvPicPr>
-                  <pic:blipFill>
-                    <a:blip r:embed="rId24">
-                      <a:extLst>
-                        <a:ext uri="{28A0092B-C50C-407E-A947-70E740481C1C}">
-                          <a14:useLocalDpi xmlns:a14="http://schemas.microsoft.com/office/drawing/2010/main" val="0"/>
-                        </a:ext>
-                      </a:extLst>
-                    </a:blip>
-                    <a:stretch>
-                      <a:fillRect/>
-                    </a:stretch>
-                  </pic:blipFill>
-                  <pic:spPr>
-                    <a:xfrm>
-                      <a:off x="0" y="0"/>
-                      <a:ext cx="4572000" cy="3314700"/>
-                    </a:xfrm>
-                    <a:prstGeom prst="rect">
-                      <a:avLst/>
-                    </a:prstGeom>
-                  </pic:spPr>
-                </pic:pic>
-              </a:graphicData>
-            </a:graphic>
-          </wp:inline>
-        </w:drawing>
-      </w:r>
-      <w:commentRangeStart w:id="18"/>
-      <w:r>
-        <w:br/>
-        <w:t>Figure 6.</w:t>
-      </w:r>
-      <w:r>
-        <w:t>8</w:t>
-      </w:r>
-      <w:r>
-        <w:t>. Approving ERC warnings</w:t>
-      </w:r>
-      <w:r>
-        <w:t>.</w:t>
-      </w:r>
-      <w:commentRangeEnd w:id="18"/>
-      <w:r>
-        <w:commentReference w:id="18"/>
-      </w:r>
-    </w:p>
-    <w:p>
-      <w:pPr>
-        <w:pStyle w:val="ListParagraph"/>
-        <w:numPr>
-          <w:ilvl w:val="0"/>
-          <w:numId w:val="38"/>
-        </w:numPr>
-      </w:pPr>
-      <w:r>
-        <w:t>Update the BoM with the latest information of each component, and add a column called estimated current.</w:t>
-      </w:r>
-      <w:r>
-        <w:t xml:space="preserve"> For the pricing, it doesn’t matter if you use the price for 1 or for 1000 components; just be consistent and be prepared to explain your decision.</w:t>
-      </w:r>
-      <w:r>
-        <w:t xml:space="preserve"> </w:t>
-      </w:r>
-      <w:r>
-        <w:t>For the current</w:t>
-      </w:r>
-      <w:r>
-        <w:t xml:space="preserve"> estimation, please estimate the following active components in your system:</w:t>
-      </w:r>
-    </w:p>
-    <w:p>
-      <w:pPr>
-        <w:pStyle w:val="ListParagraph"/>
-        <w:numPr>
-          <w:ilvl w:val="1"/>
-          <w:numId w:val="38"/>
-        </w:numPr>
-      </w:pPr>
-      <w:r>
-        <w:t>The two LEDs (power, heartbeat)</w:t>
-      </w:r>
-    </w:p>
-    <w:p>
-      <w:pPr>
-        <w:pStyle w:val="ListParagraph"/>
-        <w:numPr>
-          <w:ilvl w:val="1"/>
-          <w:numId w:val="38"/>
-        </w:numPr>
-      </w:pPr>
-      <w:r>
-        <w:t>The MCU (TM4C LaunchPad)</w:t>
-      </w:r>
-    </w:p>
-    <w:p>
-      <w:pPr>
-        <w:pStyle w:val="ListParagraph"/>
-        <w:numPr>
-          <w:ilvl w:val="1"/>
-          <w:numId w:val="38"/>
-        </w:numPr>
-      </w:pPr>
-      <w:r>
-        <w:t>The DAC</w:t>
-      </w:r>
-    </w:p>
-    <w:p>
-      <w:pPr>
-        <w:pStyle w:val="ListParagraph"/>
-        <w:numPr>
-          <w:ilvl w:val="1"/>
-          <w:numId w:val="38"/>
-        </w:numPr>
-      </w:pPr>
-      <w:r>
-        <w:t>The Op-Amp</w:t>
-      </w:r>
-    </w:p>
-    <w:p>
-      <w:pPr>
-        <w:pStyle w:val="ListParagraph"/>
-        <w:numPr>
-          <w:ilvl w:val="1"/>
-          <w:numId w:val="38"/>
-        </w:numPr>
-      </w:pPr>
-      <w:r>
-        <w:t>The LCD (ST7735)</w:t>
-      </w:r>
-    </w:p>
-    <w:p>
-      <w:pPr>
-        <w:pStyle w:val="ListParagraph"/>
-        <w:numPr>
-          <w:ilvl w:val="1"/>
-          <w:numId w:val="38"/>
-        </w:numPr>
-      </w:pPr>
-      <w:r>
-        <w:t>The LDO regulator (LM4041).</w:t>
-      </w:r>
-    </w:p>
-    <w:p>
-      <w:pPr>
-        <w:ind w:left="720"/>
-      </w:pPr>
-      <w:r>
-        <w:t xml:space="preserve">For the TM4C123, you measured it in lab, or you can look at data sheet section 24.20 </w:t>
-      </w:r>
-      <w:hyperlink r:id="rId25">
-        <w:r>
-          <w:rPr>
-            <w:rStyle w:val="Hyperlink"/>
-          </w:rPr>
-          <w:t>http://users.ece.utexas.edu/%7Evalvano/Volume1/tm4c123gh6pm.pdf</w:t>
-        </w:r>
-        <w:r>
-          <w:rPr>
-            <w:rStyle w:val="Hyperlink"/>
-          </w:rPr>
-          <w:t>.</w:t>
-        </w:r>
-      </w:hyperlink>
-      <w:r>
-        <w:t xml:space="preserve"> For the </w:t>
-      </w:r>
-      <w:r>
-        <w:t xml:space="preserve">other components, please consult their datasheets. Generally, they will provide current expectations for a given </w:t>
-      </w:r>
-      <w:r>
-        <w:t>operating mode as shown in Figure 6.</w:t>
-      </w:r>
-      <w:r>
-        <w:t>9</w:t>
-      </w:r>
-      <w:r>
-        <w:t>.</w:t>
-      </w:r>
-      <w:r>
-        <w:t xml:space="preserve"> </w:t>
-      </w:r>
-      <w:r>
-        <w:t>The current going through the LEDs is derived as a function of curren</w:t>
-      </w:r>
-      <w:r>
-        <w:t>t</w:t>
-      </w:r>
-      <w:r>
-        <w:t xml:space="preserve"> = (supply voltage - diode voltage drop) / current limiting series resistor resistance.</w:t>
-      </w:r>
-      <w:r>
-        <w:t xml:space="preserve"> Don’t count the current going through regulator associated with the </w:t>
-      </w:r>
-      <w:r>
-        <w:lastRenderedPageBreak/>
-        <w:t xml:space="preserve">downstream </w:t>
-      </w:r>
-      <w:r>
-        <w:t>components but</w:t>
-      </w:r>
-      <w:r>
-        <w:t xml:space="preserve"> do count the quiescent current associated with the regulator alone.</w:t>
-      </w:r>
-    </w:p>
-    <w:p>
-      <w:pPr>
-        <w:ind w:left="720"/>
-      </w:pPr>
-      <w:r>
-        <w:rPr>
-          <w:noProof/>
-        </w:rPr>
-        <w:drawing>
-          <wp:inline distT="0" distB="0" distL="0" distR="0" wp14:anchorId="5C577887" wp14:editId="25E2D801">
-            <wp:extent cx="5250530" cy="3095625"/>
-            <wp:effectExtent l="0" t="0" r="0" b="0"/>
-            <wp:docPr id="418390442" name="Picture 418390442"/>
             <wp:cNvGraphicFramePr>
               <a:graphicFrameLocks xmlns:a="http://schemas.openxmlformats.org/drawingml/2006/main" noChangeAspect="1"/>
             </wp:cNvGraphicFramePr>
@@ -3132,7 +3281,7 @@
                   <pic:spPr>
                     <a:xfrm>
                       <a:off x="0" y="0"/>
-                      <a:ext cx="5250530" cy="3095625"/>
+                      <a:ext cx="4572000" cy="3314700"/>
                     </a:xfrm>
                     <a:prstGeom prst="rect">
                       <a:avLst/>
@@ -3144,19 +3293,23 @@
           </wp:inline>
         </w:drawing>
       </w:r>
-    </w:p>
-    <w:p>
-      <w:pPr>
-        <w:pStyle w:val="FigureCaption"/>
-      </w:pPr>
-      <w:r>
+      <w:commentRangeStart w:id="18"/>
+      <w:r>
+        <w:br/>
         <w:t>Figure 6.</w:t>
       </w:r>
       <w:r>
-        <w:t>9</w:t>
-      </w:r>
-      <w:r>
-        <w:t>. Current estimation for AD5061.</w:t>
+        <w:t>8</w:t>
+      </w:r>
+      <w:r>
+        <w:t>. Approving ERC warnings</w:t>
+      </w:r>
+      <w:r>
+        <w:t>.</w:t>
+      </w:r>
+      <w:commentRangeEnd w:id="18"/>
+      <w:r>
+        <w:commentReference w:id="18"/>
       </w:r>
     </w:p>
     <w:p>
@@ -3168,7 +3321,19 @@
         </w:numPr>
       </w:pPr>
       <w:r>
-        <w:t xml:space="preserve">Estimate the total cost of the system. For more information on resistors and capacitors, see </w:t>
+        <w:t>Update the BoM with the latest information of each component, and add a column called estimated current.</w:t>
+      </w:r>
+      <w:r>
+        <w:t xml:space="preserve"> For the pricing, it doesn’t matter if you use the price for 1 or for 1000 components; just be consistent and be prepared to explain your decision.</w:t>
+      </w:r>
+      <w:r>
+        <w:t xml:space="preserve"> </w:t>
+      </w:r>
+      <w:r>
+        <w:t>For the current</w:t>
+      </w:r>
+      <w:r>
+        <w:t xml:space="preserve"> estimation, please estimate the following active components in your system:</w:t>
       </w:r>
     </w:p>
     <w:p>
@@ -3179,230 +3344,154 @@
           <w:numId w:val="38"/>
         </w:numPr>
       </w:pPr>
+      <w:r>
+        <w:t>The two LEDs (power, heartbeat)</w:t>
+      </w:r>
+    </w:p>
+    <w:p>
+      <w:pPr>
+        <w:pStyle w:val="ListParagraph"/>
+        <w:numPr>
+          <w:ilvl w:val="1"/>
+          <w:numId w:val="38"/>
+        </w:numPr>
+      </w:pPr>
+      <w:r>
+        <w:t>The MCU (TM4C</w:t>
+      </w:r>
+      <w:r>
+        <w:t>123 chip itself, not the LaunchPad</w:t>
+      </w:r>
+      <w:r>
+        <w:t>)</w:t>
+      </w:r>
+    </w:p>
+    <w:p>
+      <w:pPr>
+        <w:pStyle w:val="ListParagraph"/>
+        <w:numPr>
+          <w:ilvl w:val="1"/>
+          <w:numId w:val="38"/>
+        </w:numPr>
+      </w:pPr>
+      <w:r>
+        <w:t>The DAC</w:t>
+      </w:r>
+    </w:p>
+    <w:p>
+      <w:pPr>
+        <w:pStyle w:val="ListParagraph"/>
+        <w:numPr>
+          <w:ilvl w:val="1"/>
+          <w:numId w:val="38"/>
+        </w:numPr>
+      </w:pPr>
+      <w:r>
+        <w:t>The Op-Amp</w:t>
+      </w:r>
+    </w:p>
+    <w:p>
+      <w:pPr>
+        <w:pStyle w:val="ListParagraph"/>
+        <w:numPr>
+          <w:ilvl w:val="1"/>
+          <w:numId w:val="38"/>
+        </w:numPr>
+      </w:pPr>
+      <w:r>
+        <w:t>The LCD (ST7735)</w:t>
+      </w:r>
+    </w:p>
+    <w:p>
+      <w:pPr>
+        <w:pStyle w:val="ListParagraph"/>
+        <w:numPr>
+          <w:ilvl w:val="1"/>
+          <w:numId w:val="38"/>
+        </w:numPr>
+      </w:pPr>
+      <w:r>
+        <w:t>The LDO regulator (</w:t>
+      </w:r>
+      <w:r>
+        <w:t>LP2950-33</w:t>
+      </w:r>
+      <w:r>
+        <w:t>).</w:t>
+      </w:r>
+    </w:p>
+    <w:p>
+      <w:pPr>
+        <w:ind w:left="720"/>
+      </w:pPr>
+      <w:r>
+        <w:t xml:space="preserve">For the TM4C123, you measured it in lab, or you can look at data sheet section 24.20 </w:t>
+      </w:r>
       <w:hyperlink r:id="rId27">
         <w:r>
           <w:rPr>
             <w:rStyle w:val="Hyperlink"/>
           </w:rPr>
-          <w:t>http://users.ece.utexas.edu/~valvano/Datasheets/CarbonFilmResistors.pdf</w:t>
+          <w:t>http://users.ece.utexas.edu/%7Evalvano/Volume1/tm4c123gh6pm.pdf</w:t>
         </w:r>
-      </w:hyperlink>
-      <w:r>
-        <w:t xml:space="preserve">   </w:t>
-      </w:r>
-    </w:p>
-    <w:p>
-      <w:pPr>
-        <w:pStyle w:val="ListParagraph"/>
-        <w:numPr>
-          <w:ilvl w:val="1"/>
-          <w:numId w:val="38"/>
-        </w:numPr>
-      </w:pPr>
-      <w:hyperlink r:id="rId28">
         <w:r>
           <w:rPr>
             <w:rStyle w:val="Hyperlink"/>
           </w:rPr>
-          <w:t>http://users.ece.utexas.edu/~valvano/Datasheets/CarbonFilmresistors2.pdf</w:t>
+          <w:t>.</w:t>
         </w:r>
       </w:hyperlink>
       <w:r>
+        <w:t xml:space="preserve"> For the </w:t>
+      </w:r>
+      <w:r>
+        <w:t xml:space="preserve">other components, please consult their datasheets. Generally, they will provide current expectations for a given </w:t>
+      </w:r>
+      <w:r>
+        <w:t>operating mode as shown in Figure 6.</w:t>
+      </w:r>
+      <w:r>
+        <w:t>9</w:t>
+      </w:r>
+      <w:r>
+        <w:t>.</w:t>
+      </w:r>
+      <w:r>
         <w:t xml:space="preserve"> </w:t>
       </w:r>
-    </w:p>
-    <w:p>
-      <w:pPr>
-        <w:pStyle w:val="ListParagraph"/>
-        <w:numPr>
-          <w:ilvl w:val="1"/>
-          <w:numId w:val="38"/>
-        </w:numPr>
-      </w:pPr>
-      <w:hyperlink r:id="rId29">
-        <w:r>
-          <w:rPr>
-            <w:rStyle w:val="Hyperlink"/>
-          </w:rPr>
-          <w:t>http://users.ece.utexas.edu/~valvano/Datasheets/CapacitorC0G.pdf</w:t>
-        </w:r>
-      </w:hyperlink>
-      <w:r>
-        <w:t xml:space="preserve"> </w:t>
-      </w:r>
-    </w:p>
-    <w:p>
-      <w:pPr>
-        <w:pStyle w:val="ListParagraph"/>
-        <w:numPr>
-          <w:ilvl w:val="1"/>
-          <w:numId w:val="38"/>
-        </w:numPr>
-      </w:pPr>
-      <w:r>
-        <w:t xml:space="preserve">And </w:t>
-      </w:r>
-      <w:hyperlink r:id="rId30">
-        <w:r>
-          <w:rPr>
-            <w:rStyle w:val="Hyperlink"/>
-          </w:rPr>
-          <w:t>http://users.ece.utexas.edu/~valvano/Datasheets/TantalumCap.pdf</w:t>
-        </w:r>
-      </w:hyperlink>
-      <w:r>
-        <w:t xml:space="preserve"> </w:t>
-      </w:r>
-    </w:p>
-    <w:p>
-      <w:pPr>
-        <w:pStyle w:val="ListParagraph"/>
-        <w:numPr>
-          <w:ilvl w:val="0"/>
-          <w:numId w:val="38"/>
-        </w:numPr>
-      </w:pPr>
-      <w:r>
-        <w:t xml:space="preserve">If you were asked to make 1000 copies of the system, think about how you would test each system during manufacturing. The JTAG port allows you to download and run software on the microcontroller. The test points allow for electrical testing of analog signals. The 16-pin logic analyzer allows for electrical testing of the digital signals. Attach eight digital signals to the connector (the other 8 pins are ground). The logic analyzer connector would attach directly to the logic analyzers we have in </w:t>
-      </w:r>
-      <w:r>
-        <w:t>the lab</w:t>
-      </w:r>
-      <w:r>
-        <w:t xml:space="preserve">. </w:t>
-      </w:r>
-      <w:r>
-        <w:t>A 2.54mm pitch pin header may be sufficient for this purpose.</w:t>
-      </w:r>
-      <w:r>
-        <w:t xml:space="preserve">  </w:t>
-      </w:r>
-    </w:p>
-    <w:p>
-      <w:pPr>
-        <w:pStyle w:val="ListParagraph"/>
-        <w:numPr>
-          <w:ilvl w:val="0"/>
-          <w:numId w:val="38"/>
-        </w:numPr>
-      </w:pPr>
-      <w:r>
-        <w:t>Now, switch to the PCB editor and complete the layout of the system.</w:t>
-      </w:r>
-      <w:r>
-        <w:t xml:space="preserve"> Use the update PCB from schematic button shown in Figure 6.</w:t>
-      </w:r>
-      <w:r>
-        <w:t xml:space="preserve">10 to pull in the components you’ve added in the schematic. Completing the layout includes creating the outline of your </w:t>
-      </w:r>
-      <w:r>
-        <w:t>system with the edge cuts layer, placing components within this outline, and then routing them together until everything is connected. Follow the following guidelines for your PCB:</w:t>
-      </w:r>
-    </w:p>
-    <w:p>
-      <w:pPr>
-        <w:pStyle w:val="ListParagraph"/>
-        <w:numPr>
-          <w:ilvl w:val="1"/>
-          <w:numId w:val="38"/>
-        </w:numPr>
-      </w:pPr>
-      <w:r>
-        <w:t xml:space="preserve">No ground pour </w:t>
-      </w:r>
-      <w:r>
-        <w:t>(but we will ask why and how it is used</w:t>
-      </w:r>
-      <w:r>
-        <w:t xml:space="preserve">) </w:t>
-      </w:r>
-    </w:p>
-    <w:p>
-      <w:pPr>
-        <w:pStyle w:val="ListParagraph"/>
-        <w:numPr>
-          <w:ilvl w:val="1"/>
-          <w:numId w:val="38"/>
-        </w:numPr>
-      </w:pPr>
-      <w:r>
-        <w:t xml:space="preserve">Component references are visible and positioned well </w:t>
-      </w:r>
-    </w:p>
-    <w:p>
-      <w:pPr>
-        <w:pStyle w:val="ListParagraph"/>
-        <w:numPr>
-          <w:ilvl w:val="1"/>
-          <w:numId w:val="38"/>
-        </w:numPr>
-      </w:pPr>
-      <w:r>
-        <w:t xml:space="preserve">Silkscreen text is useful </w:t>
-      </w:r>
-    </w:p>
-    <w:p>
-      <w:pPr>
-        <w:pStyle w:val="ListParagraph"/>
-        <w:numPr>
-          <w:ilvl w:val="1"/>
-          <w:numId w:val="38"/>
-        </w:numPr>
-      </w:pPr>
-      <w:r>
-        <w:t xml:space="preserve">All signals are routed and make sense </w:t>
-      </w:r>
-    </w:p>
-    <w:p>
-      <w:pPr>
-        <w:pStyle w:val="ListParagraph"/>
-        <w:numPr>
-          <w:ilvl w:val="1"/>
-          <w:numId w:val="38"/>
-        </w:numPr>
-      </w:pPr>
-      <w:r>
-        <w:t xml:space="preserve">An attempt has been made to segregate power, analog, and digital signals </w:t>
-      </w:r>
-    </w:p>
-    <w:p>
-      <w:pPr>
-        <w:pStyle w:val="ListParagraph"/>
-        <w:numPr>
-          <w:ilvl w:val="1"/>
-          <w:numId w:val="38"/>
-        </w:numPr>
-      </w:pPr>
-      <w:r>
-        <w:t xml:space="preserve">Board has board name, designer, date, TA/section, version number </w:t>
-      </w:r>
-    </w:p>
-    <w:p>
-      <w:pPr>
-        <w:pStyle w:val="ListParagraph"/>
-        <w:numPr>
-          <w:ilvl w:val="1"/>
-          <w:numId w:val="38"/>
-        </w:numPr>
-      </w:pPr>
-      <w:r>
+      <w:r>
+        <w:t>The current going through the LEDs is derived as a function of curren</w:t>
+      </w:r>
+      <w:r>
+        <w:t>t</w:t>
+      </w:r>
+      <w:r>
+        <w:t xml:space="preserve"> = (supply voltage - diode voltage drop) / current limiting series resistor resistance.</w:t>
+      </w:r>
+      <w:r>
+        <w:t xml:space="preserve"> Don’t count the current going through regulator associated with the downstream </w:t>
+      </w:r>
+      <w:r>
+        <w:t>components but</w:t>
+      </w:r>
+      <w:r>
+        <w:t xml:space="preserve"> do count the quiescent current associated with the regulator alone.</w:t>
+      </w:r>
+    </w:p>
+    <w:p>
+      <w:pPr>
+        <w:ind w:left="720"/>
+      </w:pPr>
+      <w:r>
+        <w:rPr>
+          <w:noProof/>
+        </w:rPr>
         <w:lastRenderedPageBreak/>
-        <w:t>Passes DRC</w:t>
-      </w:r>
-    </w:p>
-    <w:p>
-      <w:pPr>
-        <w:pStyle w:val="FigureCaption"/>
-      </w:pPr>
-      <w:r>
-        <w:rPr>
-          <w:noProof/>
-        </w:rPr>
         <w:drawing>
-          <wp:inline distT="0" distB="0" distL="0" distR="0" wp14:anchorId="662ED70D" wp14:editId="517E2E5B">
-            <wp:extent cx="5962650" cy="4149010"/>
+          <wp:inline distT="0" distB="0" distL="0" distR="0" wp14:anchorId="5C577887" wp14:editId="25E2D801">
+            <wp:extent cx="5250530" cy="3095625"/>
             <wp:effectExtent l="0" t="0" r="0" b="0"/>
-            <wp:docPr id="104751885" name="Picture 104751885"/>
+            <wp:docPr id="418390442" name="Picture 418390442"/>
             <wp:cNvGraphicFramePr>
               <a:graphicFrameLocks xmlns:a="http://schemas.openxmlformats.org/drawingml/2006/main" noChangeAspect="1"/>
             </wp:cNvGraphicFramePr>
@@ -3414,7 +3503,7 @@
                     <pic:cNvPicPr/>
                   </pic:nvPicPr>
                   <pic:blipFill>
-                    <a:blip r:embed="rId31">
+                    <a:blip r:embed="rId28">
                       <a:extLst>
                         <a:ext uri="{28A0092B-C50C-407E-A947-70E740481C1C}">
                           <a14:useLocalDpi xmlns:a14="http://schemas.microsoft.com/office/drawing/2010/main" val="0"/>
@@ -3428,7 +3517,7 @@
                   <pic:spPr>
                     <a:xfrm>
                       <a:off x="0" y="0"/>
-                      <a:ext cx="5962650" cy="4149010"/>
+                      <a:ext cx="5250530" cy="3095625"/>
                     </a:xfrm>
                     <a:prstGeom prst="rect">
                       <a:avLst/>
@@ -3440,190 +3529,313 @@
           </wp:inline>
         </w:drawing>
       </w:r>
-      <w:r>
-        <w:t>Figure 6.10. Importing components into the PCB editor.</w:t>
-      </w:r>
-    </w:p>
-    <w:p>
-      <w:pPr>
-        <w:ind w:left="720"/>
-      </w:pPr>
-      <w:r>
-        <w:t>When creating the PCB, we recommend that you</w:t>
-      </w:r>
-      <w:r>
-        <w:t xml:space="preserve"> place the fixed objects first (e.g., drill holes for mounting in the box, LEDs, and switches soldered to the PCB)</w:t>
+    </w:p>
+    <w:p>
+      <w:pPr>
+        <w:pStyle w:val="FigureCaption"/>
+      </w:pPr>
+      <w:r>
+        <w:t>Figure 6.</w:t>
+      </w:r>
+      <w:r>
+        <w:t>9</w:t>
+      </w:r>
+      <w:r>
+        <w:t>. Current estimation for AD5061.</w:t>
+      </w:r>
+    </w:p>
+    <w:p>
+      <w:pPr>
+        <w:pStyle w:val="ListParagraph"/>
+        <w:numPr>
+          <w:ilvl w:val="0"/>
+          <w:numId w:val="38"/>
+        </w:numPr>
+      </w:pPr>
+      <w:r>
+        <w:t xml:space="preserve">Estimate the total cost of the system. For more information on resistors and capacitors, </w:t>
+      </w:r>
+      <w:proofErr w:type="gramStart"/>
+      <w:r>
+        <w:t>see</w:t>
+      </w:r>
+      <w:proofErr w:type="gramEnd"/>
+      <w:r>
+        <w:t xml:space="preserve"> </w:t>
+      </w:r>
+    </w:p>
+    <w:p>
+      <w:pPr>
+        <w:pStyle w:val="ListParagraph"/>
+        <w:numPr>
+          <w:ilvl w:val="1"/>
+          <w:numId w:val="38"/>
+        </w:numPr>
+      </w:pPr>
+      <w:hyperlink r:id="rId29">
+        <w:r>
+          <w:rPr>
+            <w:rStyle w:val="Hyperlink"/>
+          </w:rPr>
+          <w:t>http://users.ece.utexas.edu/~valvano/Datasheets/CarbonFilmResistors.pdf</w:t>
+        </w:r>
+      </w:hyperlink>
+      <w:r>
+        <w:t xml:space="preserve">   </w:t>
+      </w:r>
+    </w:p>
+    <w:p>
+      <w:pPr>
+        <w:pStyle w:val="ListParagraph"/>
+        <w:numPr>
+          <w:ilvl w:val="1"/>
+          <w:numId w:val="38"/>
+        </w:numPr>
+      </w:pPr>
+      <w:hyperlink r:id="rId30">
+        <w:r>
+          <w:rPr>
+            <w:rStyle w:val="Hyperlink"/>
+          </w:rPr>
+          <w:t>http://users.ece.utexas.edu/~valvano/Datasheets/CarbonFilmresistors2.pdf</w:t>
+        </w:r>
+      </w:hyperlink>
+      <w:r>
+        <w:t xml:space="preserve"> </w:t>
+      </w:r>
+    </w:p>
+    <w:p>
+      <w:pPr>
+        <w:pStyle w:val="ListParagraph"/>
+        <w:numPr>
+          <w:ilvl w:val="1"/>
+          <w:numId w:val="38"/>
+        </w:numPr>
+      </w:pPr>
+      <w:hyperlink r:id="rId31">
+        <w:r>
+          <w:rPr>
+            <w:rStyle w:val="Hyperlink"/>
+          </w:rPr>
+          <w:t>http://users.ece.utexas.edu/~valvano/Datasheets/CapacitorC0G.pdf</w:t>
+        </w:r>
+      </w:hyperlink>
+      <w:r>
+        <w:t xml:space="preserve"> </w:t>
+      </w:r>
+    </w:p>
+    <w:p>
+      <w:pPr>
+        <w:pStyle w:val="ListParagraph"/>
+        <w:numPr>
+          <w:ilvl w:val="1"/>
+          <w:numId w:val="38"/>
+        </w:numPr>
+      </w:pPr>
+      <w:r>
+        <w:t xml:space="preserve">And </w:t>
+      </w:r>
+      <w:hyperlink r:id="rId32">
+        <w:r>
+          <w:rPr>
+            <w:rStyle w:val="Hyperlink"/>
+          </w:rPr>
+          <w:t>http://users.ece.utexas.edu/~valvano/Datasheets/TantalumCap.pdf</w:t>
+        </w:r>
+      </w:hyperlink>
+      <w:r>
+        <w:t xml:space="preserve"> </w:t>
+      </w:r>
+    </w:p>
+    <w:p>
+      <w:pPr>
+        <w:pStyle w:val="ListParagraph"/>
+        <w:numPr>
+          <w:ilvl w:val="0"/>
+          <w:numId w:val="38"/>
+        </w:numPr>
+      </w:pPr>
+      <w:r>
+        <w:t xml:space="preserve">If you were asked to make 1000 copies of the system, think about how you would test each system during manufacturing. The JTAG port allows you to download and run software on the microcontroller. The test points allow for electrical testing of analog signals. The 16-pin logic analyzer allows for electrical testing of the digital signals. Attach eight digital signals to the connector (the other 8 pins are ground). The logic analyzer connector would attach directly to the logic analyzers we have in </w:t>
+      </w:r>
+      <w:r>
+        <w:t>the lab</w:t>
       </w:r>
       <w:r>
         <w:t xml:space="preserve">. </w:t>
       </w:r>
       <w:r>
-        <w:t xml:space="preserve">The next step is to place all remaining components inside the PCB area. Give careful thought when placing </w:t>
-      </w:r>
-      <w:r>
-        <w:t>components</w:t>
-      </w:r>
-      <w:r>
-        <w:t xml:space="preserve"> to minimize trace lengths. Put parts next to each other that connect to each other. </w:t>
-      </w:r>
-    </w:p>
-    <w:p>
-      <w:pPr>
-        <w:ind w:left="720"/>
-      </w:pPr>
-      <w:r>
-        <w:t>If possible, position polarized parts (</w:t>
-      </w:r>
-      <w:r>
-        <w:t>i.e.,</w:t>
-      </w:r>
-      <w:r>
-        <w:t xml:space="preserve"> diodes, and electrolytic caps) with the positive leads all having the same orientation. Many of the components use a square pad to mark the positive leads of these components. Doing a good job here will make laying the traces much easier. You will save a lot of time by leaving </w:t>
-      </w:r>
-      <w:r>
-        <w:t>a generous</w:t>
-      </w:r>
-      <w:r>
-        <w:t xml:space="preserve"> space between ICs for traces. Frequently the beginner runs out of room when routing traces. Leave 0.350" to 0.500" between ICs, for large ICs allow even more. Once all components are placed, print out the PCB top layers. Using a ruler, make sure the large components (LEDs, switches, and connectors) will fit in the box. </w:t>
-      </w:r>
-    </w:p>
-    <w:p>
-      <w:pPr>
-        <w:ind w:left="720"/>
-      </w:pPr>
-      <w:r>
-        <w:t xml:space="preserve">Once you are sure everything </w:t>
-      </w:r>
-      <w:r>
-        <w:t>fits,</w:t>
-      </w:r>
-      <w:r>
-        <w:t xml:space="preserve"> you will route the nets. I like to route power and ground first. Avoid loops in the signals because loops can </w:t>
-      </w:r>
-      <w:r>
-        <w:t>pick up</w:t>
-      </w:r>
-      <w:r>
-        <w:t xml:space="preserve"> EM field noise. Because ground/power planes can impact visibility, increase the difficulty of soldering, and make it harder to fix mistakes with jumpers on the board once it is produced you are not supposed to use ground/power planes or copper pours. As you get more experience (after your 4th PCB design) you can use ground planes as they are great for low noise or high frequency circuits. However, in </w:t>
-      </w:r>
-      <w:r>
+        <w:t>A 2.54mm pitch pin header may be sufficient for this purpose.</w:t>
+      </w:r>
+      <w:r>
+        <w:t xml:space="preserve">  </w:t>
+      </w:r>
+    </w:p>
+    <w:p>
+      <w:pPr>
+        <w:pStyle w:val="ListParagraph"/>
+        <w:numPr>
+          <w:ilvl w:val="0"/>
+          <w:numId w:val="38"/>
+        </w:numPr>
+      </w:pPr>
+      <w:r>
+        <w:t>Now, switch to the PCB editor and complete the layout of the system.</w:t>
+      </w:r>
+      <w:r>
+        <w:t xml:space="preserve"> Use the update PCB from schematic button shown in Figure 6.</w:t>
+      </w:r>
+      <w:r>
+        <w:t xml:space="preserve">10 to pull in the components you’ve added in the schematic. Completing the layout includes creating the outline of your </w:t>
+      </w:r>
+      <w:r>
+        <w:t>system with the edge cuts layer, placing components within this outline, and then routing them together until everything is connected. Follow the following guidelines for your PCB:</w:t>
+      </w:r>
+    </w:p>
+    <w:p>
+      <w:pPr>
+        <w:pStyle w:val="ListParagraph"/>
+        <w:numPr>
+          <w:ilvl w:val="1"/>
+          <w:numId w:val="38"/>
+        </w:numPr>
+      </w:pPr>
+      <w:r>
+        <w:t xml:space="preserve">No ground pour </w:t>
+      </w:r>
+      <w:r>
+        <w:t>(but we will ask why and how it is used</w:t>
+      </w:r>
+      <w:r>
+        <w:t xml:space="preserve">) </w:t>
+      </w:r>
+    </w:p>
+    <w:p>
+      <w:pPr>
+        <w:pStyle w:val="ListParagraph"/>
+        <w:numPr>
+          <w:ilvl w:val="1"/>
+          <w:numId w:val="38"/>
+        </w:numPr>
+      </w:pPr>
+      <w:r>
+        <w:t xml:space="preserve">Component references are visible and positioned </w:t>
+      </w:r>
+      <w:proofErr w:type="gramStart"/>
+      <w:r>
+        <w:t>well</w:t>
+      </w:r>
+      <w:proofErr w:type="gramEnd"/>
+      <w:r>
+        <w:t xml:space="preserve"> </w:t>
+      </w:r>
+    </w:p>
+    <w:p>
+      <w:pPr>
+        <w:pStyle w:val="ListParagraph"/>
+        <w:numPr>
+          <w:ilvl w:val="1"/>
+          <w:numId w:val="38"/>
+        </w:numPr>
+      </w:pPr>
+      <w:r>
+        <w:t xml:space="preserve">Silkscreen text is </w:t>
+      </w:r>
+      <w:proofErr w:type="gramStart"/>
+      <w:r>
+        <w:t>useful</w:t>
+      </w:r>
+      <w:proofErr w:type="gramEnd"/>
+      <w:r>
+        <w:t xml:space="preserve"> </w:t>
+      </w:r>
+    </w:p>
+    <w:p>
+      <w:pPr>
+        <w:pStyle w:val="ListParagraph"/>
+        <w:numPr>
+          <w:ilvl w:val="1"/>
+          <w:numId w:val="38"/>
+        </w:numPr>
+      </w:pPr>
+      <w:r>
+        <w:t xml:space="preserve">All signals are routed and make </w:t>
+      </w:r>
+      <w:proofErr w:type="gramStart"/>
+      <w:r>
+        <w:t>sense</w:t>
+      </w:r>
+      <w:proofErr w:type="gramEnd"/>
+      <w:r>
+        <w:t xml:space="preserve"> </w:t>
+      </w:r>
+    </w:p>
+    <w:p>
+      <w:pPr>
+        <w:pStyle w:val="ListParagraph"/>
+        <w:numPr>
+          <w:ilvl w:val="1"/>
+          <w:numId w:val="38"/>
+        </w:numPr>
+      </w:pPr>
+      <w:r>
+        <w:t xml:space="preserve">An attempt has been made to segregate power, analog, and digital </w:t>
+      </w:r>
+      <w:proofErr w:type="gramStart"/>
+      <w:r>
+        <w:t>signals</w:t>
+      </w:r>
+      <w:proofErr w:type="gramEnd"/>
+      <w:r>
+        <w:t xml:space="preserve"> </w:t>
+      </w:r>
+    </w:p>
+    <w:p>
+      <w:pPr>
+        <w:pStyle w:val="ListParagraph"/>
+        <w:numPr>
+          <w:ilvl w:val="1"/>
+          <w:numId w:val="38"/>
+        </w:numPr>
+      </w:pPr>
+      <w:r>
+        <w:t xml:space="preserve">Board has board name, designer, date, TA/section, version </w:t>
+      </w:r>
+      <w:proofErr w:type="gramStart"/>
+      <w:r>
+        <w:t>number</w:t>
+      </w:r>
+      <w:proofErr w:type="gramEnd"/>
+      <w:r>
+        <w:t xml:space="preserve"> </w:t>
+      </w:r>
+    </w:p>
+    <w:p>
+      <w:pPr>
+        <w:pStyle w:val="ListParagraph"/>
+        <w:numPr>
+          <w:ilvl w:val="1"/>
+          <w:numId w:val="38"/>
+        </w:numPr>
+      </w:pPr>
+      <w:r>
+        <w:t>Passes DRC</w:t>
+      </w:r>
+    </w:p>
+    <w:p>
+      <w:pPr>
+        <w:pStyle w:val="FigureCaption"/>
+      </w:pPr>
+      <w:r>
+        <w:rPr>
+          <w:noProof/>
+        </w:rPr>
         <w:lastRenderedPageBreak/>
-        <w:t xml:space="preserve">this class, place ground and power paths </w:t>
-      </w:r>
-      <w:r>
-        <w:t xml:space="preserve">like a bus: power and ground extend away from the power </w:t>
-      </w:r>
-      <w:r>
-        <w:t>source and</w:t>
-      </w:r>
-      <w:r>
-        <w:t xml:space="preserve"> branches out to each sub</w:t>
-      </w:r>
-      <w:r>
-        <w:t>circuit (see Figure 6.11)</w:t>
-      </w:r>
-      <w:r>
-        <w:t xml:space="preserve">. </w:t>
-      </w:r>
-    </w:p>
-    <w:p>
-      <w:pPr>
-        <w:pStyle w:val="FigureCaption"/>
-      </w:pPr>
-      <w:r>
-        <w:rPr>
-          <w:noProof/>
-        </w:rPr>
         <w:drawing>
-          <wp:inline distT="0" distB="0" distL="0" distR="0" wp14:anchorId="1565BEA6" wp14:editId="27051981">
-            <wp:extent cx="5680824" cy="3562350"/>
+          <wp:inline distT="0" distB="0" distL="0" distR="0" wp14:anchorId="662ED70D" wp14:editId="517E2E5B">
+            <wp:extent cx="5962650" cy="4149010"/>
             <wp:effectExtent l="0" t="0" r="0" b="0"/>
-            <wp:docPr id="2002703762" name="Picture 2002703762"/>
-            <wp:cNvGraphicFramePr>
-              <a:graphicFrameLocks xmlns:a="http://schemas.openxmlformats.org/drawingml/2006/main" noChangeAspect="1"/>
-            </wp:cNvGraphicFramePr>
-            <a:graphic xmlns:a="http://schemas.openxmlformats.org/drawingml/2006/main">
-              <a:graphicData uri="http://schemas.openxmlformats.org/drawingml/2006/picture">
-                <pic:pic xmlns:pic="http://schemas.openxmlformats.org/drawingml/2006/picture">
-                  <pic:nvPicPr>
-                    <pic:cNvPr id="0" name=""/>
-                    <pic:cNvPicPr/>
-                  </pic:nvPicPr>
-                  <pic:blipFill>
-                    <a:blip r:embed="rId32" cstate="print">
-                      <a:extLst>
-                        <a:ext uri="{28A0092B-C50C-407E-A947-70E740481C1C}">
-                          <a14:useLocalDpi xmlns:a14="http://schemas.microsoft.com/office/drawing/2010/main" val="0"/>
-                        </a:ext>
-                      </a:extLst>
-                    </a:blip>
-                    <a:stretch>
-                      <a:fillRect/>
-                    </a:stretch>
-                  </pic:blipFill>
-                  <pic:spPr>
-                    <a:xfrm>
-                      <a:off x="0" y="0"/>
-                      <a:ext cx="5680824" cy="3562350"/>
-                    </a:xfrm>
-                    <a:prstGeom prst="rect">
-                      <a:avLst/>
-                    </a:prstGeom>
-                  </pic:spPr>
-                </pic:pic>
-              </a:graphicData>
-            </a:graphic>
-          </wp:inline>
-        </w:drawing>
-      </w:r>
-      <w:r>
-        <w:t>Figure 6.11. Power bus example.</w:t>
-      </w:r>
-    </w:p>
-    <w:p>
-      <w:pPr>
-        <w:ind w:left="720"/>
-      </w:pPr>
-      <w:r>
-        <w:t xml:space="preserve">Most of the signals in this class can be </w:t>
-      </w:r>
-      <w:r>
-        <w:t>0.25mm wide</w:t>
-      </w:r>
-      <w:r>
-        <w:t xml:space="preserve">. Use </w:t>
-      </w:r>
-      <w:r>
-        <w:t xml:space="preserve">0.5mm </w:t>
-      </w:r>
-      <w:r>
-        <w:t xml:space="preserve">wide signals for power, ground and signals carrying large currents. Whenever possible increase the power and ground paths as will fit. </w:t>
-      </w:r>
-      <w:r>
-        <w:t xml:space="preserve">A calculator for high current traces can be found in </w:t>
-      </w:r>
-      <w:proofErr w:type="spellStart"/>
-      <w:r>
-        <w:t>KiCAD</w:t>
-      </w:r>
-      <w:proofErr w:type="spellEnd"/>
-      <w:r>
-        <w:t>.</w:t>
-      </w:r>
-    </w:p>
-    <w:p>
-      <w:pPr>
-        <w:jc w:val="center"/>
-      </w:pPr>
-      <w:r>
-        <w:rPr>
-          <w:noProof/>
-        </w:rPr>
-        <w:drawing>
-          <wp:inline distT="0" distB="0" distL="0" distR="0" wp14:anchorId="2DCBBE7E" wp14:editId="6AC7DC61">
-            <wp:extent cx="4572000" cy="2190750"/>
-            <wp:effectExtent l="0" t="0" r="0" b="0"/>
-            <wp:docPr id="827782350" name="Picture 827782350"/>
+            <wp:docPr id="104751885" name="Picture 104751885"/>
             <wp:cNvGraphicFramePr>
               <a:graphicFrameLocks xmlns:a="http://schemas.openxmlformats.org/drawingml/2006/main" noChangeAspect="1"/>
             </wp:cNvGraphicFramePr>
@@ -3649,7 +3861,7 @@
                   <pic:spPr>
                     <a:xfrm>
                       <a:off x="0" y="0"/>
-                      <a:ext cx="4572000" cy="2190750"/>
+                      <a:ext cx="5962650" cy="4149010"/>
                     </a:xfrm>
                     <a:prstGeom prst="rect">
                       <a:avLst/>
@@ -3661,94 +3873,102 @@
           </wp:inline>
         </w:drawing>
       </w:r>
+      <w:r>
+        <w:t>Figure 6.10. Importing components into the PCB editor.</w:t>
+      </w:r>
+    </w:p>
+    <w:p>
+      <w:pPr>
+        <w:ind w:left="720"/>
+      </w:pPr>
+      <w:r>
+        <w:t>When creating the PCB, we recommend that you</w:t>
+      </w:r>
+      <w:r>
+        <w:t xml:space="preserve"> place the fixed objects first (e.g., drill holes for mounting in the box, LEDs, and switches soldered to the PCB)</w:t>
+      </w:r>
+      <w:r>
+        <w:t xml:space="preserve">. </w:t>
+      </w:r>
+      <w:r>
+        <w:t xml:space="preserve">The next step is to place all remaining components inside the PCB area. Give careful thought when placing </w:t>
+      </w:r>
+      <w:r>
+        <w:t>components</w:t>
+      </w:r>
+      <w:r>
+        <w:t xml:space="preserve"> to minimize trace lengths. Put parts next to each other that connect to each other. </w:t>
+      </w:r>
+    </w:p>
+    <w:p>
+      <w:pPr>
+        <w:ind w:left="720"/>
+      </w:pPr>
+      <w:r>
+        <w:t>If possible, position polarized parts (</w:t>
+      </w:r>
+      <w:r>
+        <w:t>i.e.,</w:t>
+      </w:r>
+      <w:r>
+        <w:t xml:space="preserve"> diodes, and electrolytic caps) with the positive leads all having the same orientation. Many of the components use a square pad to mark the positive leads of these components. Doing a good job here will make laying the traces much easier. You will save a lot of time by leaving </w:t>
+      </w:r>
+      <w:r>
+        <w:t>a generous</w:t>
+      </w:r>
+      <w:r>
+        <w:t xml:space="preserve"> space between ICs for traces. Frequently the beginner runs out of room when routing traces. Leave 0.350" to 0.500" between ICs, for large ICs allow even more. Once all components are placed, print out the PCB top layers. Using a ruler, make sure the large components (LEDs, switches, and connectors) will fit in the box. </w:t>
+      </w:r>
+    </w:p>
+    <w:p>
+      <w:pPr>
+        <w:ind w:left="720"/>
+      </w:pPr>
+      <w:r>
+        <w:t xml:space="preserve">Once you are sure everything </w:t>
+      </w:r>
+      <w:r>
+        <w:t>fits,</w:t>
+      </w:r>
+      <w:r>
+        <w:t xml:space="preserve"> you will route the nets. I like to route power and ground first. Avoid loops in the signals because loops can </w:t>
+      </w:r>
+      <w:r>
+        <w:t>pick up</w:t>
+      </w:r>
+      <w:r>
+        <w:t xml:space="preserve"> EM field noise. Because ground/power planes can impact visibility, increase the difficulty of soldering, and make it harder to fix mistakes with jumpers on the board once it is produced you are not supposed to use ground/power planes or copper pours. As you get more experience (after your 4th PCB design) you can use ground planes as they are great for low noise or high frequency circuits. However, in this class, place ground and power paths </w:t>
+      </w:r>
+      <w:r>
+        <w:t xml:space="preserve">like a bus: power and ground extend away from the power </w:t>
+      </w:r>
+      <w:r>
+        <w:t>source and</w:t>
+      </w:r>
+      <w:r>
+        <w:t xml:space="preserve"> branches out to each sub</w:t>
+      </w:r>
+      <w:r>
+        <w:t>circuit (see Figure 6.11)</w:t>
+      </w:r>
+      <w:r>
+        <w:t xml:space="preserve">. </w:t>
+      </w:r>
     </w:p>
     <w:p>
       <w:pPr>
         <w:pStyle w:val="FigureCaption"/>
       </w:pPr>
       <w:r>
-        <w:t>Figure 6.12. Calculator for various guidelines.</w:t>
-      </w:r>
-    </w:p>
-    <w:p>
-      <w:pPr>
-        <w:pStyle w:val="ListParagraph"/>
-        <w:numPr>
-          <w:ilvl w:val="0"/>
-          <w:numId w:val="38"/>
-        </w:numPr>
-      </w:pPr>
-      <w:r>
-        <w:t>Make sure that you a</w:t>
-      </w:r>
-      <w:r>
-        <w:t>dd Top Silk</w:t>
-      </w:r>
-      <w:r>
-        <w:t>screen</w:t>
-      </w:r>
-      <w:r>
-        <w:t xml:space="preserve"> and Bottom Silkscreen</w:t>
-      </w:r>
-      <w:r>
-        <w:t xml:space="preserve"> labeling to </w:t>
-      </w:r>
-      <w:r>
-        <w:t>identify your board, with information like subcircuit location, assembly or debug instructions (</w:t>
-      </w:r>
-      <w:r>
-        <w:t>e.g.,</w:t>
-      </w:r>
-      <w:r>
-        <w:t xml:space="preserve"> </w:t>
-      </w:r>
-      <w:r>
-        <w:t>Test point</w:t>
-      </w:r>
-      <w:r>
-        <w:t xml:space="preserve"> is for 3.3V), board name and designer name, etc.</w:t>
-      </w:r>
-    </w:p>
-    <w:p>
-      <w:pPr>
-        <w:jc w:val="center"/>
-      </w:pPr>
-    </w:p>
-    <w:p>
-      <w:pPr>
-        <w:pStyle w:val="ListParagraph"/>
-        <w:numPr>
-          <w:ilvl w:val="0"/>
-          <w:numId w:val="38"/>
-        </w:numPr>
-      </w:pPr>
-      <w:r>
-        <w:t xml:space="preserve">When you think you are done, execute a </w:t>
-      </w:r>
-      <w:r>
-        <w:rPr>
-          <w:b/>
-          <w:bCs/>
-        </w:rPr>
-        <w:t>Design Rules Check (DRC)</w:t>
-      </w:r>
-      <w:r>
-        <w:t xml:space="preserve">.  This will inform you, among other things, if any wires/holes/vias are too close, and if any connections are not routed. Fix any errors. </w:t>
-      </w:r>
-    </w:p>
-    <w:p>
-      <w:pPr>
-        <w:jc w:val="center"/>
-      </w:pPr>
-      <w:r>
         <w:rPr>
           <w:noProof/>
         </w:rPr>
+        <w:lastRenderedPageBreak/>
         <w:drawing>
-          <wp:inline distT="0" distB="0" distL="0" distR="0" wp14:anchorId="6738306F" wp14:editId="25101562">
-            <wp:extent cx="4572000" cy="4086225"/>
+          <wp:inline distT="0" distB="0" distL="0" distR="0" wp14:anchorId="1565BEA6" wp14:editId="16D4C4E7">
+            <wp:extent cx="5680824" cy="3562350"/>
             <wp:effectExtent l="0" t="0" r="0" b="0"/>
-            <wp:docPr id="1717625927" name="Picture 1717625927"/>
+            <wp:docPr id="2002703762" name="Picture 2002703762"/>
             <wp:cNvGraphicFramePr>
               <a:graphicFrameLocks xmlns:a="http://schemas.openxmlformats.org/drawingml/2006/main" noChangeAspect="1"/>
             </wp:cNvGraphicFramePr>
@@ -3760,7 +3980,7 @@
                     <pic:cNvPicPr/>
                   </pic:nvPicPr>
                   <pic:blipFill>
-                    <a:blip r:embed="rId34">
+                    <a:blip r:embed="rId34" cstate="print">
                       <a:extLst>
                         <a:ext uri="{28A0092B-C50C-407E-A947-70E740481C1C}">
                           <a14:useLocalDpi xmlns:a14="http://schemas.microsoft.com/office/drawing/2010/main" val="0"/>
@@ -3774,7 +3994,7 @@
                   <pic:spPr>
                     <a:xfrm>
                       <a:off x="0" y="0"/>
-                      <a:ext cx="4572000" cy="4086225"/>
+                      <a:ext cx="5680824" cy="3562350"/>
                     </a:xfrm>
                     <a:prstGeom prst="rect">
                       <a:avLst/>
@@ -3786,43 +4006,39 @@
           </wp:inline>
         </w:drawing>
       </w:r>
-    </w:p>
-    <w:p>
-      <w:pPr>
-        <w:pStyle w:val="FigureCaption"/>
-      </w:pPr>
-      <w:r>
-        <w:t>Figure 6.13. Design Rules Checker.</w:t>
-      </w:r>
-    </w:p>
-    <w:p>
-      <w:pPr>
-        <w:pStyle w:val="ListParagraph"/>
-        <w:numPr>
-          <w:ilvl w:val="0"/>
-          <w:numId w:val="38"/>
-        </w:numPr>
-      </w:pPr>
-      <w:r>
-        <w:t>Lastly, you should experience the process of ordering the board.</w:t>
-      </w:r>
-      <w:r>
-        <w:t xml:space="preserve"> Use the Plugin and Content Manager utility on the project window to install the JLC PCB Fabrication toolkit. Installing this plugin will </w:t>
-      </w:r>
-      <w:r>
-        <w:t xml:space="preserve">display </w:t>
-      </w:r>
-      <w:r>
-        <w:t xml:space="preserve">a button in the PCB editor to </w:t>
-      </w:r>
-      <w:r>
-        <w:t>generate the needed fabrication outputs for the PCB manufacturer (see Figure 6.1</w:t>
-      </w:r>
-      <w:r>
-        <w:t>6</w:t>
-      </w:r>
-      <w:r>
-        <w:t>).</w:t>
+      <w:r>
+        <w:t>Figure 6.11. Power bus example.</w:t>
+      </w:r>
+    </w:p>
+    <w:p>
+      <w:pPr>
+        <w:ind w:left="720"/>
+      </w:pPr>
+      <w:r>
+        <w:t xml:space="preserve">Most of the signals in this class can be </w:t>
+      </w:r>
+      <w:r>
+        <w:t>0.25mm wide</w:t>
+      </w:r>
+      <w:r>
+        <w:t xml:space="preserve">. Use </w:t>
+      </w:r>
+      <w:r>
+        <w:t xml:space="preserve">0.5mm </w:t>
+      </w:r>
+      <w:r>
+        <w:t xml:space="preserve">wide signals for power, ground and signals carrying large currents. Whenever possible increase the power and ground paths as will fit. </w:t>
+      </w:r>
+      <w:r>
+        <w:t xml:space="preserve">A calculator for high current traces can be found in </w:t>
+      </w:r>
+      <w:proofErr w:type="spellStart"/>
+      <w:r>
+        <w:t>KiCAD</w:t>
+      </w:r>
+      <w:proofErr w:type="spellEnd"/>
+      <w:r>
+        <w:t>.</w:t>
       </w:r>
     </w:p>
     <w:p>
@@ -3834,10 +4050,10 @@
           <w:noProof/>
         </w:rPr>
         <w:drawing>
-          <wp:inline distT="0" distB="0" distL="0" distR="0" wp14:anchorId="546227DC" wp14:editId="3C1BEAD5">
-            <wp:extent cx="4572000" cy="1457325"/>
+          <wp:inline distT="0" distB="0" distL="0" distR="0" wp14:anchorId="2DCBBE7E" wp14:editId="6AC7DC61">
+            <wp:extent cx="4572000" cy="2190750"/>
             <wp:effectExtent l="0" t="0" r="0" b="0"/>
-            <wp:docPr id="1966364420" name="Picture 1966364420"/>
+            <wp:docPr id="827782350" name="Picture 827782350"/>
             <wp:cNvGraphicFramePr>
               <a:graphicFrameLocks xmlns:a="http://schemas.openxmlformats.org/drawingml/2006/main" noChangeAspect="1"/>
             </wp:cNvGraphicFramePr>
@@ -3863,7 +4079,7 @@
                   <pic:spPr>
                     <a:xfrm>
                       <a:off x="0" y="0"/>
-                      <a:ext cx="4572000" cy="1457325"/>
+                      <a:ext cx="4572000" cy="2190750"/>
                     </a:xfrm>
                     <a:prstGeom prst="rect">
                       <a:avLst/>
@@ -3878,18 +4094,100 @@
     </w:p>
     <w:p>
       <w:pPr>
+        <w:pStyle w:val="FigureCaption"/>
+      </w:pPr>
+      <w:r>
+        <w:t>Figure 6.12. Calculator for various guidelines.</w:t>
+      </w:r>
+    </w:p>
+    <w:p>
+      <w:pPr>
+        <w:pStyle w:val="ListParagraph"/>
+        <w:numPr>
+          <w:ilvl w:val="0"/>
+          <w:numId w:val="38"/>
+        </w:numPr>
+      </w:pPr>
+      <w:r>
+        <w:t>Make sure that you a</w:t>
+      </w:r>
+      <w:r>
+        <w:t>dd Top Silk</w:t>
+      </w:r>
+      <w:r>
+        <w:t>screen</w:t>
+      </w:r>
+      <w:r>
+        <w:t xml:space="preserve"> and Bottom Silkscreen</w:t>
+      </w:r>
+      <w:r>
+        <w:t xml:space="preserve"> labeling to </w:t>
+      </w:r>
+      <w:r>
+        <w:t xml:space="preserve">identify your board, with information like subcircuit location, </w:t>
+      </w:r>
+      <w:proofErr w:type="gramStart"/>
+      <w:r>
+        <w:t>assembly</w:t>
+      </w:r>
+      <w:proofErr w:type="gramEnd"/>
+      <w:r>
+        <w:t xml:space="preserve"> or debug instructions (</w:t>
+      </w:r>
+      <w:r>
+        <w:t>e.g.,</w:t>
+      </w:r>
+      <w:r>
+        <w:t xml:space="preserve"> </w:t>
+      </w:r>
+      <w:r>
+        <w:t>Test point</w:t>
+      </w:r>
+      <w:r>
+        <w:t xml:space="preserve"> is for 3.3V), board name and designer name, etc.</w:t>
+      </w:r>
+    </w:p>
+    <w:p>
+      <w:pPr>
         <w:jc w:val="center"/>
       </w:pPr>
+    </w:p>
+    <w:p>
+      <w:pPr>
+        <w:pStyle w:val="ListParagraph"/>
+        <w:numPr>
+          <w:ilvl w:val="0"/>
+          <w:numId w:val="38"/>
+        </w:numPr>
+      </w:pPr>
+      <w:r>
+        <w:lastRenderedPageBreak/>
+        <w:t xml:space="preserve">When you think you are done, execute a </w:t>
+      </w:r>
+      <w:r>
+        <w:rPr>
+          <w:b/>
+          <w:bCs/>
+        </w:rPr>
+        <w:t>Design Rules Check (DRC)</w:t>
+      </w:r>
+      <w:r>
+        <w:t xml:space="preserve">.  This will inform you, among other things, if any wires/holes/vias are too close, and if any connections are not routed. Fix any errors. </w:t>
+      </w:r>
+    </w:p>
+    <w:p>
+      <w:pPr>
+        <w:jc w:val="center"/>
+      </w:pPr>
       <w:r>
         <w:rPr>
           <w:noProof/>
         </w:rPr>
-        <w:lastRenderedPageBreak/>
         <w:drawing>
-          <wp:inline distT="0" distB="0" distL="0" distR="0" wp14:anchorId="18E0F81F" wp14:editId="78FE7A00">
-            <wp:extent cx="4572000" cy="2438400"/>
+          <wp:inline distT="0" distB="0" distL="0" distR="0" wp14:anchorId="6738306F" wp14:editId="25101562">
+            <wp:extent cx="4572000" cy="4086225"/>
             <wp:effectExtent l="0" t="0" r="0" b="0"/>
-            <wp:docPr id="385095405" name="Picture 385095405"/>
+            <wp:docPr id="1717625927" name="Picture 1717625927"/>
             <wp:cNvGraphicFramePr>
               <a:graphicFrameLocks xmlns:a="http://schemas.openxmlformats.org/drawingml/2006/main" noChangeAspect="1"/>
             </wp:cNvGraphicFramePr>
@@ -3915,7 +4213,7 @@
                   <pic:spPr>
                     <a:xfrm>
                       <a:off x="0" y="0"/>
-                      <a:ext cx="4572000" cy="2438400"/>
+                      <a:ext cx="4572000" cy="4086225"/>
                     </a:xfrm>
                     <a:prstGeom prst="rect">
                       <a:avLst/>
@@ -3933,28 +4231,52 @@
         <w:pStyle w:val="FigureCaption"/>
       </w:pPr>
       <w:r>
-        <w:t>Figure 6.14</w:t>
-      </w:r>
-      <w:r>
-        <w:t>, 6.15</w:t>
-      </w:r>
-      <w:r>
-        <w:t>. JLC PCB Fabrication Toolkit.</w:t>
-      </w:r>
-    </w:p>
-    <w:p>
-      <w:pPr>
-        <w:pStyle w:val="FigureCaption"/>
+        <w:t>Figure 6.13. Design Rules Checker.</w:t>
+      </w:r>
+    </w:p>
+    <w:p>
+      <w:pPr>
+        <w:pStyle w:val="ListParagraph"/>
+        <w:numPr>
+          <w:ilvl w:val="0"/>
+          <w:numId w:val="38"/>
+        </w:numPr>
+      </w:pPr>
+      <w:r>
+        <w:t>Lastly, you should experience the process of ordering the board.</w:t>
+      </w:r>
+      <w:r>
+        <w:t xml:space="preserve"> Use the Plugin and Content Manager utility on the project window to install the JLC PCB Fabrication toolkit. Installing this plugin will </w:t>
+      </w:r>
+      <w:r>
+        <w:t xml:space="preserve">display </w:t>
+      </w:r>
+      <w:r>
+        <w:t xml:space="preserve">a button in the PCB editor to </w:t>
+      </w:r>
+      <w:r>
+        <w:t>generate the needed fabrication outputs for the PCB manufacturer (see Figure 6.1</w:t>
+      </w:r>
+      <w:r>
+        <w:t>6</w:t>
+      </w:r>
+      <w:r>
+        <w:t>).</w:t>
+      </w:r>
+    </w:p>
+    <w:p>
+      <w:pPr>
+        <w:jc w:val="center"/>
       </w:pPr>
       <w:r>
         <w:rPr>
           <w:noProof/>
         </w:rPr>
         <w:drawing>
-          <wp:inline distT="0" distB="0" distL="0" distR="0" wp14:anchorId="69E022EA" wp14:editId="37E4CA0F">
-            <wp:extent cx="4572000" cy="914400"/>
+          <wp:inline distT="0" distB="0" distL="0" distR="0" wp14:anchorId="546227DC" wp14:editId="3C1BEAD5">
+            <wp:extent cx="4572000" cy="1457325"/>
             <wp:effectExtent l="0" t="0" r="0" b="0"/>
-            <wp:docPr id="298610312" name="Picture 298610312"/>
+            <wp:docPr id="1966364420" name="Picture 1966364420"/>
             <wp:cNvGraphicFramePr>
               <a:graphicFrameLocks xmlns:a="http://schemas.openxmlformats.org/drawingml/2006/main" noChangeAspect="1"/>
             </wp:cNvGraphicFramePr>
@@ -3980,7 +4302,7 @@
                   <pic:spPr>
                     <a:xfrm>
                       <a:off x="0" y="0"/>
-                      <a:ext cx="4572000" cy="914400"/>
+                      <a:ext cx="4572000" cy="1457325"/>
                     </a:xfrm>
                     <a:prstGeom prst="rect">
                       <a:avLst/>
@@ -3995,60 +4317,83 @@
     </w:p>
     <w:p>
       <w:pPr>
+        <w:jc w:val="center"/>
+      </w:pPr>
+      <w:r>
+        <w:rPr>
+          <w:noProof/>
+        </w:rPr>
+        <w:lastRenderedPageBreak/>
+        <w:drawing>
+          <wp:inline distT="0" distB="0" distL="0" distR="0" wp14:anchorId="18E0F81F" wp14:editId="78FE7A00">
+            <wp:extent cx="4572000" cy="2438400"/>
+            <wp:effectExtent l="0" t="0" r="0" b="0"/>
+            <wp:docPr id="385095405" name="Picture 385095405"/>
+            <wp:cNvGraphicFramePr>
+              <a:graphicFrameLocks xmlns:a="http://schemas.openxmlformats.org/drawingml/2006/main" noChangeAspect="1"/>
+            </wp:cNvGraphicFramePr>
+            <a:graphic xmlns:a="http://schemas.openxmlformats.org/drawingml/2006/main">
+              <a:graphicData uri="http://schemas.openxmlformats.org/drawingml/2006/picture">
+                <pic:pic xmlns:pic="http://schemas.openxmlformats.org/drawingml/2006/picture">
+                  <pic:nvPicPr>
+                    <pic:cNvPr id="0" name=""/>
+                    <pic:cNvPicPr/>
+                  </pic:nvPicPr>
+                  <pic:blipFill>
+                    <a:blip r:embed="rId38">
+                      <a:extLst>
+                        <a:ext uri="{28A0092B-C50C-407E-A947-70E740481C1C}">
+                          <a14:useLocalDpi xmlns:a14="http://schemas.microsoft.com/office/drawing/2010/main" val="0"/>
+                        </a:ext>
+                      </a:extLst>
+                    </a:blip>
+                    <a:stretch>
+                      <a:fillRect/>
+                    </a:stretch>
+                  </pic:blipFill>
+                  <pic:spPr>
+                    <a:xfrm>
+                      <a:off x="0" y="0"/>
+                      <a:ext cx="4572000" cy="2438400"/>
+                    </a:xfrm>
+                    <a:prstGeom prst="rect">
+                      <a:avLst/>
+                    </a:prstGeom>
+                  </pic:spPr>
+                </pic:pic>
+              </a:graphicData>
+            </a:graphic>
+          </wp:inline>
+        </w:drawing>
+      </w:r>
+    </w:p>
+    <w:p>
+      <w:pPr>
         <w:pStyle w:val="FigureCaption"/>
       </w:pPr>
       <w:r>
-        <w:t>Figure 6.1</w:t>
-      </w:r>
-      <w:r>
-        <w:t>6</w:t>
-      </w:r>
-      <w:r>
-        <w:t>. Fab button.</w:t>
-      </w:r>
-    </w:p>
-    <w:p>
-      <w:pPr>
-        <w:pStyle w:val="ListParagraph"/>
-        <w:numPr>
-          <w:ilvl w:val="0"/>
-          <w:numId w:val="38"/>
-        </w:numPr>
-      </w:pPr>
-      <w:r>
-        <w:t xml:space="preserve">Clicking on this button will open up a window after building the required output files. These files can be provided to </w:t>
-      </w:r>
-      <w:hyperlink r:id="rId38">
-        <w:r>
-          <w:rPr>
-            <w:rStyle w:val="Hyperlink"/>
-          </w:rPr>
-          <w:t>https://jlcpcb.com/</w:t>
-        </w:r>
-      </w:hyperlink>
-      <w:r>
-        <w:t xml:space="preserve"> through their instant quote process. Upload the zip file to their system</w:t>
-      </w:r>
-      <w:r>
-        <w:t xml:space="preserve"> and they will provide a quote for the board (Figure 6.18).</w:t>
-      </w:r>
-      <w:r>
-        <w:t xml:space="preserve"> Take a screenshot of the quote to add to your report.</w:t>
-      </w:r>
-    </w:p>
-    <w:p>
-      <w:pPr>
-        <w:jc w:val="center"/>
+        <w:t>Figure 6.14</w:t>
+      </w:r>
+      <w:r>
+        <w:t>, 6.15</w:t>
+      </w:r>
+      <w:r>
+        <w:t>. JLC PCB Fabrication Toolkit.</w:t>
+      </w:r>
+    </w:p>
+    <w:p>
+      <w:pPr>
+        <w:pStyle w:val="FigureCaption"/>
       </w:pPr>
       <w:r>
         <w:rPr>
           <w:noProof/>
         </w:rPr>
         <w:drawing>
-          <wp:inline distT="0" distB="0" distL="0" distR="0" wp14:anchorId="4368C482" wp14:editId="233C5619">
-            <wp:extent cx="4267200" cy="2471420"/>
+          <wp:inline distT="0" distB="0" distL="0" distR="0" wp14:anchorId="69E022EA" wp14:editId="37E4CA0F">
+            <wp:extent cx="4572000" cy="914400"/>
             <wp:effectExtent l="0" t="0" r="0" b="0"/>
-            <wp:docPr id="226663341" name="Picture 226663341"/>
+            <wp:docPr id="298610312" name="Picture 298610312"/>
             <wp:cNvGraphicFramePr>
               <a:graphicFrameLocks xmlns:a="http://schemas.openxmlformats.org/drawingml/2006/main" noChangeAspect="1"/>
             </wp:cNvGraphicFramePr>
@@ -4074,7 +4419,7 @@
                   <pic:spPr>
                     <a:xfrm>
                       <a:off x="0" y="0"/>
-                      <a:ext cx="4267200" cy="2471420"/>
+                      <a:ext cx="4572000" cy="914400"/>
                     </a:xfrm>
                     <a:prstGeom prst="rect">
                       <a:avLst/>
@@ -4095,70 +4440,10 @@
         <w:t>Figure 6.1</w:t>
       </w:r>
       <w:r>
-        <w:t>7</w:t>
-      </w:r>
-      <w:r>
-        <w:t>. Fab outputs.</w:t>
-      </w:r>
-    </w:p>
-    <w:p>
-      <w:pPr>
-        <w:pStyle w:val="FigureCaption"/>
-      </w:pPr>
-      <w:r>
-        <w:rPr>
-          <w:noProof/>
-        </w:rPr>
-        <w:lastRenderedPageBreak/>
-        <w:drawing>
-          <wp:inline distT="0" distB="0" distL="0" distR="0" wp14:anchorId="64EC9A60" wp14:editId="57CDC797">
-            <wp:extent cx="5372100" cy="2518172"/>
-            <wp:effectExtent l="0" t="0" r="0" b="0"/>
-            <wp:docPr id="333136055" name="Picture 333136055"/>
-            <wp:cNvGraphicFramePr>
-              <a:graphicFrameLocks xmlns:a="http://schemas.openxmlformats.org/drawingml/2006/main" noChangeAspect="1"/>
-            </wp:cNvGraphicFramePr>
-            <a:graphic xmlns:a="http://schemas.openxmlformats.org/drawingml/2006/main">
-              <a:graphicData uri="http://schemas.openxmlformats.org/drawingml/2006/picture">
-                <pic:pic xmlns:pic="http://schemas.openxmlformats.org/drawingml/2006/picture">
-                  <pic:nvPicPr>
-                    <pic:cNvPr id="0" name=""/>
-                    <pic:cNvPicPr/>
-                  </pic:nvPicPr>
-                  <pic:blipFill>
-                    <a:blip r:embed="rId40">
-                      <a:extLst>
-                        <a:ext uri="{28A0092B-C50C-407E-A947-70E740481C1C}">
-                          <a14:useLocalDpi xmlns:a14="http://schemas.microsoft.com/office/drawing/2010/main" val="0"/>
-                        </a:ext>
-                      </a:extLst>
-                    </a:blip>
-                    <a:stretch>
-                      <a:fillRect/>
-                    </a:stretch>
-                  </pic:blipFill>
-                  <pic:spPr>
-                    <a:xfrm>
-                      <a:off x="0" y="0"/>
-                      <a:ext cx="5372100" cy="2518172"/>
-                    </a:xfrm>
-                    <a:prstGeom prst="rect">
-                      <a:avLst/>
-                    </a:prstGeom>
-                  </pic:spPr>
-                </pic:pic>
-              </a:graphicData>
-            </a:graphic>
-          </wp:inline>
-        </w:drawing>
-      </w:r>
-    </w:p>
-    <w:p>
-      <w:pPr>
-        <w:pStyle w:val="FigureCaption"/>
-      </w:pPr>
-      <w:r>
-        <w:t>Figure 6.18. JLCPCB Quote.</w:t>
+        <w:t>6</w:t>
+      </w:r>
+      <w:r>
+        <w:t>. Fab button.</w:t>
       </w:r>
     </w:p>
     <w:p>
@@ -4170,82 +4455,32 @@
         </w:numPr>
       </w:pPr>
       <w:r>
-        <w:t xml:space="preserve">Finally, make four printouts </w:t>
-      </w:r>
-      <w:r>
-        <w:t>of the circuit with the File &gt; Print function in the PCB editor:</w:t>
-      </w:r>
-    </w:p>
-    <w:p>
-      <w:pPr>
-        <w:pStyle w:val="ListParagraph"/>
-        <w:numPr>
-          <w:ilvl w:val="1"/>
-          <w:numId w:val="38"/>
-        </w:numPr>
-      </w:pPr>
-      <w:r>
-        <w:t xml:space="preserve">Just top copper to be judged for layout style </w:t>
-      </w:r>
-    </w:p>
-    <w:p>
-      <w:pPr>
-        <w:pStyle w:val="ListParagraph"/>
-        <w:numPr>
-          <w:ilvl w:val="1"/>
-          <w:numId w:val="38"/>
-        </w:numPr>
-      </w:pPr>
-      <w:r>
-        <w:t xml:space="preserve">Just bottom copper to be judged for layout style  </w:t>
-      </w:r>
-    </w:p>
-    <w:p>
-      <w:pPr>
-        <w:pStyle w:val="ListParagraph"/>
-        <w:numPr>
-          <w:ilvl w:val="1"/>
-          <w:numId w:val="38"/>
-        </w:numPr>
-      </w:pPr>
-      <w:r>
-        <w:t xml:space="preserve">Top copper and top silk, glue to top of cardboard, print at 100% Bottom copper </w:t>
-      </w:r>
-    </w:p>
-    <w:p>
-      <w:pPr>
-        <w:pStyle w:val="ListParagraph"/>
-        <w:numPr>
-          <w:ilvl w:val="1"/>
-          <w:numId w:val="38"/>
-        </w:numPr>
-      </w:pPr>
-      <w:r>
-        <w:t xml:space="preserve">and bottom silk, glue to bottom of cardboard (print mirrored), print at 100%.  </w:t>
-      </w:r>
-    </w:p>
-    <w:p>
-      <w:pPr>
-        <w:pStyle w:val="ListParagraph"/>
-        <w:numPr>
-          <w:ilvl w:val="0"/>
-          <w:numId w:val="38"/>
-        </w:numPr>
-      </w:pPr>
-      <w:r>
-        <w:t xml:space="preserve">Cut out a piece of cardboard or wood about the thickness of a PCB board and glue the last two printouts to it, </w:t>
-      </w:r>
-      <w:r>
-        <w:t>like</w:t>
-      </w:r>
-      <w:r>
-        <w:t xml:space="preserve"> Figures 6.1</w:t>
-      </w:r>
-      <w:r>
-        <w:t>9</w:t>
-      </w:r>
-      <w:r>
-        <w:t xml:space="preserve">. Your mockup should fit nicely in the box. </w:t>
+        <w:t xml:space="preserve">Clicking on this button will </w:t>
+      </w:r>
+      <w:proofErr w:type="gramStart"/>
+      <w:r>
+        <w:t>open up</w:t>
+      </w:r>
+      <w:proofErr w:type="gramEnd"/>
+      <w:r>
+        <w:t xml:space="preserve"> a window after building the required output files. These files can be provided to </w:t>
+      </w:r>
+      <w:hyperlink r:id="rId40">
+        <w:r>
+          <w:rPr>
+            <w:rStyle w:val="Hyperlink"/>
+          </w:rPr>
+          <w:t>https://jlcpcb.com/</w:t>
+        </w:r>
+      </w:hyperlink>
+      <w:r>
+        <w:t xml:space="preserve"> through their instant quote process. Upload the zip file to their system</w:t>
+      </w:r>
+      <w:r>
+        <w:t xml:space="preserve"> and they will provide a quote for the board (Figure 6.18).</w:t>
+      </w:r>
+      <w:r>
+        <w:t xml:space="preserve"> Take a screenshot of the quote to add to your report.</w:t>
       </w:r>
     </w:p>
     <w:p>
@@ -4257,10 +4492,10 @@
           <w:noProof/>
         </w:rPr>
         <w:drawing>
-          <wp:inline distT="0" distB="0" distL="0" distR="0" wp14:anchorId="0D422288" wp14:editId="6F39F4AE">
-            <wp:extent cx="4362450" cy="2362200"/>
+          <wp:inline distT="0" distB="0" distL="0" distR="0" wp14:anchorId="4368C482" wp14:editId="233C5619">
+            <wp:extent cx="4267200" cy="2471420"/>
             <wp:effectExtent l="0" t="0" r="0" b="0"/>
-            <wp:docPr id="148388868" name="Picture 148388868" descr="mockup"/>
+            <wp:docPr id="226663341" name="Picture 226663341"/>
             <wp:cNvGraphicFramePr>
               <a:graphicFrameLocks xmlns:a="http://schemas.openxmlformats.org/drawingml/2006/main" noChangeAspect="1"/>
             </wp:cNvGraphicFramePr>
@@ -4286,6 +4521,242 @@
                   <pic:spPr>
                     <a:xfrm>
                       <a:off x="0" y="0"/>
+                      <a:ext cx="4267200" cy="2471420"/>
+                    </a:xfrm>
+                    <a:prstGeom prst="rect">
+                      <a:avLst/>
+                    </a:prstGeom>
+                  </pic:spPr>
+                </pic:pic>
+              </a:graphicData>
+            </a:graphic>
+          </wp:inline>
+        </w:drawing>
+      </w:r>
+    </w:p>
+    <w:p>
+      <w:pPr>
+        <w:pStyle w:val="FigureCaption"/>
+      </w:pPr>
+      <w:r>
+        <w:t>Figure 6.1</w:t>
+      </w:r>
+      <w:r>
+        <w:t>7</w:t>
+      </w:r>
+      <w:r>
+        <w:t>. Fab outputs.</w:t>
+      </w:r>
+    </w:p>
+    <w:p>
+      <w:pPr>
+        <w:pStyle w:val="FigureCaption"/>
+      </w:pPr>
+      <w:r>
+        <w:rPr>
+          <w:noProof/>
+        </w:rPr>
+        <w:lastRenderedPageBreak/>
+        <w:drawing>
+          <wp:inline distT="0" distB="0" distL="0" distR="0" wp14:anchorId="64EC9A60" wp14:editId="57CDC797">
+            <wp:extent cx="5372100" cy="2518172"/>
+            <wp:effectExtent l="0" t="0" r="0" b="0"/>
+            <wp:docPr id="333136055" name="Picture 333136055"/>
+            <wp:cNvGraphicFramePr>
+              <a:graphicFrameLocks xmlns:a="http://schemas.openxmlformats.org/drawingml/2006/main" noChangeAspect="1"/>
+            </wp:cNvGraphicFramePr>
+            <a:graphic xmlns:a="http://schemas.openxmlformats.org/drawingml/2006/main">
+              <a:graphicData uri="http://schemas.openxmlformats.org/drawingml/2006/picture">
+                <pic:pic xmlns:pic="http://schemas.openxmlformats.org/drawingml/2006/picture">
+                  <pic:nvPicPr>
+                    <pic:cNvPr id="0" name=""/>
+                    <pic:cNvPicPr/>
+                  </pic:nvPicPr>
+                  <pic:blipFill>
+                    <a:blip r:embed="rId42">
+                      <a:extLst>
+                        <a:ext uri="{28A0092B-C50C-407E-A947-70E740481C1C}">
+                          <a14:useLocalDpi xmlns:a14="http://schemas.microsoft.com/office/drawing/2010/main" val="0"/>
+                        </a:ext>
+                      </a:extLst>
+                    </a:blip>
+                    <a:stretch>
+                      <a:fillRect/>
+                    </a:stretch>
+                  </pic:blipFill>
+                  <pic:spPr>
+                    <a:xfrm>
+                      <a:off x="0" y="0"/>
+                      <a:ext cx="5372100" cy="2518172"/>
+                    </a:xfrm>
+                    <a:prstGeom prst="rect">
+                      <a:avLst/>
+                    </a:prstGeom>
+                  </pic:spPr>
+                </pic:pic>
+              </a:graphicData>
+            </a:graphic>
+          </wp:inline>
+        </w:drawing>
+      </w:r>
+    </w:p>
+    <w:p>
+      <w:pPr>
+        <w:pStyle w:val="FigureCaption"/>
+      </w:pPr>
+      <w:r>
+        <w:t>Figure 6.18. JLCPCB Quote.</w:t>
+      </w:r>
+    </w:p>
+    <w:p>
+      <w:pPr>
+        <w:pStyle w:val="ListParagraph"/>
+        <w:numPr>
+          <w:ilvl w:val="0"/>
+          <w:numId w:val="38"/>
+        </w:numPr>
+      </w:pPr>
+      <w:r>
+        <w:t xml:space="preserve">Finally, make four printouts </w:t>
+      </w:r>
+      <w:r>
+        <w:t>of the circuit with the File &gt; Print function in the PCB editor:</w:t>
+      </w:r>
+    </w:p>
+    <w:p>
+      <w:pPr>
+        <w:pStyle w:val="ListParagraph"/>
+        <w:numPr>
+          <w:ilvl w:val="1"/>
+          <w:numId w:val="38"/>
+        </w:numPr>
+      </w:pPr>
+      <w:r>
+        <w:t xml:space="preserve">Just top copper to be judged for layout </w:t>
+      </w:r>
+      <w:proofErr w:type="gramStart"/>
+      <w:r>
+        <w:t>style</w:t>
+      </w:r>
+      <w:proofErr w:type="gramEnd"/>
+      <w:r>
+        <w:t xml:space="preserve"> </w:t>
+      </w:r>
+    </w:p>
+    <w:p>
+      <w:pPr>
+        <w:pStyle w:val="ListParagraph"/>
+        <w:numPr>
+          <w:ilvl w:val="1"/>
+          <w:numId w:val="38"/>
+        </w:numPr>
+      </w:pPr>
+      <w:r>
+        <w:t xml:space="preserve">Just bottom copper to be judged for layout </w:t>
+      </w:r>
+      <w:proofErr w:type="gramStart"/>
+      <w:r>
+        <w:t>style</w:t>
+      </w:r>
+      <w:proofErr w:type="gramEnd"/>
+      <w:r>
+        <w:t xml:space="preserve">  </w:t>
+      </w:r>
+    </w:p>
+    <w:p>
+      <w:pPr>
+        <w:pStyle w:val="ListParagraph"/>
+        <w:numPr>
+          <w:ilvl w:val="1"/>
+          <w:numId w:val="38"/>
+        </w:numPr>
+      </w:pPr>
+      <w:r>
+        <w:t xml:space="preserve">Top copper and top silk, glue to top of cardboard, print at 100% Bottom </w:t>
+      </w:r>
+      <w:proofErr w:type="gramStart"/>
+      <w:r>
+        <w:t>copper</w:t>
+      </w:r>
+      <w:proofErr w:type="gramEnd"/>
+      <w:r>
+        <w:t xml:space="preserve"> </w:t>
+      </w:r>
+    </w:p>
+    <w:p>
+      <w:pPr>
+        <w:pStyle w:val="ListParagraph"/>
+        <w:numPr>
+          <w:ilvl w:val="1"/>
+          <w:numId w:val="38"/>
+        </w:numPr>
+      </w:pPr>
+      <w:r>
+        <w:t xml:space="preserve">and bottom silk, glue to bottom of cardboard (print mirrored), print at 100%.  </w:t>
+      </w:r>
+    </w:p>
+    <w:p>
+      <w:pPr>
+        <w:pStyle w:val="ListParagraph"/>
+        <w:numPr>
+          <w:ilvl w:val="0"/>
+          <w:numId w:val="38"/>
+        </w:numPr>
+      </w:pPr>
+      <w:r>
+        <w:t xml:space="preserve">Cut out a piece of cardboard or wood about the thickness of a PCB board and glue the last two printouts to it, </w:t>
+      </w:r>
+      <w:r>
+        <w:t>like</w:t>
+      </w:r>
+      <w:r>
+        <w:t xml:space="preserve"> Figures 6.1</w:t>
+      </w:r>
+      <w:r>
+        <w:t>9</w:t>
+      </w:r>
+      <w:r>
+        <w:t xml:space="preserve">. Your mockup should fit nicely in the box. </w:t>
+      </w:r>
+    </w:p>
+    <w:p>
+      <w:pPr>
+        <w:jc w:val="center"/>
+      </w:pPr>
+      <w:r>
+        <w:rPr>
+          <w:noProof/>
+        </w:rPr>
+        <w:drawing>
+          <wp:inline distT="0" distB="0" distL="0" distR="0" wp14:anchorId="0D422288" wp14:editId="6F39F4AE">
+            <wp:extent cx="4362450" cy="2362200"/>
+            <wp:effectExtent l="0" t="0" r="0" b="0"/>
+            <wp:docPr id="148388868" name="Picture 148388868" descr="mockup"/>
+            <wp:cNvGraphicFramePr>
+              <a:graphicFrameLocks xmlns:a="http://schemas.openxmlformats.org/drawingml/2006/main" noChangeAspect="1"/>
+            </wp:cNvGraphicFramePr>
+            <a:graphic xmlns:a="http://schemas.openxmlformats.org/drawingml/2006/main">
+              <a:graphicData uri="http://schemas.openxmlformats.org/drawingml/2006/picture">
+                <pic:pic xmlns:pic="http://schemas.openxmlformats.org/drawingml/2006/picture">
+                  <pic:nvPicPr>
+                    <pic:cNvPr id="0" name=""/>
+                    <pic:cNvPicPr/>
+                  </pic:nvPicPr>
+                  <pic:blipFill>
+                    <a:blip r:embed="rId43">
+                      <a:extLst>
+                        <a:ext uri="{28A0092B-C50C-407E-A947-70E740481C1C}">
+                          <a14:useLocalDpi xmlns:a14="http://schemas.microsoft.com/office/drawing/2010/main" val="0"/>
+                        </a:ext>
+                      </a:extLst>
+                    </a:blip>
+                    <a:stretch>
+                      <a:fillRect/>
+                    </a:stretch>
+                  </pic:blipFill>
+                  <pic:spPr>
+                    <a:xfrm>
+                      <a:off x="0" y="0"/>
                       <a:ext cx="4362450" cy="2362200"/>
                     </a:xfrm>
                     <a:prstGeom prst="rect">
@@ -4452,13 +4923,7 @@
         <w:rPr>
           <w:rFonts w:eastAsiaTheme="minorEastAsia"/>
         </w:rPr>
-        <w:t>.</w:t>
-      </w:r>
-      <w:r>
-        <w:rPr>
-          <w:rFonts w:eastAsiaTheme="minorEastAsia"/>
-        </w:rPr>
-        <w:t xml:space="preserve"> Your PCB should meet the following criteria:</w:t>
+        <w:t>. Your PCB should meet the following criteria:</w:t>
       </w:r>
     </w:p>
     <w:p>
@@ -4476,8 +4941,16 @@
         <w:rPr>
           <w:rFonts w:eastAsiaTheme="minorEastAsia"/>
         </w:rPr>
-        <w:t>The PCB must fit within, and have some way of mounting to an enclosure</w:t>
-      </w:r>
+        <w:t xml:space="preserve">The PCB must fit within, and have some way of mounting to an </w:t>
+      </w:r>
+      <w:proofErr w:type="gramStart"/>
+      <w:r>
+        <w:rPr>
+          <w:rFonts w:eastAsiaTheme="minorEastAsia"/>
+        </w:rPr>
+        <w:t>enclosure</w:t>
+      </w:r>
+      <w:proofErr w:type="gramEnd"/>
     </w:p>
     <w:p>
       <w:pPr>
@@ -4494,7 +4967,21 @@
         <w:rPr>
           <w:rFonts w:eastAsiaTheme="minorEastAsia"/>
         </w:rPr>
-        <w:t xml:space="preserve">The PCB must have a reasonable DRC result </w:t>
+        <w:t xml:space="preserve">The PCB must have a reasonable DRC </w:t>
+      </w:r>
+      <w:proofErr w:type="gramStart"/>
+      <w:r>
+        <w:rPr>
+          <w:rFonts w:eastAsiaTheme="minorEastAsia"/>
+        </w:rPr>
+        <w:t>result</w:t>
+      </w:r>
+      <w:proofErr w:type="gramEnd"/>
+      <w:r>
+        <w:rPr>
+          <w:rFonts w:eastAsiaTheme="minorEastAsia"/>
+        </w:rPr>
+        <w:t xml:space="preserve"> </w:t>
       </w:r>
     </w:p>
     <w:p>
@@ -4526,8 +5013,16 @@
         <w:rPr>
           <w:rFonts w:eastAsiaTheme="minorEastAsia"/>
         </w:rPr>
-        <w:t xml:space="preserve"> you must be able to explain why the errors can be ignored</w:t>
-      </w:r>
+        <w:t xml:space="preserve"> you must be able to explain why the errors can be </w:t>
+      </w:r>
+      <w:proofErr w:type="gramStart"/>
+      <w:r>
+        <w:rPr>
+          <w:rFonts w:eastAsiaTheme="minorEastAsia"/>
+        </w:rPr>
+        <w:t>ignored</w:t>
+      </w:r>
+      <w:proofErr w:type="gramEnd"/>
     </w:p>
     <w:p>
       <w:pPr>
@@ -4544,8 +5039,16 @@
         <w:rPr>
           <w:rFonts w:eastAsiaTheme="minorEastAsia"/>
         </w:rPr>
-        <w:t>The PCB should have no power or ground loops, and the power and signal traces should be adequately sized</w:t>
-      </w:r>
+        <w:t xml:space="preserve">The PCB should have no power or ground loops, and the power and signal traces should be adequately </w:t>
+      </w:r>
+      <w:proofErr w:type="gramStart"/>
+      <w:r>
+        <w:rPr>
+          <w:rFonts w:eastAsiaTheme="minorEastAsia"/>
+        </w:rPr>
+        <w:t>sized</w:t>
+      </w:r>
+      <w:proofErr w:type="gramEnd"/>
     </w:p>
     <w:p>
       <w:pPr>
@@ -4699,13 +5202,7 @@
         <w:rPr>
           <w:rFonts w:eastAsiaTheme="minorEastAsia"/>
         </w:rPr>
-        <w:t xml:space="preserve">urrent consumption of </w:t>
-      </w:r>
-      <w:r>
-        <w:rPr>
-          <w:rFonts w:eastAsiaTheme="minorEastAsia"/>
-        </w:rPr>
-        <w:t>the system</w:t>
+        <w:t>urrent consumption of the system</w:t>
       </w:r>
       <w:r>
         <w:rPr>
@@ -4748,7 +5245,21 @@
         <w:rPr>
           <w:rFonts w:eastAsiaTheme="minorEastAsia"/>
         </w:rPr>
-        <w:t xml:space="preserve">Generate GERBER files, and use them to get a cost estimate from JLCPCB. </w:t>
+        <w:t xml:space="preserve">Generate GERBER </w:t>
+      </w:r>
+      <w:proofErr w:type="gramStart"/>
+      <w:r>
+        <w:rPr>
+          <w:rFonts w:eastAsiaTheme="minorEastAsia"/>
+        </w:rPr>
+        <w:t>files, and</w:t>
+      </w:r>
+      <w:proofErr w:type="gramEnd"/>
+      <w:r>
+        <w:rPr>
+          <w:rFonts w:eastAsiaTheme="minorEastAsia"/>
+        </w:rPr>
+        <w:t xml:space="preserve"> use them to get a cost estimate from JLCPCB. </w:t>
       </w:r>
       <w:r>
         <w:rPr>
@@ -4788,8 +5299,16 @@
         <w:rPr>
           <w:rFonts w:eastAsiaTheme="minorEastAsia"/>
         </w:rPr>
-        <w:t>creenshot of order screen on JLCPCB with preview of your design</w:t>
-      </w:r>
+        <w:t xml:space="preserve">creenshot of order screen on JLCPCB with preview of your </w:t>
+      </w:r>
+      <w:proofErr w:type="gramStart"/>
+      <w:r>
+        <w:rPr>
+          <w:rFonts w:eastAsiaTheme="minorEastAsia"/>
+        </w:rPr>
+        <w:t>design</w:t>
+      </w:r>
+      <w:proofErr w:type="gramEnd"/>
     </w:p>
     <w:p>
       <w:pPr>
@@ -4834,7 +5353,21 @@
         <w:rPr>
           <w:rFonts w:eastAsiaTheme="minorEastAsia"/>
         </w:rPr>
-        <w:t>properly in the paper model of the PCB you created in deliverable 3. To receive these points you must describe during checkout the process you used to make the footprint and symbol.</w:t>
+        <w:t xml:space="preserve">properly in the paper model of the PCB you created in deliverable 3. To receive these </w:t>
+      </w:r>
+      <w:proofErr w:type="gramStart"/>
+      <w:r>
+        <w:rPr>
+          <w:rFonts w:eastAsiaTheme="minorEastAsia"/>
+        </w:rPr>
+        <w:t>points</w:t>
+      </w:r>
+      <w:proofErr w:type="gramEnd"/>
+      <w:r>
+        <w:rPr>
+          <w:rFonts w:eastAsiaTheme="minorEastAsia"/>
+        </w:rPr>
+        <w:t xml:space="preserve"> you must describe during checkout the process you used to make the footprint and symbol.</w:t>
       </w:r>
     </w:p>
     <w:p>
@@ -4914,8 +5447,13 @@
         </w:numPr>
       </w:pPr>
       <w:r>
-        <w:t>how did you determine current consumption</w:t>
-      </w:r>
+        <w:t xml:space="preserve">how did you determine current </w:t>
+      </w:r>
+      <w:proofErr w:type="gramStart"/>
+      <w:r>
+        <w:t>consumption</w:t>
+      </w:r>
+      <w:proofErr w:type="gramEnd"/>
     </w:p>
     <w:p>
       <w:pPr>
@@ -4964,7 +5502,13 @@
     </w:p>
     <w:p>
       <w:r>
-        <w:t>You should complete the Lab05Report.docx file with your data and answers then submit the completed file to Canvas.</w:t>
+        <w:t>You should complete the Lab0</w:t>
+      </w:r>
+      <w:r>
+        <w:t>6</w:t>
+      </w:r>
+      <w:r>
+        <w:t>Report.docx file with your data and answers then submit the completed file to Canvas.</w:t>
       </w:r>
       <w:bookmarkEnd w:id="20"/>
       <w:bookmarkEnd w:id="21"/>
@@ -5059,8 +5603,8 @@
       </w:r>
     </w:p>
     <w:sectPr>
-      <w:headerReference w:type="default" r:id="rId42"/>
-      <w:footerReference w:type="default" r:id="rId43"/>
+      <w:headerReference w:type="default" r:id="rId44"/>
+      <w:footerReference w:type="default" r:id="rId45"/>
       <w:pgSz w:w="12240" w:h="15840"/>
       <w:pgMar w:top="1440" w:right="1440" w:bottom="1440" w:left="1440" w:header="720" w:footer="720" w:gutter="0"/>
       <w:cols w:space="720"/>
@@ -5272,7 +5816,13 @@
             <w:ind w:left="-115"/>
           </w:pPr>
           <w:r>
-            <w:t>Fall 2023</w:t>
+            <w:t>Spring</w:t>
+          </w:r>
+          <w:r>
+            <w:t xml:space="preserve"> 202</w:t>
+          </w:r>
+          <w:r>
+            <w:t>4</w:t>
           </w:r>
         </w:p>
       </w:tc>
@@ -12295,6 +12845,18 @@
       <w:szCs w:val="16"/>
     </w:rPr>
   </w:style>
+  <w:style w:type="character" w:styleId="FollowedHyperlink">
+    <w:name w:val="FollowedHyperlink"/>
+    <w:basedOn w:val="DefaultParagraphFont"/>
+    <w:uiPriority w:val="99"/>
+    <w:semiHidden/>
+    <w:unhideWhenUsed/>
+    <w:rsid w:val="00367893"/>
+    <w:rPr>
+      <w:color w:val="954F72" w:themeColor="followedHyperlink"/>
+      <w:u w:val="single"/>
+    </w:rPr>
+  </w:style>
 </w:styles>
 </file>
 

</xml_diff>